<commit_message>
further progress on the print of docs func
</commit_message>
<xml_diff>
--- a/backend/templates/docx/810_1_1.docx
+++ b/backend/templates/docx/810_1_1.docx
@@ -27,17 +27,17 @@
         <w:gridCol w:w="271"/>
         <w:gridCol w:w="47"/>
         <w:gridCol w:w="525"/>
-        <w:gridCol w:w="114"/>
-        <w:gridCol w:w="1325"/>
+        <w:gridCol w:w="108"/>
+        <w:gridCol w:w="1331"/>
         <w:gridCol w:w="753"/>
         <w:gridCol w:w="261"/>
         <w:gridCol w:w="71"/>
-        <w:gridCol w:w="608"/>
+        <w:gridCol w:w="602"/>
         <w:gridCol w:w="484"/>
-        <w:gridCol w:w="94"/>
+        <w:gridCol w:w="100"/>
         <w:gridCol w:w="125"/>
-        <w:gridCol w:w="286"/>
-        <w:gridCol w:w="349"/>
+        <w:gridCol w:w="280"/>
+        <w:gridCol w:w="355"/>
         <w:gridCol w:w="353"/>
         <w:gridCol w:w="161"/>
         <w:gridCol w:w="531"/>
@@ -126,6 +126,17 @@
                 <w:lang w:val="en-US"/>
               </w:rPr>
             </w:pPr>
+            <w:proofErr w:type="gramStart"/>
+            <w:r>
+              <w:rPr>
+                <w:rFonts w:ascii="Times New Roman" w:hAnsi="Times New Roman" w:cs="Times New Roman"/>
+                <w:b/>
+                <w:sz w:val="24"/>
+                <w:szCs w:val="24"/>
+                <w:lang w:val="en-US"/>
+              </w:rPr>
+              <w:t xml:space="preserve">1234568</w:t>
+            </w:r>
           </w:p>
         </w:tc>
         <w:tc>
@@ -148,7 +159,7 @@
       <w:tr>
         <w:tc>
           <w:tcPr>
-            <w:tcW w:w="2802" w:type="pct"/>
+            <w:tcW w:w="2799" w:type="pct"/>
             <w:gridSpan w:val="15"/>
           </w:tcPr>
           <w:p>
@@ -215,17 +226,29 @@
           </w:tcPr>
           <w:p>
             <w:pPr>
-              <w:rPr>
-                <w:rFonts w:ascii="Times New Roman" w:hAnsi="Times New Roman" w:cs="Times New Roman"/>
-                <w:sz w:val="24"/>
-                <w:szCs w:val="24"/>
-              </w:rPr>
-            </w:pPr>
-          </w:p>
-        </w:tc>
-        <w:tc>
-          <w:tcPr>
-            <w:tcW w:w="170" w:type="pct"/>
+              <w:jc w:val="center"/>
+              <w:rPr>
+                <w:rFonts w:ascii="Times New Roman" w:hAnsi="Times New Roman" w:cs="Times New Roman"/>
+                <w:sz w:val="24"/>
+                <w:szCs w:val="24"/>
+                <w:lang w:val="en-US"/>
+              </w:rPr>
+            </w:pPr>
+            <w:proofErr w:type="gramStart"/>
+            <w:r>
+              <w:rPr>
+                <w:rFonts w:ascii="Times New Roman" w:hAnsi="Times New Roman" w:cs="Times New Roman"/>
+                <w:sz w:val="24"/>
+                <w:szCs w:val="24"/>
+                <w:lang w:val="en-US"/>
+              </w:rPr>
+              <w:t xml:space="preserve">09</w:t>
+            </w:r>
+          </w:p>
+        </w:tc>
+        <w:tc>
+          <w:tcPr>
+            <w:tcW w:w="173" w:type="pct"/>
             <w:vAlign w:val="bottom"/>
           </w:tcPr>
           <w:p>
@@ -257,12 +280,24 @@
           </w:tcPr>
           <w:p>
             <w:pPr>
-              <w:rPr>
-                <w:rFonts w:ascii="Times New Roman" w:hAnsi="Times New Roman" w:cs="Times New Roman"/>
-                <w:sz w:val="24"/>
-                <w:szCs w:val="24"/>
-              </w:rPr>
-            </w:pPr>
+              <w:jc w:val="center"/>
+              <w:rPr>
+                <w:rFonts w:ascii="Times New Roman" w:hAnsi="Times New Roman" w:cs="Times New Roman"/>
+                <w:sz w:val="24"/>
+                <w:szCs w:val="24"/>
+                <w:lang w:val="en-US"/>
+              </w:rPr>
+            </w:pPr>
+            <w:proofErr w:type="gramStart"/>
+            <w:r>
+              <w:rPr>
+                <w:rFonts w:ascii="Times New Roman" w:hAnsi="Times New Roman" w:cs="Times New Roman"/>
+                <w:sz w:val="24"/>
+                <w:szCs w:val="24"/>
+                <w:lang w:val="en-US"/>
+              </w:rPr>
+              <w:t xml:space="preserve">февраля</w:t>
+            </w:r>
           </w:p>
         </w:tc>
         <w:tc>
@@ -302,8 +337,19 @@
                 <w:rFonts w:ascii="Times New Roman" w:hAnsi="Times New Roman" w:cs="Times New Roman"/>
                 <w:sz w:val="24"/>
                 <w:szCs w:val="24"/>
-              </w:rPr>
-            </w:pPr>
+                <w:lang w:val="en-US"/>
+              </w:rPr>
+            </w:pPr>
+            <w:proofErr w:type="gramStart"/>
+            <w:r>
+              <w:rPr>
+                <w:rFonts w:ascii="Times New Roman" w:hAnsi="Times New Roman" w:cs="Times New Roman"/>
+                <w:sz w:val="24"/>
+                <w:szCs w:val="24"/>
+                <w:lang w:val="en-US"/>
+              </w:rPr>
+              <w:t xml:space="preserve">24</w:t>
+            </w:r>
           </w:p>
         </w:tc>
         <w:tc>
@@ -442,8 +488,19 @@
                 <w:rFonts w:ascii="Times New Roman" w:hAnsi="Times New Roman" w:cs="Times New Roman"/>
                 <w:sz w:val="24"/>
                 <w:szCs w:val="24"/>
-              </w:rPr>
-            </w:pPr>
+                <w:lang w:val="en-US"/>
+              </w:rPr>
+            </w:pPr>
+            <w:proofErr w:type="gramStart"/>
+            <w:r>
+              <w:rPr>
+                <w:rFonts w:ascii="Times New Roman" w:hAnsi="Times New Roman" w:cs="Times New Roman"/>
+                <w:sz w:val="24"/>
+                <w:szCs w:val="24"/>
+                <w:lang w:val="en-US"/>
+              </w:rPr>
+              <w:t xml:space="preserve">"АКАДЕМИК МСТИСЛАВ КЕЛДЫШ"</w:t>
+            </w:r>
           </w:p>
         </w:tc>
       </w:tr>
@@ -464,8 +521,19 @@
                 <w:rFonts w:ascii="Times New Roman" w:hAnsi="Times New Roman" w:cs="Times New Roman"/>
                 <w:sz w:val="24"/>
                 <w:szCs w:val="24"/>
-              </w:rPr>
-            </w:pPr>
+                <w:lang w:val="en-US"/>
+              </w:rPr>
+            </w:pPr>
+            <w:proofErr w:type="gramStart"/>
+            <w:r>
+              <w:rPr>
+                <w:rFonts w:ascii="Times New Roman" w:hAnsi="Times New Roman" w:cs="Times New Roman"/>
+                <w:sz w:val="24"/>
+                <w:szCs w:val="24"/>
+                <w:lang w:val="en-US"/>
+              </w:rPr>
+              <w:t xml:space="preserve">780270</w:t>
+            </w:r>
           </w:p>
         </w:tc>
         <w:tc>
@@ -502,8 +570,19 @@
                 <w:rFonts w:ascii="Times New Roman" w:hAnsi="Times New Roman" w:cs="Times New Roman"/>
                 <w:sz w:val="24"/>
                 <w:szCs w:val="24"/>
-              </w:rPr>
-            </w:pPr>
+                <w:lang w:val="en-US"/>
+              </w:rPr>
+            </w:pPr>
+            <w:proofErr w:type="gramStart"/>
+            <w:r>
+              <w:rPr>
+                <w:rFonts w:ascii="Times New Roman" w:hAnsi="Times New Roman" w:cs="Times New Roman"/>
+                <w:sz w:val="24"/>
+                <w:szCs w:val="24"/>
+                <w:lang w:val="en-US"/>
+              </w:rPr>
+              <w:t xml:space="preserve">7811018</w:t>
+            </w:r>
           </w:p>
         </w:tc>
       </w:tr>
@@ -599,7 +678,7 @@
                 <w:sz w:val="24"/>
                 <w:szCs w:val="24"/>
               </w:rPr>
-              <w:t>Вид и объем освидетельствования</w:t>
+              <w:t xml:space="preserve">Вид и объем освидетельствования</w:t>
             </w:r>
           </w:p>
         </w:tc>
@@ -617,8 +696,19 @@
                 <w:rFonts w:ascii="Times New Roman" w:hAnsi="Times New Roman" w:cs="Times New Roman"/>
                 <w:sz w:val="24"/>
                 <w:szCs w:val="24"/>
-              </w:rPr>
-            </w:pPr>
+                <w:lang w:val="en-US"/>
+              </w:rPr>
+            </w:pPr>
+            <w:proofErr w:type="gramStart"/>
+            <w:r>
+              <w:rPr>
+                <w:rFonts w:ascii="Times New Roman" w:hAnsi="Times New Roman" w:cs="Times New Roman"/>
+                <w:sz w:val="24"/>
+                <w:szCs w:val="24"/>
+                <w:lang w:val="en-US"/>
+              </w:rPr>
+              <w:t xml:space="preserve">Первоначальное освидетельствование</w:t>
+            </w:r>
           </w:p>
         </w:tc>
       </w:tr>
@@ -645,7 +735,7 @@
                 <w:sz w:val="24"/>
                 <w:szCs w:val="24"/>
               </w:rPr>
-              <w:t>Объекты освидетельствования</w:t>
+              <w:t xml:space="preserve">Объекты освидетельствования</w:t>
             </w:r>
           </w:p>
         </w:tc>
@@ -666,8 +756,19 @@
                 <w:rFonts w:ascii="Times New Roman" w:hAnsi="Times New Roman" w:cs="Times New Roman"/>
                 <w:sz w:val="24"/>
                 <w:szCs w:val="24"/>
-              </w:rPr>
-            </w:pPr>
+                <w:lang w:val="en-US"/>
+              </w:rPr>
+            </w:pPr>
+            <w:proofErr w:type="gramStart"/>
+            <w:r>
+              <w:rPr>
+                <w:rFonts w:ascii="Times New Roman" w:hAnsi="Times New Roman" w:cs="Times New Roman"/>
+                <w:sz w:val="24"/>
+                <w:szCs w:val="24"/>
+                <w:lang w:val="en-US"/>
+              </w:rPr>
+              <w:t xml:space="preserve">Судно</w:t>
+            </w:r>
           </w:p>
         </w:tc>
       </w:tr>
@@ -715,8 +816,19 @@
                 <w:rFonts w:ascii="Times New Roman" w:hAnsi="Times New Roman" w:cs="Times New Roman"/>
                 <w:sz w:val="24"/>
                 <w:szCs w:val="24"/>
-              </w:rPr>
-            </w:pPr>
+                <w:lang w:val="en-US"/>
+              </w:rPr>
+            </w:pPr>
+            <w:proofErr w:type="gramStart"/>
+            <w:r>
+              <w:rPr>
+                <w:rFonts w:ascii="Times New Roman" w:hAnsi="Times New Roman" w:cs="Times New Roman"/>
+                <w:sz w:val="24"/>
+                <w:szCs w:val="24"/>
+                <w:lang w:val="en-US"/>
+              </w:rPr>
+              <w:t xml:space="preserve">Светлый, Калининградская область</w:t>
+            </w:r>
           </w:p>
         </w:tc>
         <w:tc>
@@ -753,8 +865,19 @@
                 <w:rFonts w:ascii="Times New Roman" w:hAnsi="Times New Roman" w:cs="Times New Roman"/>
                 <w:sz w:val="24"/>
                 <w:szCs w:val="24"/>
-              </w:rPr>
-            </w:pPr>
+                <w:lang w:val="en-US"/>
+              </w:rPr>
+            </w:pPr>
+            <w:proofErr w:type="gramStart"/>
+            <w:r>
+              <w:rPr>
+                <w:rFonts w:ascii="Times New Roman" w:hAnsi="Times New Roman" w:cs="Times New Roman"/>
+                <w:sz w:val="24"/>
+                <w:szCs w:val="24"/>
+                <w:lang w:val="en-US"/>
+              </w:rPr>
+              <w:t xml:space="preserve">09.02.2024</w:t>
+            </w:r>
           </w:p>
         </w:tc>
       </w:tr>
@@ -898,6 +1021,7 @@
                 <w:lang w:val="en-US"/>
               </w:rPr>
             </w:pPr>
+            <w:proofErr w:type="gramStart"/>
             <w:r>
               <w:rPr>
                 <w:rFonts w:ascii="Times New Roman" w:hAnsi="Times New Roman" w:cs="Times New Roman"/>
@@ -987,7 +1111,7 @@
                 <w:sz w:val="24"/>
                 <w:szCs w:val="24"/>
               </w:rPr>
-              <w:t>в лице</w:t>
+              <w:t xml:space="preserve">в лице</w:t>
             </w:r>
           </w:p>
         </w:tc>
@@ -1007,8 +1131,19 @@
                 <w:rFonts w:ascii="Times New Roman" w:hAnsi="Times New Roman" w:cs="Times New Roman"/>
                 <w:sz w:val="24"/>
                 <w:szCs w:val="24"/>
-              </w:rPr>
-            </w:pPr>
+                <w:lang w:val="en-US"/>
+              </w:rPr>
+            </w:pPr>
+            <w:proofErr w:type="gramStart"/>
+            <w:r>
+              <w:rPr>
+                <w:rFonts w:ascii="Times New Roman" w:hAnsi="Times New Roman" w:cs="Times New Roman"/>
+                <w:sz w:val="24"/>
+                <w:szCs w:val="24"/>
+                <w:lang w:val="en-US"/>
+              </w:rPr>
+              <w:t xml:space="preserve">специалист 1-ой категории Петряков О. Ю.</w:t>
+            </w:r>
           </w:p>
         </w:tc>
         <w:tc>
@@ -1144,7 +1279,7 @@
                 <w:sz w:val="24"/>
                 <w:szCs w:val="24"/>
               </w:rPr>
-              <w:t>на основании</w:t>
+              <w:t xml:space="preserve">на основании</w:t>
             </w:r>
           </w:p>
         </w:tc>
@@ -1167,6 +1302,16 @@
                 <w:szCs w:val="24"/>
               </w:rPr>
             </w:pPr>
+            <w:proofErr w:type="gramStart"/>
+            <w:r>
+              <w:rPr>
+                <w:rFonts w:ascii="Times New Roman" w:hAnsi="Times New Roman" w:cs="Times New Roman"/>
+                <w:sz w:val="24"/>
+                <w:szCs w:val="24"/>
+                <w:lang w:val="en-US"/>
+              </w:rPr>
+              <w:t xml:space="preserve">Доверенность № 123456 от 02.02.2024</w:t>
+            </w:r>
           </w:p>
         </w:tc>
       </w:tr>
@@ -1287,7 +1432,7 @@
             </w:rPr>
             <w:id w:val="456450752"/>
             <w14:checkbox>
-              <w14:checked w14:val="0"/>
+              <w14:checked w14:val="1"/>
               <w14:checkedState w14:val="2612" w14:font="Arial Unicode MS"/>
               <w14:uncheckedState w14:val="2610" w14:font="Arial Unicode MS"/>
             </w14:checkbox>
@@ -1313,12 +1458,12 @@
                 </w:pPr>
                 <w:r>
                   <w:rPr>
-                    <w:rFonts w:ascii="MS Gothic" w:eastAsia="MS Gothic" w:hAnsi="Times New Roman" w:cs="Times New Roman" w:hint="eastAsia"/>
+                    <w:rFonts w:ascii="Arial Unicode MS" w:hAnsi="Arial Unicode MS" w:cs="Times New Roman"/>
                     <w:sz w:val="24"/>
                     <w:szCs w:val="24"/>
                     <w:lang w:val="en-US"/>
                   </w:rPr>
-                  <w:t>☐</w:t>
+                  <w:t>☒</w:t>
                 </w:r>
               </w:p>
             </w:tc>
@@ -1434,7 +1579,7 @@
             </w:rPr>
             <w:id w:val="1278295495"/>
             <w14:checkbox>
-              <w14:checked w14:val="0"/>
+              <w14:checked w14:val="1"/>
               <w14:checkedState w14:val="2612" w14:font="Arial Unicode MS"/>
               <w14:uncheckedState w14:val="2610" w14:font="Arial Unicode MS"/>
             </w14:checkbox>
@@ -1460,12 +1605,12 @@
                 </w:pPr>
                 <w:r>
                   <w:rPr>
-                    <w:rFonts w:ascii="MS Gothic" w:eastAsia="MS Gothic" w:hAnsi="Times New Roman" w:cs="Times New Roman" w:hint="eastAsia"/>
+                    <w:rFonts w:ascii="Arial Unicode MS" w:hAnsi="Arial Unicode MS" w:cs="Times New Roman"/>
                     <w:sz w:val="24"/>
                     <w:szCs w:val="24"/>
                     <w:lang w:val="en-US"/>
                   </w:rPr>
-                  <w:t>☐</w:t>
+                  <w:t>☒</w:t>
                 </w:r>
               </w:p>
             </w:tc>
@@ -1582,7 +1727,7 @@
                 <w:sz w:val="24"/>
                 <w:szCs w:val="24"/>
               </w:rPr>
-              <w:t>Уполномоченное лицо</w:t>
+              <w:t xml:space="preserve">Уполномоченное лицо</w:t>
             </w:r>
           </w:p>
         </w:tc>
@@ -1605,6 +1750,16 @@
                 <w:szCs w:val="24"/>
               </w:rPr>
             </w:pPr>
+            <w:proofErr w:type="gramStart"/>
+            <w:r>
+              <w:rPr>
+                <w:rFonts w:ascii="Times New Roman" w:hAnsi="Times New Roman" w:cs="Times New Roman"/>
+                <w:sz w:val="24"/>
+                <w:szCs w:val="24"/>
+                <w:lang w:val="en-US"/>
+              </w:rPr>
+              <w:t xml:space="preserve">Мухин К. А., 89219949025, MukhinKA@rusgeology.ru</w:t>
+            </w:r>
           </w:p>
         </w:tc>
       </w:tr>
@@ -1806,7 +1961,7 @@
                 <w:sz w:val="24"/>
                 <w:szCs w:val="24"/>
               </w:rPr>
-              <w:t>При этом я заявляю, что в процессе эксплуатации судна с момента предыдущего освидетельствования, произведенного</w:t>
+              <w:t xml:space="preserve">При этом я заявляю, что в процессе эксплуатации судна с момента предыдущего освидетельствования, произведенного</w:t>
             </w:r>
           </w:p>
         </w:tc>
@@ -1826,8 +1981,17 @@
               <w:spacing w:before="120"/>
               <w:rPr>
                 <w:rFonts w:ascii="Times New Roman" w:hAnsi="Times New Roman" w:cs="Times New Roman"/>
-              </w:rPr>
-            </w:pPr>
+                <w:lang w:val="en-US"/>
+              </w:rPr>
+            </w:pPr>
+            <w:proofErr w:type="gramStart"/>
+            <w:r>
+              <w:rPr>
+                <w:rFonts w:ascii="Times New Roman" w:hAnsi="Times New Roman" w:cs="Times New Roman"/>
+                <w:lang w:val="en-US"/>
+              </w:rPr>
+              <w:t xml:space="preserve">Архангельск, Архангельская область</w:t>
+            </w:r>
           </w:p>
         </w:tc>
         <w:tc>
@@ -1859,8 +2023,17 @@
               <w:spacing w:before="120"/>
               <w:rPr>
                 <w:rFonts w:ascii="Times New Roman" w:hAnsi="Times New Roman" w:cs="Times New Roman"/>
-              </w:rPr>
-            </w:pPr>
+                <w:lang w:val="en-US"/>
+              </w:rPr>
+            </w:pPr>
+            <w:proofErr w:type="gramStart"/>
+            <w:r>
+              <w:rPr>
+                <w:rFonts w:ascii="Times New Roman" w:hAnsi="Times New Roman" w:cs="Times New Roman"/>
+                <w:lang w:val="en-US"/>
+              </w:rPr>
+              <w:t xml:space="preserve">04.03.2024</w:t>
+            </w:r>
           </w:p>
         </w:tc>
       </w:tr>
@@ -1975,20 +2148,8 @@
                 <w:sz w:val="24"/>
                 <w:szCs w:val="24"/>
               </w:rPr>
-              <w:t xml:space="preserve"> изменения корпуса, механизмов, систем, судового оборудования и снабжения производились/не производились</w:t>
-            </w:r>
-            <w:bookmarkStart w:id="0" w:name="_Ref440894601"/>
-            <w:r>
-              <w:rPr>
-                <w:rFonts w:ascii="Times New Roman" w:hAnsi="Times New Roman" w:cs="Times New Roman"/>
-                <w:bCs/>
-                <w:sz w:val="24"/>
-                <w:szCs w:val="24"/>
-                <w:vertAlign w:val="superscript"/>
-              </w:rPr>
-              <w:footnoteReference w:id="1"/>
-            </w:r>
-            <w:bookmarkEnd w:id="0"/>
+              <w:t xml:space="preserve"> изменения корпуса, механизмов, систем, судового оборудования и снабжения не производились</w:t>
+            </w:r>
           </w:p>
         </w:tc>
       </w:tr>
@@ -2004,10 +2165,19 @@
           <w:p>
             <w:pPr>
               <w:spacing w:before="120"/>
-              <w:rPr>
-                <w:rFonts w:ascii="Times New Roman" w:hAnsi="Times New Roman" w:cs="Times New Roman"/>
-              </w:rPr>
-            </w:pPr>
+              <w:jc w:val="center"/>
+              <w:rPr>
+                <w:rFonts w:ascii="Times New Roman" w:hAnsi="Times New Roman" w:cs="Times New Roman"/>
+                <w:lang w:val="en-US"/>
+              </w:rPr>
+            </w:pPr>
+            <w:r>
+              <w:rPr>
+                <w:rFonts w:ascii="Times New Roman" w:hAnsi="Times New Roman" w:cs="Times New Roman"/>
+                <w:lang w:val="en-US"/>
+              </w:rPr>
+              <w:t>---</w:t>
+            </w:r>
           </w:p>
         </w:tc>
       </w:tr>
@@ -2086,140 +2256,25 @@
                 <w:sz w:val="24"/>
                 <w:szCs w:val="24"/>
               </w:rPr>
-              <w:t>Повреждения корпуса (пробоины, вмятины, трещины, цементные ящики и т.п.) обнаружены/не обнаружены</w:t>
-            </w:r>
-            <w:r>
-              <w:rPr>
-                <w:rFonts w:ascii="Times New Roman" w:hAnsi="Times New Roman" w:cs="Times New Roman"/>
-                <w:sz w:val="24"/>
-                <w:szCs w:val="24"/>
-                <w:vertAlign w:val="superscript"/>
-                <w:lang w:val="en-US"/>
-              </w:rPr>
-              <w:fldChar w:fldCharType="begin"/>
-            </w:r>
-            <w:r>
-              <w:rPr>
-                <w:rFonts w:ascii="Times New Roman" w:hAnsi="Times New Roman" w:cs="Times New Roman"/>
-                <w:sz w:val="24"/>
-                <w:szCs w:val="24"/>
-                <w:vertAlign w:val="superscript"/>
-              </w:rPr>
-              <w:instrText xml:space="preserve"> </w:instrText>
-            </w:r>
-            <w:r>
-              <w:rPr>
-                <w:rFonts w:ascii="Times New Roman" w:hAnsi="Times New Roman" w:cs="Times New Roman"/>
-                <w:sz w:val="24"/>
-                <w:szCs w:val="24"/>
-                <w:vertAlign w:val="superscript"/>
-                <w:lang w:val="en-US"/>
-              </w:rPr>
-              <w:instrText>NOTEREF</w:instrText>
-            </w:r>
-            <w:r>
-              <w:rPr>
-                <w:rFonts w:ascii="Times New Roman" w:hAnsi="Times New Roman" w:cs="Times New Roman"/>
-                <w:sz w:val="24"/>
-                <w:szCs w:val="24"/>
-                <w:vertAlign w:val="superscript"/>
-              </w:rPr>
-              <w:instrText xml:space="preserve"> _</w:instrText>
-            </w:r>
-            <w:r>
-              <w:rPr>
-                <w:rFonts w:ascii="Times New Roman" w:hAnsi="Times New Roman" w:cs="Times New Roman"/>
-                <w:sz w:val="24"/>
-                <w:szCs w:val="24"/>
-                <w:vertAlign w:val="superscript"/>
-                <w:lang w:val="en-US"/>
-              </w:rPr>
-              <w:instrText>Ref</w:instrText>
-            </w:r>
-            <w:r>
-              <w:rPr>
-                <w:rFonts w:ascii="Times New Roman" w:hAnsi="Times New Roman" w:cs="Times New Roman"/>
-                <w:sz w:val="24"/>
-                <w:szCs w:val="24"/>
-                <w:vertAlign w:val="superscript"/>
-              </w:rPr>
-              <w:instrText>440894601 \</w:instrText>
-            </w:r>
-            <w:r>
-              <w:rPr>
-                <w:rFonts w:ascii="Times New Roman" w:hAnsi="Times New Roman" w:cs="Times New Roman"/>
-                <w:sz w:val="24"/>
-                <w:szCs w:val="24"/>
-                <w:vertAlign w:val="superscript"/>
-                <w:lang w:val="en-US"/>
-              </w:rPr>
-              <w:instrText>h</w:instrText>
-            </w:r>
-            <w:r>
-              <w:rPr>
-                <w:rFonts w:ascii="Times New Roman" w:hAnsi="Times New Roman" w:cs="Times New Roman"/>
-                <w:sz w:val="24"/>
-                <w:szCs w:val="24"/>
-                <w:vertAlign w:val="superscript"/>
-              </w:rPr>
-              <w:instrText xml:space="preserve">  \* </w:instrText>
-            </w:r>
-            <w:r>
-              <w:rPr>
-                <w:rFonts w:ascii="Times New Roman" w:hAnsi="Times New Roman" w:cs="Times New Roman"/>
-                <w:sz w:val="24"/>
-                <w:szCs w:val="24"/>
-                <w:vertAlign w:val="superscript"/>
-                <w:lang w:val="en-US"/>
-              </w:rPr>
-              <w:instrText>MERGEFORMAT</w:instrText>
-            </w:r>
-            <w:r>
-              <w:rPr>
-                <w:rFonts w:ascii="Times New Roman" w:hAnsi="Times New Roman" w:cs="Times New Roman"/>
-                <w:sz w:val="24"/>
-                <w:szCs w:val="24"/>
-                <w:vertAlign w:val="superscript"/>
-              </w:rPr>
-              <w:instrText xml:space="preserve"> </w:instrText>
-            </w:r>
-            <w:r>
-              <w:rPr>
-                <w:rFonts w:ascii="Times New Roman" w:hAnsi="Times New Roman" w:cs="Times New Roman"/>
-                <w:sz w:val="24"/>
-                <w:szCs w:val="24"/>
-                <w:vertAlign w:val="superscript"/>
-                <w:lang w:val="en-US"/>
-              </w:rPr>
-            </w:r>
-            <w:r>
-              <w:rPr>
-                <w:rFonts w:ascii="Times New Roman" w:hAnsi="Times New Roman" w:cs="Times New Roman"/>
-                <w:sz w:val="24"/>
-                <w:szCs w:val="24"/>
-                <w:vertAlign w:val="superscript"/>
-                <w:lang w:val="en-US"/>
-              </w:rPr>
-              <w:fldChar w:fldCharType="separate"/>
-            </w:r>
-            <w:r>
-              <w:rPr>
-                <w:rFonts w:ascii="Times New Roman" w:hAnsi="Times New Roman" w:cs="Times New Roman"/>
-                <w:sz w:val="24"/>
-                <w:szCs w:val="24"/>
-                <w:vertAlign w:val="superscript"/>
-              </w:rPr>
-              <w:t>1</w:t>
-            </w:r>
-            <w:r>
-              <w:rPr>
-                <w:rFonts w:ascii="Times New Roman" w:hAnsi="Times New Roman" w:cs="Times New Roman"/>
-                <w:sz w:val="24"/>
-                <w:szCs w:val="24"/>
-                <w:vertAlign w:val="superscript"/>
-                <w:lang w:val="en-US"/>
-              </w:rPr>
-              <w:fldChar w:fldCharType="end"/>
+              <w:t xml:space="preserve">Повреждения корпуса (пробоины, вмятины, трещины, цементные ящики и </w:t>
+            </w:r>
+            <w:proofErr w:type="gramStart"/>
+            <w:r>
+              <w:rPr>
+                <w:rFonts w:ascii="Times New Roman" w:hAnsi="Times New Roman" w:cs="Times New Roman"/>
+                <w:sz w:val="24"/>
+                <w:szCs w:val="24"/>
+              </w:rPr>
+              <w:t>т.п.</w:t>
+            </w:r>
+            <w:proofErr w:type="gramEnd"/>
+            <w:r>
+              <w:rPr>
+                <w:rFonts w:ascii="Times New Roman" w:hAnsi="Times New Roman" w:cs="Times New Roman"/>
+                <w:sz w:val="24"/>
+                <w:szCs w:val="24"/>
+              </w:rPr>
+              <w:t>) не обнаружены</w:t>
             </w:r>
           </w:p>
         </w:tc>
@@ -2236,10 +2291,19 @@
           <w:p>
             <w:pPr>
               <w:spacing w:before="120"/>
-              <w:rPr>
-                <w:rFonts w:ascii="Times New Roman" w:hAnsi="Times New Roman" w:cs="Times New Roman"/>
-              </w:rPr>
-            </w:pPr>
+              <w:jc w:val="center"/>
+              <w:rPr>
+                <w:rFonts w:ascii="Times New Roman" w:hAnsi="Times New Roman" w:cs="Times New Roman"/>
+                <w:lang w:val="en-US"/>
+              </w:rPr>
+            </w:pPr>
+            <w:r>
+              <w:rPr>
+                <w:rFonts w:ascii="Times New Roman" w:hAnsi="Times New Roman" w:cs="Times New Roman"/>
+                <w:lang w:val="en-US"/>
+              </w:rPr>
+              <w:t>---</w:t>
+            </w:r>
           </w:p>
         </w:tc>
       </w:tr>
@@ -2318,140 +2382,7 @@
                 <w:sz w:val="24"/>
                 <w:szCs w:val="24"/>
               </w:rPr>
-              <w:t>Повреждения главных и вспомогательных механизмов, судового оборудования, систем и устройств обнаружены/не обнаружены</w:t>
-            </w:r>
-            <w:r>
-              <w:rPr>
-                <w:rFonts w:ascii="Times New Roman" w:hAnsi="Times New Roman" w:cs="Times New Roman"/>
-                <w:sz w:val="24"/>
-                <w:szCs w:val="24"/>
-                <w:vertAlign w:val="superscript"/>
-                <w:lang w:val="en-US"/>
-              </w:rPr>
-              <w:fldChar w:fldCharType="begin"/>
-            </w:r>
-            <w:r>
-              <w:rPr>
-                <w:rFonts w:ascii="Times New Roman" w:hAnsi="Times New Roman" w:cs="Times New Roman"/>
-                <w:sz w:val="24"/>
-                <w:szCs w:val="24"/>
-                <w:vertAlign w:val="superscript"/>
-              </w:rPr>
-              <w:instrText xml:space="preserve"> </w:instrText>
-            </w:r>
-            <w:r>
-              <w:rPr>
-                <w:rFonts w:ascii="Times New Roman" w:hAnsi="Times New Roman" w:cs="Times New Roman"/>
-                <w:sz w:val="24"/>
-                <w:szCs w:val="24"/>
-                <w:vertAlign w:val="superscript"/>
-                <w:lang w:val="en-US"/>
-              </w:rPr>
-              <w:instrText>NOTEREF</w:instrText>
-            </w:r>
-            <w:r>
-              <w:rPr>
-                <w:rFonts w:ascii="Times New Roman" w:hAnsi="Times New Roman" w:cs="Times New Roman"/>
-                <w:sz w:val="24"/>
-                <w:szCs w:val="24"/>
-                <w:vertAlign w:val="superscript"/>
-              </w:rPr>
-              <w:instrText xml:space="preserve"> _</w:instrText>
-            </w:r>
-            <w:r>
-              <w:rPr>
-                <w:rFonts w:ascii="Times New Roman" w:hAnsi="Times New Roman" w:cs="Times New Roman"/>
-                <w:sz w:val="24"/>
-                <w:szCs w:val="24"/>
-                <w:vertAlign w:val="superscript"/>
-                <w:lang w:val="en-US"/>
-              </w:rPr>
-              <w:instrText>Ref</w:instrText>
-            </w:r>
-            <w:r>
-              <w:rPr>
-                <w:rFonts w:ascii="Times New Roman" w:hAnsi="Times New Roman" w:cs="Times New Roman"/>
-                <w:sz w:val="24"/>
-                <w:szCs w:val="24"/>
-                <w:vertAlign w:val="superscript"/>
-              </w:rPr>
-              <w:instrText>440894601 \</w:instrText>
-            </w:r>
-            <w:r>
-              <w:rPr>
-                <w:rFonts w:ascii="Times New Roman" w:hAnsi="Times New Roman" w:cs="Times New Roman"/>
-                <w:sz w:val="24"/>
-                <w:szCs w:val="24"/>
-                <w:vertAlign w:val="superscript"/>
-                <w:lang w:val="en-US"/>
-              </w:rPr>
-              <w:instrText>h</w:instrText>
-            </w:r>
-            <w:r>
-              <w:rPr>
-                <w:rFonts w:ascii="Times New Roman" w:hAnsi="Times New Roman" w:cs="Times New Roman"/>
-                <w:sz w:val="24"/>
-                <w:szCs w:val="24"/>
-                <w:vertAlign w:val="superscript"/>
-              </w:rPr>
-              <w:instrText xml:space="preserve">  \* </w:instrText>
-            </w:r>
-            <w:r>
-              <w:rPr>
-                <w:rFonts w:ascii="Times New Roman" w:hAnsi="Times New Roman" w:cs="Times New Roman"/>
-                <w:sz w:val="24"/>
-                <w:szCs w:val="24"/>
-                <w:vertAlign w:val="superscript"/>
-                <w:lang w:val="en-US"/>
-              </w:rPr>
-              <w:instrText>MERGEFORMAT</w:instrText>
-            </w:r>
-            <w:r>
-              <w:rPr>
-                <w:rFonts w:ascii="Times New Roman" w:hAnsi="Times New Roman" w:cs="Times New Roman"/>
-                <w:sz w:val="24"/>
-                <w:szCs w:val="24"/>
-                <w:vertAlign w:val="superscript"/>
-              </w:rPr>
-              <w:instrText xml:space="preserve"> </w:instrText>
-            </w:r>
-            <w:r>
-              <w:rPr>
-                <w:rFonts w:ascii="Times New Roman" w:hAnsi="Times New Roman" w:cs="Times New Roman"/>
-                <w:sz w:val="24"/>
-                <w:szCs w:val="24"/>
-                <w:vertAlign w:val="superscript"/>
-                <w:lang w:val="en-US"/>
-              </w:rPr>
-            </w:r>
-            <w:r>
-              <w:rPr>
-                <w:rFonts w:ascii="Times New Roman" w:hAnsi="Times New Roman" w:cs="Times New Roman"/>
-                <w:sz w:val="24"/>
-                <w:szCs w:val="24"/>
-                <w:vertAlign w:val="superscript"/>
-                <w:lang w:val="en-US"/>
-              </w:rPr>
-              <w:fldChar w:fldCharType="separate"/>
-            </w:r>
-            <w:r>
-              <w:rPr>
-                <w:rFonts w:ascii="Times New Roman" w:hAnsi="Times New Roman" w:cs="Times New Roman"/>
-                <w:sz w:val="24"/>
-                <w:szCs w:val="24"/>
-                <w:vertAlign w:val="superscript"/>
-              </w:rPr>
-              <w:t>1</w:t>
-            </w:r>
-            <w:r>
-              <w:rPr>
-                <w:rFonts w:ascii="Times New Roman" w:hAnsi="Times New Roman" w:cs="Times New Roman"/>
-                <w:sz w:val="24"/>
-                <w:szCs w:val="24"/>
-                <w:vertAlign w:val="superscript"/>
-                <w:lang w:val="en-US"/>
-              </w:rPr>
-              <w:fldChar w:fldCharType="end"/>
+              <w:t>Повреждения главных и вспомогательных механизмов, судового оборудования, систем и устройств не обнаружены</w:t>
             </w:r>
           </w:p>
         </w:tc>
@@ -2468,10 +2399,19 @@
           <w:p>
             <w:pPr>
               <w:spacing w:before="120"/>
-              <w:rPr>
-                <w:rFonts w:ascii="Times New Roman" w:hAnsi="Times New Roman" w:cs="Times New Roman"/>
-              </w:rPr>
-            </w:pPr>
+              <w:jc w:val="center"/>
+              <w:rPr>
+                <w:rFonts w:ascii="Times New Roman" w:hAnsi="Times New Roman" w:cs="Times New Roman"/>
+                <w:lang w:val="en-US"/>
+              </w:rPr>
+            </w:pPr>
+            <w:r>
+              <w:rPr>
+                <w:rFonts w:ascii="Times New Roman" w:hAnsi="Times New Roman" w:cs="Times New Roman"/>
+                <w:lang w:val="en-US"/>
+              </w:rPr>
+              <w:t>---</w:t>
+            </w:r>
           </w:p>
         </w:tc>
       </w:tr>
@@ -2550,156 +2490,7 @@
                 <w:sz w:val="24"/>
                 <w:szCs w:val="24"/>
               </w:rPr>
-              <w:t>Замечания по результатам проверки портовыми властями имеются/выполнены/</w:t>
-            </w:r>
-            <w:r>
-              <w:rPr>
-                <w:rFonts w:ascii="Times New Roman" w:hAnsi="Times New Roman" w:cs="Times New Roman"/>
-                <w:sz w:val="24"/>
-                <w:szCs w:val="24"/>
-              </w:rPr>
-              <w:t xml:space="preserve"> </w:t>
-            </w:r>
-            <w:r>
-              <w:rPr>
-                <w:rFonts w:ascii="Times New Roman" w:hAnsi="Times New Roman" w:cs="Times New Roman"/>
-                <w:sz w:val="24"/>
-                <w:szCs w:val="24"/>
-              </w:rPr>
-              <w:t>отсутствуют</w:t>
-            </w:r>
-            <w:r>
-              <w:rPr>
-                <w:rFonts w:ascii="Times New Roman" w:hAnsi="Times New Roman" w:cs="Times New Roman"/>
-                <w:sz w:val="24"/>
-                <w:szCs w:val="24"/>
-                <w:vertAlign w:val="superscript"/>
-                <w:lang w:val="en-US"/>
-              </w:rPr>
-              <w:fldChar w:fldCharType="begin"/>
-            </w:r>
-            <w:r>
-              <w:rPr>
-                <w:rFonts w:ascii="Times New Roman" w:hAnsi="Times New Roman" w:cs="Times New Roman"/>
-                <w:sz w:val="24"/>
-                <w:szCs w:val="24"/>
-                <w:vertAlign w:val="superscript"/>
-              </w:rPr>
-              <w:instrText xml:space="preserve"> </w:instrText>
-            </w:r>
-            <w:r>
-              <w:rPr>
-                <w:rFonts w:ascii="Times New Roman" w:hAnsi="Times New Roman" w:cs="Times New Roman"/>
-                <w:sz w:val="24"/>
-                <w:szCs w:val="24"/>
-                <w:vertAlign w:val="superscript"/>
-                <w:lang w:val="en-US"/>
-              </w:rPr>
-              <w:instrText>NOTEREF</w:instrText>
-            </w:r>
-            <w:r>
-              <w:rPr>
-                <w:rFonts w:ascii="Times New Roman" w:hAnsi="Times New Roman" w:cs="Times New Roman"/>
-                <w:sz w:val="24"/>
-                <w:szCs w:val="24"/>
-                <w:vertAlign w:val="superscript"/>
-              </w:rPr>
-              <w:instrText xml:space="preserve"> _</w:instrText>
-            </w:r>
-            <w:r>
-              <w:rPr>
-                <w:rFonts w:ascii="Times New Roman" w:hAnsi="Times New Roman" w:cs="Times New Roman"/>
-                <w:sz w:val="24"/>
-                <w:szCs w:val="24"/>
-                <w:vertAlign w:val="superscript"/>
-                <w:lang w:val="en-US"/>
-              </w:rPr>
-              <w:instrText>Ref</w:instrText>
-            </w:r>
-            <w:r>
-              <w:rPr>
-                <w:rFonts w:ascii="Times New Roman" w:hAnsi="Times New Roman" w:cs="Times New Roman"/>
-                <w:sz w:val="24"/>
-                <w:szCs w:val="24"/>
-                <w:vertAlign w:val="superscript"/>
-              </w:rPr>
-              <w:instrText>440894601 \</w:instrText>
-            </w:r>
-            <w:r>
-              <w:rPr>
-                <w:rFonts w:ascii="Times New Roman" w:hAnsi="Times New Roman" w:cs="Times New Roman"/>
-                <w:sz w:val="24"/>
-                <w:szCs w:val="24"/>
-                <w:vertAlign w:val="superscript"/>
-                <w:lang w:val="en-US"/>
-              </w:rPr>
-              <w:instrText>h</w:instrText>
-            </w:r>
-            <w:r>
-              <w:rPr>
-                <w:rFonts w:ascii="Times New Roman" w:hAnsi="Times New Roman" w:cs="Times New Roman"/>
-                <w:sz w:val="24"/>
-                <w:szCs w:val="24"/>
-                <w:vertAlign w:val="superscript"/>
-              </w:rPr>
-              <w:instrText xml:space="preserve">  \* </w:instrText>
-            </w:r>
-            <w:r>
-              <w:rPr>
-                <w:rFonts w:ascii="Times New Roman" w:hAnsi="Times New Roman" w:cs="Times New Roman"/>
-                <w:sz w:val="24"/>
-                <w:szCs w:val="24"/>
-                <w:vertAlign w:val="superscript"/>
-                <w:lang w:val="en-US"/>
-              </w:rPr>
-              <w:instrText>MERGEFORMAT</w:instrText>
-            </w:r>
-            <w:r>
-              <w:rPr>
-                <w:rFonts w:ascii="Times New Roman" w:hAnsi="Times New Roman" w:cs="Times New Roman"/>
-                <w:sz w:val="24"/>
-                <w:szCs w:val="24"/>
-                <w:vertAlign w:val="superscript"/>
-              </w:rPr>
-              <w:instrText xml:space="preserve"> </w:instrText>
-            </w:r>
-            <w:r>
-              <w:rPr>
-                <w:rFonts w:ascii="Times New Roman" w:hAnsi="Times New Roman" w:cs="Times New Roman"/>
-                <w:sz w:val="24"/>
-                <w:szCs w:val="24"/>
-                <w:vertAlign w:val="superscript"/>
-                <w:lang w:val="en-US"/>
-              </w:rPr>
-            </w:r>
-            <w:r>
-              <w:rPr>
-                <w:rFonts w:ascii="Times New Roman" w:hAnsi="Times New Roman" w:cs="Times New Roman"/>
-                <w:sz w:val="24"/>
-                <w:szCs w:val="24"/>
-                <w:vertAlign w:val="superscript"/>
-                <w:lang w:val="en-US"/>
-              </w:rPr>
-              <w:fldChar w:fldCharType="separate"/>
-            </w:r>
-            <w:r>
-              <w:rPr>
-                <w:rFonts w:ascii="Times New Roman" w:hAnsi="Times New Roman" w:cs="Times New Roman"/>
-                <w:sz w:val="24"/>
-                <w:szCs w:val="24"/>
-                <w:vertAlign w:val="superscript"/>
-              </w:rPr>
-              <w:t>1</w:t>
-            </w:r>
-            <w:r>
-              <w:rPr>
-                <w:rFonts w:ascii="Times New Roman" w:hAnsi="Times New Roman" w:cs="Times New Roman"/>
-                <w:sz w:val="24"/>
-                <w:szCs w:val="24"/>
-                <w:vertAlign w:val="superscript"/>
-                <w:lang w:val="en-US"/>
-              </w:rPr>
-              <w:fldChar w:fldCharType="end"/>
+              <w:t>Замечания по результатам проверки портовыми властями выполнены</w:t>
             </w:r>
           </w:p>
         </w:tc>
@@ -2716,10 +2507,19 @@
           <w:p>
             <w:pPr>
               <w:spacing w:before="120"/>
-              <w:rPr>
-                <w:rFonts w:ascii="Times New Roman" w:hAnsi="Times New Roman" w:cs="Times New Roman"/>
-              </w:rPr>
-            </w:pPr>
+              <w:jc w:val="center"/>
+              <w:rPr>
+                <w:rFonts w:ascii="Times New Roman" w:hAnsi="Times New Roman" w:cs="Times New Roman"/>
+                <w:lang w:val="en-US"/>
+              </w:rPr>
+            </w:pPr>
+            <w:r>
+              <w:rPr>
+                <w:rFonts w:ascii="Times New Roman" w:hAnsi="Times New Roman" w:cs="Times New Roman"/>
+                <w:lang w:val="en-US"/>
+              </w:rPr>
+              <w:t>---</w:t>
+            </w:r>
           </w:p>
         </w:tc>
       </w:tr>
@@ -2792,7 +2592,7 @@
                 <w:sz w:val="24"/>
                 <w:szCs w:val="24"/>
               </w:rPr>
-              <w:t>Дата и результаты последней проверки судна портовыми властями</w:t>
+              <w:t xml:space="preserve">Дата и результаты последней проверки судна портовыми властями</w:t>
             </w:r>
           </w:p>
         </w:tc>
@@ -2816,6 +2616,27 @@
               </w:rPr>
             </w:pPr>
           </w:p>
+          <w:p>
+            <w:pPr>
+              <w:spacing w:before="120"/>
+              <w:rPr>
+                <w:rFonts w:ascii="Times New Roman" w:hAnsi="Times New Roman" w:cs="Times New Roman"/>
+                <w:sz w:val="24"/>
+                <w:szCs w:val="24"/>
+                <w:lang w:val="en-US"/>
+              </w:rPr>
+            </w:pPr>
+            <w:proofErr w:type="gramStart"/>
+            <w:r>
+              <w:rPr>
+                <w:rFonts w:ascii="Times New Roman" w:hAnsi="Times New Roman" w:cs="Times New Roman"/>
+                <w:sz w:val="24"/>
+                <w:szCs w:val="24"/>
+                <w:lang w:val="en-US"/>
+              </w:rPr>
+              <w:t xml:space="preserve">02.02.2024, 4 несоответствия, без задержания</w:t>
+            </w:r>
+          </w:p>
         </w:tc>
       </w:tr>
       <w:tr>
@@ -2839,7 +2660,6 @@
                 <w:sz w:val="24"/>
                 <w:szCs w:val="24"/>
               </w:rPr>
-              <w:lastRenderedPageBreak/>
               <w:t>3</w:t>
             </w:r>
             <w:r>
@@ -2954,7 +2774,7 @@
               </w:rPr>
               <w:t>Валюта расчетов</w:t>
             </w:r>
-            <w:bookmarkStart w:id="1" w:name="_Ref440894955"/>
+            <w:bookmarkStart w:id="0" w:name="_Ref440894955"/>
             <w:r>
               <w:rPr>
                 <w:rFonts w:ascii="Times New Roman" w:hAnsi="Times New Roman" w:cs="Times New Roman"/>
@@ -2964,9 +2784,9 @@
                 <w:szCs w:val="24"/>
                 <w:vertAlign w:val="superscript"/>
               </w:rPr>
-              <w:footnoteReference w:id="2"/>
-            </w:r>
-            <w:bookmarkEnd w:id="1"/>
+              <w:footnoteReference w:id="1"/>
+            </w:r>
+            <w:bookmarkEnd w:id="0"/>
             <w:r>
               <w:rPr>
                 <w:rFonts w:ascii="Times New Roman" w:hAnsi="Times New Roman" w:cs="Times New Roman"/>
@@ -3260,7 +3080,7 @@
       <w:tr>
         <w:tc>
           <w:tcPr>
-            <w:tcW w:w="2469" w:type="pct"/>
+            <w:tcW w:w="2468" w:type="pct"/>
             <w:gridSpan w:val="13"/>
           </w:tcPr>
           <w:p>
@@ -3275,7 +3095,7 @@
         </w:tc>
         <w:tc>
           <w:tcPr>
-            <w:tcW w:w="2531" w:type="pct"/>
+            <w:tcW w:w="2532" w:type="pct"/>
             <w:gridSpan w:val="16"/>
           </w:tcPr>
           <w:p>
@@ -3292,7 +3112,7 @@
       <w:tr>
         <w:tc>
           <w:tcPr>
-            <w:tcW w:w="2469" w:type="pct"/>
+            <w:tcW w:w="2468" w:type="pct"/>
             <w:gridSpan w:val="13"/>
           </w:tcPr>
           <w:p>
@@ -3303,6 +3123,7 @@
                 <w:szCs w:val="24"/>
               </w:rPr>
             </w:pPr>
+            <w:proofErr w:type="spellStart"/>
             <w:r>
               <w:rPr>
                 <w:rFonts w:ascii="Times New Roman" w:hAnsi="Times New Roman" w:cs="Times New Roman"/>
@@ -3312,6 +3133,7 @@
               </w:rPr>
               <w:t>Регистр</w:t>
             </w:r>
+            <w:proofErr w:type="spellEnd"/>
             <w:r>
               <w:rPr>
                 <w:rFonts w:ascii="Times New Roman" w:hAnsi="Times New Roman" w:cs="Times New Roman"/>
@@ -3324,7 +3146,7 @@
         </w:tc>
         <w:tc>
           <w:tcPr>
-            <w:tcW w:w="2531" w:type="pct"/>
+            <w:tcW w:w="2532" w:type="pct"/>
             <w:gridSpan w:val="16"/>
           </w:tcPr>
           <w:p>
@@ -3350,7 +3172,7 @@
       <w:tr>
         <w:tc>
           <w:tcPr>
-            <w:tcW w:w="2469" w:type="pct"/>
+            <w:tcW w:w="2468" w:type="pct"/>
             <w:gridSpan w:val="13"/>
           </w:tcPr>
           <w:p>
@@ -3370,7 +3192,7 @@
         </w:tc>
         <w:tc>
           <w:tcPr>
-            <w:tcW w:w="2531" w:type="pct"/>
+            <w:tcW w:w="2532" w:type="pct"/>
             <w:gridSpan w:val="16"/>
           </w:tcPr>
           <w:p>
@@ -3384,7 +3206,7 @@
               <w:rPr>
                 <w:rFonts w:ascii="Times New Roman" w:hAnsi="Times New Roman" w:cs="Times New Roman"/>
               </w:rPr>
-              <w:t>Юридический адрес:</w:t>
+              <w:t xml:space="preserve">Юридический адрес:</w:t>
             </w:r>
           </w:p>
         </w:tc>
@@ -3405,6 +3227,14 @@
                 <w:lang w:val="en-US"/>
               </w:rPr>
             </w:pPr>
+            <w:proofErr w:type="gramStart"/>
+            <w:r>
+              <w:rPr>
+                <w:rFonts w:ascii="Times New Roman" w:hAnsi="Times New Roman" w:cs="Times New Roman"/>
+                <w:lang w:val="en-US"/>
+              </w:rPr>
+              <w:t xml:space="preserve">ул. Карла Маркса, д. 19 Мурманск, Мурманская область 193025</w:t>
+            </w:r>
           </w:p>
         </w:tc>
         <w:tc>
@@ -3422,7 +3252,7 @@
         </w:tc>
         <w:tc>
           <w:tcPr>
-            <w:tcW w:w="2531" w:type="pct"/>
+            <w:tcW w:w="2532" w:type="pct"/>
             <w:gridSpan w:val="16"/>
             <w:tcBorders>
               <w:bottom w:val="dotted" w:sz="4" w:space="0" w:color="808080" w:themeColor="background1" w:themeShade="80"/>
@@ -3435,6 +3265,14 @@
                 <w:lang w:val="en-US"/>
               </w:rPr>
             </w:pPr>
+            <w:proofErr w:type="gramStart"/>
+            <w:r>
+              <w:rPr>
+                <w:rFonts w:ascii="Times New Roman" w:hAnsi="Times New Roman" w:cs="Times New Roman"/>
+                <w:lang w:val="en-US"/>
+              </w:rPr>
+              <w:t xml:space="preserve">ул. Карла Маркса, д. 19 Мурманск, Мурманская область 193025</w:t>
+            </w:r>
           </w:p>
         </w:tc>
       </w:tr>
@@ -3455,13 +3293,6 @@
                 <w:lang w:val="en-US"/>
               </w:rPr>
             </w:pPr>
-            <w:r>
-              <w:rPr>
-                <w:rFonts w:ascii="Times New Roman" w:hAnsi="Times New Roman" w:cs="Times New Roman"/>
-                <w:lang w:val="en-US"/>
-              </w:rPr>
-              <w:t>hh</w:t>
-            </w:r>
           </w:p>
         </w:tc>
         <w:tc>
@@ -3479,58 +3310,7 @@
         </w:tc>
         <w:tc>
           <w:tcPr>
-            <w:tcW w:w="2531" w:type="pct"/>
-            <w:gridSpan w:val="16"/>
-            <w:tcBorders>
-              <w:top w:val="dotted" w:sz="4" w:space="0" w:color="808080" w:themeColor="background1" w:themeShade="80"/>
-              <w:bottom w:val="dotted" w:sz="4" w:space="0" w:color="808080" w:themeColor="background1" w:themeShade="80"/>
-            </w:tcBorders>
-          </w:tcPr>
-          <w:p>
-            <w:pPr>
-              <w:rPr>
-                <w:rFonts w:ascii="Times New Roman" w:hAnsi="Times New Roman" w:cs="Times New Roman"/>
-                <w:lang w:val="en-US"/>
-              </w:rPr>
-            </w:pPr>
-          </w:p>
-        </w:tc>
-      </w:tr>
-      <w:tr>
-        <w:tc>
-          <w:tcPr>
-            <w:tcW w:w="2341" w:type="pct"/>
-            <w:gridSpan w:val="12"/>
-            <w:tcBorders>
-              <w:top w:val="dotted" w:sz="4" w:space="0" w:color="808080" w:themeColor="background1" w:themeShade="80"/>
-              <w:bottom w:val="dotted" w:sz="4" w:space="0" w:color="808080" w:themeColor="background1" w:themeShade="80"/>
-            </w:tcBorders>
-          </w:tcPr>
-          <w:p>
-            <w:pPr>
-              <w:rPr>
-                <w:rFonts w:ascii="Times New Roman" w:hAnsi="Times New Roman" w:cs="Times New Roman"/>
-                <w:lang w:val="en-US"/>
-              </w:rPr>
-            </w:pPr>
-          </w:p>
-        </w:tc>
-        <w:tc>
-          <w:tcPr>
-            <w:tcW w:w="128" w:type="pct"/>
-          </w:tcPr>
-          <w:p>
-            <w:pPr>
-              <w:rPr>
-                <w:rFonts w:ascii="Times New Roman" w:hAnsi="Times New Roman" w:cs="Times New Roman"/>
-                <w:lang w:val="en-US"/>
-              </w:rPr>
-            </w:pPr>
-          </w:p>
-        </w:tc>
-        <w:tc>
-          <w:tcPr>
-            <w:tcW w:w="2531" w:type="pct"/>
+            <w:tcW w:w="2532" w:type="pct"/>
             <w:gridSpan w:val="16"/>
             <w:tcBorders>
               <w:top w:val="dotted" w:sz="4" w:space="0" w:color="808080" w:themeColor="background1" w:themeShade="80"/>
@@ -3549,7 +3329,7 @@
       <w:tr>
         <w:tc>
           <w:tcPr>
-            <w:tcW w:w="2469" w:type="pct"/>
+            <w:tcW w:w="2468" w:type="pct"/>
             <w:gridSpan w:val="13"/>
           </w:tcPr>
           <w:p>
@@ -3563,7 +3343,7 @@
         </w:tc>
         <w:tc>
           <w:tcPr>
-            <w:tcW w:w="2531" w:type="pct"/>
+            <w:tcW w:w="2532" w:type="pct"/>
             <w:gridSpan w:val="16"/>
             <w:tcBorders>
               <w:top w:val="dotted" w:sz="4" w:space="0" w:color="808080" w:themeColor="background1" w:themeShade="80"/>
@@ -3579,7 +3359,7 @@
               <w:rPr>
                 <w:rFonts w:ascii="Times New Roman" w:hAnsi="Times New Roman" w:cs="Times New Roman"/>
               </w:rPr>
-              <w:t>Почтовый адрес (адрес для направления счета и договорной документации):</w:t>
+              <w:t xml:space="preserve">Почтовый адрес (адрес для направления счета и договорной документации):</w:t>
             </w:r>
           </w:p>
         </w:tc>
@@ -3587,20 +3367,29 @@
       <w:tr>
         <w:tc>
           <w:tcPr>
-            <w:tcW w:w="2469" w:type="pct"/>
+            <w:tcW w:w="2468" w:type="pct"/>
             <w:gridSpan w:val="13"/>
           </w:tcPr>
           <w:p>
             <w:pPr>
               <w:rPr>
                 <w:rFonts w:ascii="Times New Roman" w:hAnsi="Times New Roman" w:cs="Times New Roman"/>
-              </w:rPr>
-            </w:pPr>
-          </w:p>
-        </w:tc>
-        <w:tc>
-          <w:tcPr>
-            <w:tcW w:w="2531" w:type="pct"/>
+                <w:lang w:val="en-US"/>
+              </w:rPr>
+            </w:pPr>
+            <w:proofErr w:type="gramStart"/>
+            <w:r>
+              <w:rPr>
+                <w:rFonts w:ascii="Times New Roman" w:hAnsi="Times New Roman" w:cs="Times New Roman"/>
+                <w:lang w:val="en-US"/>
+              </w:rPr>
+              <w:t xml:space="preserve"/>
+            </w:r>
+          </w:p>
+        </w:tc>
+        <w:tc>
+          <w:tcPr>
+            <w:tcW w:w="2532" w:type="pct"/>
             <w:gridSpan w:val="16"/>
             <w:tcBorders>
               <w:bottom w:val="dotted" w:sz="4" w:space="0" w:color="808080" w:themeColor="background1" w:themeShade="80"/>
@@ -3612,13 +3401,21 @@
                 <w:rFonts w:ascii="Times New Roman" w:hAnsi="Times New Roman" w:cs="Times New Roman"/>
               </w:rPr>
             </w:pPr>
+            <w:proofErr w:type="gramStart"/>
+            <w:r>
+              <w:rPr>
+                <w:rFonts w:ascii="Times New Roman" w:hAnsi="Times New Roman" w:cs="Times New Roman"/>
+                <w:lang w:val="en-US"/>
+              </w:rPr>
+              <w:t xml:space="preserve">ул. Карла Маркса, д. 19 Мурманск, Мурманская область 193025</w:t>
+            </w:r>
           </w:p>
         </w:tc>
       </w:tr>
       <w:tr>
         <w:tc>
           <w:tcPr>
-            <w:tcW w:w="2469" w:type="pct"/>
+            <w:tcW w:w="2468" w:type="pct"/>
             <w:gridSpan w:val="13"/>
           </w:tcPr>
           <w:p>
@@ -3631,39 +3428,7 @@
         </w:tc>
         <w:tc>
           <w:tcPr>
-            <w:tcW w:w="2531" w:type="pct"/>
-            <w:gridSpan w:val="16"/>
-            <w:tcBorders>
-              <w:top w:val="dotted" w:sz="4" w:space="0" w:color="808080" w:themeColor="background1" w:themeShade="80"/>
-              <w:bottom w:val="dotted" w:sz="4" w:space="0" w:color="808080" w:themeColor="background1" w:themeShade="80"/>
-            </w:tcBorders>
-          </w:tcPr>
-          <w:p>
-            <w:pPr>
-              <w:rPr>
-                <w:rFonts w:ascii="Times New Roman" w:hAnsi="Times New Roman" w:cs="Times New Roman"/>
-              </w:rPr>
-            </w:pPr>
-          </w:p>
-        </w:tc>
-      </w:tr>
-      <w:tr>
-        <w:tc>
-          <w:tcPr>
-            <w:tcW w:w="2469" w:type="pct"/>
-            <w:gridSpan w:val="13"/>
-          </w:tcPr>
-          <w:p>
-            <w:pPr>
-              <w:rPr>
-                <w:rFonts w:ascii="Times New Roman" w:hAnsi="Times New Roman" w:cs="Times New Roman"/>
-              </w:rPr>
-            </w:pPr>
-          </w:p>
-        </w:tc>
-        <w:tc>
-          <w:tcPr>
-            <w:tcW w:w="2531" w:type="pct"/>
+            <w:tcW w:w="2532" w:type="pct"/>
             <w:gridSpan w:val="16"/>
             <w:tcBorders>
               <w:top w:val="dotted" w:sz="4" w:space="0" w:color="808080" w:themeColor="background1" w:themeShade="80"/>
@@ -3696,7 +3461,7 @@
                 <w:rFonts w:ascii="Times New Roman" w:hAnsi="Times New Roman" w:cs="Times New Roman"/>
                 <w:lang w:val="en-US"/>
               </w:rPr>
-              <w:t>ИНН:</w:t>
+              <w:t xml:space="preserve">ИНН:</w:t>
             </w:r>
           </w:p>
         </w:tc>
@@ -3715,6 +3480,14 @@
                 <w:lang w:val="en-US"/>
               </w:rPr>
             </w:pPr>
+            <w:proofErr w:type="gramStart"/>
+            <w:r>
+              <w:rPr>
+                <w:rFonts w:ascii="Times New Roman" w:hAnsi="Times New Roman" w:cs="Times New Roman"/>
+                <w:lang w:val="en-US"/>
+              </w:rPr>
+              <w:t xml:space="preserve">5199000024</w:t>
+            </w:r>
           </w:p>
         </w:tc>
         <w:tc>
@@ -3752,7 +3525,7 @@
                 <w:rFonts w:ascii="Times New Roman" w:hAnsi="Times New Roman" w:cs="Times New Roman"/>
                 <w:vertAlign w:val="superscript"/>
               </w:rPr>
-              <w:footnoteReference w:id="3"/>
+              <w:footnoteReference w:id="2"/>
             </w:r>
             <w:r>
               <w:rPr>
@@ -3764,7 +3537,7 @@
         </w:tc>
         <w:tc>
           <w:tcPr>
-            <w:tcW w:w="1915" w:type="pct"/>
+            <w:tcW w:w="1916" w:type="pct"/>
             <w:gridSpan w:val="12"/>
             <w:tcBorders>
               <w:bottom w:val="dotted" w:sz="4" w:space="0" w:color="808080" w:themeColor="background1" w:themeShade="80"/>
@@ -3777,6 +3550,14 @@
                 <w:lang w:val="en-US"/>
               </w:rPr>
             </w:pPr>
+            <w:proofErr w:type="gramStart"/>
+            <w:r>
+              <w:rPr>
+                <w:rFonts w:ascii="Times New Roman" w:hAnsi="Times New Roman" w:cs="Times New Roman"/>
+                <w:lang w:val="en-US"/>
+              </w:rPr>
+              <w:t xml:space="preserve">5199000024</w:t>
+            </w:r>
           </w:p>
         </w:tc>
       </w:tr>
@@ -3798,7 +3579,7 @@
                 <w:rFonts w:ascii="Times New Roman" w:hAnsi="Times New Roman" w:cs="Times New Roman"/>
                 <w:lang w:val="en-US"/>
               </w:rPr>
-              <w:t>КПП:</w:t>
+              <w:t xml:space="preserve">КПП:</w:t>
             </w:r>
           </w:p>
         </w:tc>
@@ -3818,6 +3599,14 @@
                 <w:lang w:val="en-US"/>
               </w:rPr>
             </w:pPr>
+            <w:proofErr w:type="gramStart"/>
+            <w:r>
+              <w:rPr>
+                <w:rFonts w:ascii="Times New Roman" w:hAnsi="Times New Roman" w:cs="Times New Roman"/>
+                <w:lang w:val="en-US"/>
+              </w:rPr>
+              <w:t xml:space="preserve">519001001</w:t>
+            </w:r>
           </w:p>
         </w:tc>
         <w:tc>
@@ -3863,13 +3652,13 @@
               <w:rPr>
                 <w:rFonts w:ascii="Times New Roman" w:hAnsi="Times New Roman" w:cs="Times New Roman"/>
               </w:rPr>
-              <w:t>:</w:t>
-            </w:r>
-          </w:p>
-        </w:tc>
-        <w:tc>
-          <w:tcPr>
-            <w:tcW w:w="1915" w:type="pct"/>
+              <w:t xml:space="preserve">:</w:t>
+            </w:r>
+          </w:p>
+        </w:tc>
+        <w:tc>
+          <w:tcPr>
+            <w:tcW w:w="1916" w:type="pct"/>
             <w:gridSpan w:val="12"/>
             <w:tcBorders>
               <w:top w:val="dotted" w:sz="4" w:space="0" w:color="808080" w:themeColor="background1" w:themeShade="80"/>
@@ -3883,6 +3672,14 @@
                 <w:lang w:val="en-US"/>
               </w:rPr>
             </w:pPr>
+            <w:proofErr w:type="gramStart"/>
+            <w:r>
+              <w:rPr>
+                <w:rFonts w:ascii="Times New Roman" w:hAnsi="Times New Roman" w:cs="Times New Roman"/>
+                <w:lang w:val="en-US"/>
+              </w:rPr>
+              <w:t xml:space="preserve">519001001</w:t>
+            </w:r>
           </w:p>
         </w:tc>
       </w:tr>
@@ -3904,7 +3701,7 @@
                 <w:rFonts w:ascii="Times New Roman" w:hAnsi="Times New Roman" w:cs="Times New Roman"/>
                 <w:lang w:val="en-US"/>
               </w:rPr>
-              <w:t>ОГРН:</w:t>
+              <w:t xml:space="preserve">ОГРН:</w:t>
             </w:r>
           </w:p>
         </w:tc>
@@ -3924,6 +3721,14 @@
                 <w:lang w:val="en-US"/>
               </w:rPr>
             </w:pPr>
+            <w:proofErr w:type="gramStart"/>
+            <w:r>
+              <w:rPr>
+                <w:rFonts w:ascii="Times New Roman" w:hAnsi="Times New Roman" w:cs="Times New Roman"/>
+                <w:lang w:val="en-US"/>
+              </w:rPr>
+              <w:t xml:space="preserve">1035100184811</w:t>
+            </w:r>
           </w:p>
         </w:tc>
         <w:tc>
@@ -3969,13 +3774,13 @@
               <w:rPr>
                 <w:rFonts w:ascii="Times New Roman" w:hAnsi="Times New Roman" w:cs="Times New Roman"/>
               </w:rPr>
-              <w:t>:</w:t>
-            </w:r>
-          </w:p>
-        </w:tc>
-        <w:tc>
-          <w:tcPr>
-            <w:tcW w:w="1915" w:type="pct"/>
+              <w:t xml:space="preserve">:</w:t>
+            </w:r>
+          </w:p>
+        </w:tc>
+        <w:tc>
+          <w:tcPr>
+            <w:tcW w:w="1916" w:type="pct"/>
             <w:gridSpan w:val="12"/>
             <w:tcBorders>
               <w:top w:val="dotted" w:sz="4" w:space="0" w:color="808080" w:themeColor="background1" w:themeShade="80"/>
@@ -3989,6 +3794,14 @@
                 <w:lang w:val="en-US"/>
               </w:rPr>
             </w:pPr>
+            <w:proofErr w:type="gramStart"/>
+            <w:r>
+              <w:rPr>
+                <w:rFonts w:ascii="Times New Roman" w:hAnsi="Times New Roman" w:cs="Times New Roman"/>
+                <w:lang w:val="en-US"/>
+              </w:rPr>
+              <w:t xml:space="preserve">1035100184811</w:t>
+            </w:r>
           </w:p>
         </w:tc>
       </w:tr>
@@ -4029,6 +3842,13 @@
                 <w:lang w:val="en-US"/>
               </w:rPr>
             </w:pPr>
+            <w:r>
+              <w:rPr>
+                <w:rFonts w:ascii="Times New Roman" w:hAnsi="Times New Roman" w:cs="Times New Roman"/>
+                <w:lang w:val="en-US"/>
+              </w:rPr>
+              <w:t>--</w:t>
+            </w:r>
           </w:p>
         </w:tc>
         <w:tc>
@@ -4066,7 +3886,7 @@
         </w:tc>
         <w:tc>
           <w:tcPr>
-            <w:tcW w:w="1915" w:type="pct"/>
+            <w:tcW w:w="1916" w:type="pct"/>
             <w:gridSpan w:val="12"/>
             <w:tcBorders>
               <w:top w:val="dotted" w:sz="4" w:space="0" w:color="808080" w:themeColor="background1" w:themeShade="80"/>
@@ -4080,6 +3900,13 @@
                 <w:lang w:val="en-US"/>
               </w:rPr>
             </w:pPr>
+            <w:r>
+              <w:rPr>
+                <w:rFonts w:ascii="Times New Roman" w:hAnsi="Times New Roman" w:cs="Times New Roman"/>
+                <w:lang w:val="en-US"/>
+              </w:rPr>
+              <w:t>--</w:t>
+            </w:r>
           </w:p>
         </w:tc>
       </w:tr>
@@ -4100,7 +3927,7 @@
               <w:rPr>
                 <w:rFonts w:ascii="Times New Roman" w:hAnsi="Times New Roman" w:cs="Times New Roman"/>
               </w:rPr>
-              <w:t>Телефон:</w:t>
+              <w:t xml:space="preserve">Телефон:</w:t>
             </w:r>
           </w:p>
         </w:tc>
@@ -4120,6 +3947,14 @@
                 <w:lang w:val="en-US"/>
               </w:rPr>
             </w:pPr>
+            <w:proofErr w:type="gramStart"/>
+            <w:r>
+              <w:rPr>
+                <w:rFonts w:ascii="Times New Roman" w:hAnsi="Times New Roman" w:cs="Times New Roman"/>
+                <w:lang w:val="en-US"/>
+              </w:rPr>
+              <w:t xml:space="preserve">+74959885807</w:t>
+            </w:r>
           </w:p>
         </w:tc>
         <w:tc>
@@ -4151,13 +3986,13 @@
               <w:rPr>
                 <w:rFonts w:ascii="Times New Roman" w:hAnsi="Times New Roman" w:cs="Times New Roman"/>
               </w:rPr>
-              <w:t>Телефон:</w:t>
-            </w:r>
-          </w:p>
-        </w:tc>
-        <w:tc>
-          <w:tcPr>
-            <w:tcW w:w="1915" w:type="pct"/>
+              <w:t xml:space="preserve">Телефон:</w:t>
+            </w:r>
+          </w:p>
+        </w:tc>
+        <w:tc>
+          <w:tcPr>
+            <w:tcW w:w="1916" w:type="pct"/>
             <w:gridSpan w:val="12"/>
             <w:tcBorders>
               <w:top w:val="dotted" w:sz="4" w:space="0" w:color="808080" w:themeColor="background1" w:themeShade="80"/>
@@ -4171,6 +4006,14 @@
                 <w:lang w:val="en-US"/>
               </w:rPr>
             </w:pPr>
+            <w:proofErr w:type="gramStart"/>
+            <w:r>
+              <w:rPr>
+                <w:rFonts w:ascii="Times New Roman" w:hAnsi="Times New Roman" w:cs="Times New Roman"/>
+                <w:lang w:val="en-US"/>
+              </w:rPr>
+              <w:t xml:space="preserve">+74959885807</w:t>
+            </w:r>
           </w:p>
         </w:tc>
       </w:tr>
@@ -4192,7 +4035,7 @@
                 <w:rFonts w:ascii="Times New Roman" w:hAnsi="Times New Roman" w:cs="Times New Roman"/>
                 <w:lang w:val="en-US"/>
               </w:rPr>
-              <w:t>E-mail:</w:t>
+              <w:t xml:space="preserve">E-mail:</w:t>
             </w:r>
           </w:p>
         </w:tc>
@@ -4212,6 +4055,14 @@
                 <w:lang w:val="en-US"/>
               </w:rPr>
             </w:pPr>
+            <w:proofErr w:type="gramStart"/>
+            <w:r>
+              <w:rPr>
+                <w:rFonts w:ascii="Times New Roman" w:hAnsi="Times New Roman" w:cs="Times New Roman"/>
+                <w:lang w:val="en-US"/>
+              </w:rPr>
+              <w:t xml:space="preserve">amige@rusgeology.ru</w:t>
+            </w:r>
           </w:p>
         </w:tc>
         <w:tc>
@@ -4250,7 +4101,7 @@
         </w:tc>
         <w:tc>
           <w:tcPr>
-            <w:tcW w:w="1915" w:type="pct"/>
+            <w:tcW w:w="1916" w:type="pct"/>
             <w:gridSpan w:val="12"/>
             <w:tcBorders>
               <w:top w:val="dotted" w:sz="4" w:space="0" w:color="808080" w:themeColor="background1" w:themeShade="80"/>
@@ -4264,13 +4115,21 @@
                 <w:lang w:val="en-US"/>
               </w:rPr>
             </w:pPr>
+            <w:proofErr w:type="gramStart"/>
+            <w:r>
+              <w:rPr>
+                <w:rFonts w:ascii="Times New Roman" w:hAnsi="Times New Roman" w:cs="Times New Roman"/>
+                <w:lang w:val="en-US"/>
+              </w:rPr>
+              <w:t xml:space="preserve">amige@rusgeology.ru</w:t>
+            </w:r>
           </w:p>
         </w:tc>
       </w:tr>
       <w:tr>
         <w:tc>
           <w:tcPr>
-            <w:tcW w:w="2469" w:type="pct"/>
+            <w:tcW w:w="2468" w:type="pct"/>
             <w:gridSpan w:val="13"/>
           </w:tcPr>
           <w:p>
@@ -4289,14 +4148,28 @@
             <w:r>
               <w:rPr>
                 <w:rFonts w:ascii="Times New Roman" w:hAnsi="Times New Roman" w:cs="Times New Roman"/>
-              </w:rPr>
-              <w:t xml:space="preserve"> реквизиты:</w:t>
-            </w:r>
-          </w:p>
-        </w:tc>
-        <w:tc>
-          <w:tcPr>
-            <w:tcW w:w="2531" w:type="pct"/>
+                <w:lang w:val="en-US"/>
+              </w:rPr>
+              <w:t xml:space="preserve"> </w:t>
+            </w:r>
+            <w:r>
+              <w:rPr>
+                <w:rFonts w:ascii="Times New Roman" w:hAnsi="Times New Roman" w:cs="Times New Roman"/>
+              </w:rPr>
+              <w:t>реквизиты</w:t>
+            </w:r>
+            <w:r>
+              <w:rPr>
+                <w:rFonts w:ascii="Times New Roman" w:hAnsi="Times New Roman" w:cs="Times New Roman"/>
+                <w:lang w:val="en-US"/>
+              </w:rPr>
+              <w:t>:</w:t>
+            </w:r>
+          </w:p>
+        </w:tc>
+        <w:tc>
+          <w:tcPr>
+            <w:tcW w:w="2532" w:type="pct"/>
             <w:gridSpan w:val="16"/>
           </w:tcPr>
           <w:p>
@@ -4310,7 +4183,7 @@
               <w:rPr>
                 <w:rFonts w:ascii="Times New Roman" w:hAnsi="Times New Roman" w:cs="Times New Roman"/>
               </w:rPr>
-              <w:t>Платежные</w:t>
+              <w:t xml:space="preserve">Платежные</w:t>
             </w:r>
             <w:r>
               <w:rPr>
@@ -4324,7 +4197,7 @@
       <w:tr>
         <w:tc>
           <w:tcPr>
-            <w:tcW w:w="2469" w:type="pct"/>
+            <w:tcW w:w="2468" w:type="pct"/>
             <w:gridSpan w:val="13"/>
           </w:tcPr>
           <w:p>
@@ -4334,11 +4207,19 @@
                 <w:lang w:val="en-US"/>
               </w:rPr>
             </w:pPr>
-          </w:p>
-        </w:tc>
-        <w:tc>
-          <w:tcPr>
-            <w:tcW w:w="2531" w:type="pct"/>
+            <w:proofErr w:type="gramStart"/>
+            <w:r>
+              <w:rPr>
+                <w:rFonts w:ascii="Times New Roman" w:hAnsi="Times New Roman" w:cs="Times New Roman"/>
+                <w:lang w:val="en-US"/>
+              </w:rPr>
+              <w:t xml:space="preserve">р/с 301018101000000000634, калининградский филиал ПАО АКБ «Связь-Банк», Калининград, БИК 042748898 к/с 30101810700000000898</w:t>
+            </w:r>
+          </w:p>
+        </w:tc>
+        <w:tc>
+          <w:tcPr>
+            <w:tcW w:w="2532" w:type="pct"/>
             <w:gridSpan w:val="16"/>
           </w:tcPr>
           <w:p>
@@ -4348,13 +4229,21 @@
                 <w:lang w:val="en-US"/>
               </w:rPr>
             </w:pPr>
+            <w:proofErr w:type="gramStart"/>
+            <w:r>
+              <w:rPr>
+                <w:rFonts w:ascii="Times New Roman" w:hAnsi="Times New Roman" w:cs="Times New Roman"/>
+                <w:lang w:val="en-US"/>
+              </w:rPr>
+              <w:t xml:space="preserve">р/с 301018101000000000634, калининградский филиал ПАО АКБ «Связь-Банк», Калининград, БИК 042748898 к/с 30101810700000000898</w:t>
+            </w:r>
           </w:p>
         </w:tc>
       </w:tr>
       <w:tr>
         <w:tc>
           <w:tcPr>
-            <w:tcW w:w="2469" w:type="pct"/>
+            <w:tcW w:w="2468" w:type="pct"/>
             <w:gridSpan w:val="13"/>
           </w:tcPr>
           <w:p>
@@ -4368,67 +4257,7 @@
         </w:tc>
         <w:tc>
           <w:tcPr>
-            <w:tcW w:w="2531" w:type="pct"/>
-            <w:gridSpan w:val="16"/>
-          </w:tcPr>
-          <w:p>
-            <w:pPr>
-              <w:rPr>
-                <w:rFonts w:ascii="Times New Roman" w:hAnsi="Times New Roman" w:cs="Times New Roman"/>
-                <w:lang w:val="en-US"/>
-              </w:rPr>
-            </w:pPr>
-          </w:p>
-        </w:tc>
-      </w:tr>
-      <w:tr>
-        <w:tc>
-          <w:tcPr>
-            <w:tcW w:w="2469" w:type="pct"/>
-            <w:gridSpan w:val="13"/>
-          </w:tcPr>
-          <w:p>
-            <w:pPr>
-              <w:rPr>
-                <w:rFonts w:ascii="Times New Roman" w:hAnsi="Times New Roman" w:cs="Times New Roman"/>
-                <w:lang w:val="en-US"/>
-              </w:rPr>
-            </w:pPr>
-          </w:p>
-        </w:tc>
-        <w:tc>
-          <w:tcPr>
-            <w:tcW w:w="2531" w:type="pct"/>
-            <w:gridSpan w:val="16"/>
-          </w:tcPr>
-          <w:p>
-            <w:pPr>
-              <w:rPr>
-                <w:rFonts w:ascii="Times New Roman" w:hAnsi="Times New Roman" w:cs="Times New Roman"/>
-                <w:lang w:val="en-US"/>
-              </w:rPr>
-            </w:pPr>
-          </w:p>
-        </w:tc>
-      </w:tr>
-      <w:tr>
-        <w:tc>
-          <w:tcPr>
-            <w:tcW w:w="2469" w:type="pct"/>
-            <w:gridSpan w:val="13"/>
-          </w:tcPr>
-          <w:p>
-            <w:pPr>
-              <w:rPr>
-                <w:rFonts w:ascii="Times New Roman" w:hAnsi="Times New Roman" w:cs="Times New Roman"/>
-                <w:lang w:val="en-US"/>
-              </w:rPr>
-            </w:pPr>
-          </w:p>
-        </w:tc>
-        <w:tc>
-          <w:tcPr>
-            <w:tcW w:w="2531" w:type="pct"/>
+            <w:tcW w:w="2532" w:type="pct"/>
             <w:gridSpan w:val="16"/>
           </w:tcPr>
           <w:p>
@@ -4498,7 +4327,7 @@
         </w:tc>
         <w:tc>
           <w:tcPr>
-            <w:tcW w:w="2531" w:type="pct"/>
+            <w:tcW w:w="2532" w:type="pct"/>
             <w:gridSpan w:val="16"/>
             <w:tcBorders>
               <w:bottom w:val="single" w:sz="4" w:space="0" w:color="808080" w:themeColor="background1" w:themeShade="80"/>
@@ -4519,7 +4348,7 @@
       <w:tr>
         <w:tc>
           <w:tcPr>
-            <w:tcW w:w="2469" w:type="pct"/>
+            <w:tcW w:w="2468" w:type="pct"/>
             <w:gridSpan w:val="13"/>
             <w:tcBorders>
               <w:top w:val="single" w:sz="4" w:space="0" w:color="808080" w:themeColor="background1" w:themeShade="80"/>
@@ -4568,7 +4397,7 @@
         </w:tc>
         <w:tc>
           <w:tcPr>
-            <w:tcW w:w="2531" w:type="pct"/>
+            <w:tcW w:w="2532" w:type="pct"/>
             <w:gridSpan w:val="16"/>
             <w:tcBorders>
               <w:top w:val="single" w:sz="4" w:space="0" w:color="808080" w:themeColor="background1" w:themeShade="80"/>
@@ -4598,7 +4427,7 @@
                 <w:szCs w:val="24"/>
                 <w:lang w:val="en-US"/>
               </w:rPr>
-              <w:t>:</w:t>
+              <w:t xml:space="preserve">:</w:t>
             </w:r>
           </w:p>
         </w:tc>
@@ -4622,8 +4451,19 @@
                 <w:rFonts w:ascii="Times New Roman" w:hAnsi="Times New Roman" w:cs="Times New Roman"/>
                 <w:sz w:val="24"/>
                 <w:szCs w:val="24"/>
-              </w:rPr>
-            </w:pPr>
+                <w:lang w:val="en-US"/>
+              </w:rPr>
+            </w:pPr>
+            <w:proofErr w:type="gramStart"/>
+            <w:r>
+              <w:rPr>
+                <w:rFonts w:ascii="Times New Roman" w:hAnsi="Times New Roman" w:cs="Times New Roman"/>
+                <w:sz w:val="24"/>
+                <w:szCs w:val="24"/>
+                <w:lang w:val="en-US"/>
+              </w:rPr>
+              <w:t xml:space="preserve">директор филиала</w:t>
+            </w:r>
           </w:p>
         </w:tc>
         <w:tc>
@@ -4651,7 +4491,7 @@
         </w:tc>
         <w:tc>
           <w:tcPr>
-            <w:tcW w:w="2531" w:type="pct"/>
+            <w:tcW w:w="2532" w:type="pct"/>
             <w:gridSpan w:val="16"/>
           </w:tcPr>
           <w:p>
@@ -4719,7 +4559,7 @@
         </w:tc>
         <w:tc>
           <w:tcPr>
-            <w:tcW w:w="2531" w:type="pct"/>
+            <w:tcW w:w="2532" w:type="pct"/>
             <w:gridSpan w:val="16"/>
           </w:tcPr>
           <w:p>
@@ -4740,7 +4580,7 @@
         </w:trPr>
         <w:tc>
           <w:tcPr>
-            <w:tcW w:w="1323" w:type="pct"/>
+            <w:tcW w:w="1320" w:type="pct"/>
             <w:gridSpan w:val="10"/>
             <w:vAlign w:val="bottom"/>
           </w:tcPr>
@@ -4758,13 +4598,13 @@
                 <w:sz w:val="20"/>
                 <w:szCs w:val="20"/>
               </w:rPr>
-              <w:t>действующий на основании</w:t>
-            </w:r>
-          </w:p>
-        </w:tc>
-        <w:tc>
-          <w:tcPr>
-            <w:tcW w:w="1146" w:type="pct"/>
+              <w:t xml:space="preserve">действующий на основании</w:t>
+            </w:r>
+          </w:p>
+        </w:tc>
+        <w:tc>
+          <w:tcPr>
+            <w:tcW w:w="1148" w:type="pct"/>
             <w:gridSpan w:val="3"/>
             <w:tcBorders>
               <w:bottom w:val="single" w:sz="4" w:space="0" w:color="auto"/>
@@ -4775,15 +4615,21 @@
             <w:pPr>
               <w:rPr>
                 <w:rFonts w:ascii="Times New Roman" w:hAnsi="Times New Roman" w:cs="Times New Roman"/>
-                <w:sz w:val="20"/>
-                <w:szCs w:val="20"/>
-              </w:rPr>
-            </w:pPr>
-          </w:p>
-        </w:tc>
-        <w:tc>
-          <w:tcPr>
-            <w:tcW w:w="2531" w:type="pct"/>
+              </w:rPr>
+            </w:pPr>
+            <w:proofErr w:type="gramStart"/>
+            <w:r>
+              <w:rPr>
+                <w:rFonts w:ascii="Times New Roman" w:hAnsi="Times New Roman" w:cs="Times New Roman"/>
+                <w:lang w:val="en-US"/>
+              </w:rPr>
+              <w:t xml:space="preserve">Доверенности № 123/01 от 09.01.2024</w:t>
+            </w:r>
+          </w:p>
+        </w:tc>
+        <w:tc>
+          <w:tcPr>
+            <w:tcW w:w="2532" w:type="pct"/>
             <w:gridSpan w:val="16"/>
             <w:vAlign w:val="bottom"/>
           </w:tcPr>
@@ -4802,7 +4648,7 @@
       <w:tr>
         <w:tc>
           <w:tcPr>
-            <w:tcW w:w="1323" w:type="pct"/>
+            <w:tcW w:w="1320" w:type="pct"/>
             <w:gridSpan w:val="10"/>
           </w:tcPr>
           <w:p>
@@ -4818,7 +4664,7 @@
         </w:tc>
         <w:tc>
           <w:tcPr>
-            <w:tcW w:w="1146" w:type="pct"/>
+            <w:tcW w:w="1148" w:type="pct"/>
             <w:gridSpan w:val="3"/>
             <w:tcBorders>
               <w:top w:val="single" w:sz="4" w:space="0" w:color="auto"/>
@@ -4837,9 +4683,19 @@
         </w:tc>
         <w:tc>
           <w:tcPr>
-            <w:tcW w:w="2531" w:type="pct"/>
+            <w:tcW w:w="2532" w:type="pct"/>
             <w:gridSpan w:val="16"/>
           </w:tcPr>
+          <w:p>
+            <w:pPr>
+              <w:rPr>
+                <w:rFonts w:ascii="Times New Roman" w:hAnsi="Times New Roman" w:cs="Times New Roman"/>
+                <w:sz w:val="24"/>
+                <w:szCs w:val="24"/>
+                <w:lang w:val="en-US"/>
+              </w:rPr>
+            </w:pPr>
+          </w:p>
           <w:p>
             <w:pPr>
               <w:rPr>
@@ -4907,6 +4763,16 @@
                 <w:lang w:val="en-US"/>
               </w:rPr>
             </w:pPr>
+            <w:proofErr w:type="gramStart"/>
+            <w:r>
+              <w:rPr>
+                <w:rFonts w:ascii="Times New Roman" w:hAnsi="Times New Roman" w:cs="Times New Roman"/>
+                <w:sz w:val="24"/>
+                <w:szCs w:val="24"/>
+                <w:lang w:val="en-US"/>
+              </w:rPr>
+              <w:t xml:space="preserve">В. Г.  Кемоклидзе</w:t>
+            </w:r>
           </w:p>
         </w:tc>
         <w:tc>
@@ -4979,6 +4845,16 @@
                 <w:lang w:val="en-US"/>
               </w:rPr>
             </w:pPr>
+            <w:proofErr w:type="gramStart"/>
+            <w:r>
+              <w:rPr>
+                <w:rFonts w:ascii="Times New Roman" w:hAnsi="Times New Roman" w:cs="Times New Roman"/>
+                <w:sz w:val="24"/>
+                <w:szCs w:val="24"/>
+                <w:lang w:val="en-US"/>
+              </w:rPr>
+              <w:t xml:space="preserve">О. Ю. Петряков</w:t>
+            </w:r>
           </w:p>
         </w:tc>
       </w:tr>
@@ -5178,7 +5054,7 @@
         </w:tc>
         <w:tc>
           <w:tcPr>
-            <w:tcW w:w="2531" w:type="pct"/>
+            <w:tcW w:w="2532" w:type="pct"/>
             <w:gridSpan w:val="16"/>
           </w:tcPr>
           <w:p>
@@ -5236,7 +5112,7 @@
         </w:tc>
         <w:tc>
           <w:tcPr>
-            <w:tcW w:w="2531" w:type="pct"/>
+            <w:tcW w:w="2532" w:type="pct"/>
             <w:gridSpan w:val="16"/>
           </w:tcPr>
           <w:p>
@@ -5658,62 +5534,6 @@
       <w:pPr>
         <w:pStyle w:val="ad"/>
         <w:rPr>
-          <w:b/>
-          <w:sz w:val="16"/>
-          <w:szCs w:val="16"/>
-        </w:rPr>
-      </w:pPr>
-      <w:r>
-        <w:rPr>
-          <w:rStyle w:val="af"/>
-          <w:b/>
-          <w:sz w:val="16"/>
-          <w:szCs w:val="16"/>
-        </w:rPr>
-        <w:footnoteRef/>
-      </w:r>
-      <w:r>
-        <w:rPr>
-          <w:sz w:val="16"/>
-          <w:szCs w:val="16"/>
-        </w:rPr>
-        <w:t xml:space="preserve"> </w:t>
-      </w:r>
-      <w:r>
-        <w:rPr>
-          <w:sz w:val="16"/>
-          <w:szCs w:val="16"/>
-        </w:rPr>
-        <w:t xml:space="preserve">Ненужное </w:t>
-      </w:r>
-      <w:r>
-        <w:rPr>
-          <w:sz w:val="16"/>
-          <w:szCs w:val="16"/>
-        </w:rPr>
-        <w:t>удалить</w:t>
-      </w:r>
-      <w:r>
-        <w:rPr>
-          <w:sz w:val="16"/>
-          <w:szCs w:val="16"/>
-        </w:rPr>
-        <w:t>/вычеркнуть</w:t>
-      </w:r>
-      <w:r>
-        <w:rPr>
-          <w:sz w:val="16"/>
-          <w:szCs w:val="16"/>
-        </w:rPr>
-        <w:t>.</w:t>
-      </w:r>
-    </w:p>
-  </w:footnote>
-  <w:footnote w:id="2">
-    <w:p>
-      <w:pPr>
-        <w:pStyle w:val="ad"/>
-        <w:rPr>
           <w:sz w:val="16"/>
           <w:szCs w:val="16"/>
         </w:rPr>
@@ -5751,7 +5571,7 @@
       </w:r>
     </w:p>
   </w:footnote>
-  <w:footnote w:id="3">
+  <w:footnote w:id="2">
     <w:p>
       <w:pPr>
         <w:pStyle w:val="ad"/>

</xml_diff>

<commit_message>
genitive case in print_docs func is added
</commit_message>
<xml_diff>
--- a/backend/templates/docx/810_1_1.docx
+++ b/backend/templates/docx/810_1_1.docx
@@ -1142,7 +1142,7 @@
                 <w:szCs w:val="24"/>
                 <w:lang w:val="en-US"/>
               </w:rPr>
-              <w:t xml:space="preserve">специалист 1-ой категории Петряков О. Ю.</w:t>
+              <w:t xml:space="preserve">генерального директора Котлярчука О. Ю.</w:t>
             </w:r>
           </w:p>
         </w:tc>
@@ -1310,7 +1310,7 @@
                 <w:szCs w:val="24"/>
                 <w:lang w:val="en-US"/>
               </w:rPr>
-              <w:t xml:space="preserve">Доверенность № 123456 от 02.02.2024</w:t>
+              <w:t xml:space="preserve">Доверенности № 123456 от 02.02.2024</w:t>
             </w:r>
           </w:p>
         </w:tc>
@@ -4771,7 +4771,7 @@
                 <w:szCs w:val="24"/>
                 <w:lang w:val="en-US"/>
               </w:rPr>
-              <w:t xml:space="preserve">В. Г.  Кемоклидзе</w:t>
+              <w:t xml:space="preserve">В. Г. Кемоклидзе</w:t>
             </w:r>
           </w:p>
         </w:tc>
@@ -4853,7 +4853,7 @@
                 <w:szCs w:val="24"/>
                 <w:lang w:val="en-US"/>
               </w:rPr>
-              <w:t xml:space="preserve">О. Ю. Петряков</w:t>
+              <w:t xml:space="preserve">О. Ю. Котлярчук</w:t>
             </w:r>
           </w:p>
         </w:tc>

</xml_diff>

<commit_message>
rs_branch address is added to docx template
</commit_message>
<xml_diff>
--- a/backend/templates/docx/810_1_1.docx
+++ b/backend/templates/docx/810_1_1.docx
@@ -135,7 +135,7 @@
                 <w:szCs w:val="24"/>
                 <w:lang w:val="en-US"/>
               </w:rPr>
-              <w:t xml:space="preserve">1234568</w:t>
+              <w:t xml:space="preserve">2222223</w:t>
             </w:r>
           </w:p>
         </w:tc>
@@ -242,7 +242,7 @@
                 <w:szCs w:val="24"/>
                 <w:lang w:val="en-US"/>
               </w:rPr>
-              <w:t xml:space="preserve">09</w:t>
+              <w:t xml:space="preserve">17</w:t>
             </w:r>
           </w:p>
         </w:tc>
@@ -296,7 +296,7 @@
                 <w:szCs w:val="24"/>
                 <w:lang w:val="en-US"/>
               </w:rPr>
-              <w:t xml:space="preserve">февраля</w:t>
+              <w:t xml:space="preserve">апреля</w:t>
             </w:r>
           </w:p>
         </w:tc>
@@ -499,7 +499,7 @@
                 <w:szCs w:val="24"/>
                 <w:lang w:val="en-US"/>
               </w:rPr>
-              <w:t xml:space="preserve">"АКАДЕМИК МСТИСЛАВ КЕЛДЫШ"</w:t>
+              <w:t xml:space="preserve">"АКАДЕМИК ИОФФЕ"</w:t>
             </w:r>
           </w:p>
         </w:tc>
@@ -532,7 +532,7 @@
                 <w:szCs w:val="24"/>
                 <w:lang w:val="en-US"/>
               </w:rPr>
-              <w:t xml:space="preserve">780270</w:t>
+              <w:t xml:space="preserve">870072</w:t>
             </w:r>
           </w:p>
         </w:tc>
@@ -581,7 +581,7 @@
                 <w:szCs w:val="24"/>
                 <w:lang w:val="en-US"/>
               </w:rPr>
-              <w:t xml:space="preserve">7811018</w:t>
+              <w:t xml:space="preserve">8507731</w:t>
             </w:r>
           </w:p>
         </w:tc>
@@ -707,7 +707,7 @@
                 <w:szCs w:val="24"/>
                 <w:lang w:val="en-US"/>
               </w:rPr>
-              <w:t xml:space="preserve">Первоначальное освидетельствование</w:t>
+              <w:t xml:space="preserve">Промежуточное освидетельствование</w:t>
             </w:r>
           </w:p>
         </w:tc>
@@ -767,7 +767,7 @@
                 <w:szCs w:val="24"/>
                 <w:lang w:val="en-US"/>
               </w:rPr>
-              <w:t xml:space="preserve">Судно</w:t>
+              <w:t xml:space="preserve">Судно по всем частям</w:t>
             </w:r>
           </w:p>
         </w:tc>
@@ -827,7 +827,7 @@
                 <w:szCs w:val="24"/>
                 <w:lang w:val="en-US"/>
               </w:rPr>
-              <w:t xml:space="preserve">Светлый, Калининградская область</w:t>
+              <w:t xml:space="preserve">Тяньцзинь, Китай</w:t>
             </w:r>
           </w:p>
         </w:tc>
@@ -876,7 +876,7 @@
                 <w:szCs w:val="24"/>
                 <w:lang w:val="en-US"/>
               </w:rPr>
-              <w:t xml:space="preserve">09.02.2024</w:t>
+              <w:t xml:space="preserve">17.04.2024</w:t>
             </w:r>
           </w:p>
         </w:tc>
@@ -1029,7 +1029,7 @@
                 <w:szCs w:val="24"/>
                 <w:lang w:val="en-US"/>
               </w:rPr>
-              <w:t xml:space="preserve">Акционерное общество «Арктические морские инженерно-геологические экспедиции»</w:t>
+              <w:t xml:space="preserve">chupa chups</w:t>
             </w:r>
           </w:p>
         </w:tc>
@@ -1142,7 +1142,7 @@
                 <w:szCs w:val="24"/>
                 <w:lang w:val="en-US"/>
               </w:rPr>
-              <w:t xml:space="preserve">генерального директора Котлярчука О. Ю.</w:t>
+              <w:t xml:space="preserve">капитана Иванова И. И.</w:t>
             </w:r>
           </w:p>
         </w:tc>
@@ -1310,7 +1310,7 @@
                 <w:szCs w:val="24"/>
                 <w:lang w:val="en-US"/>
               </w:rPr>
-              <w:t xml:space="preserve">Доверенности № 123456 от 02.02.2024</w:t>
+              <w:t xml:space="preserve">Кодекса торгового мореплавания (КТМ РФ) №  от 11.12.2023</w:t>
             </w:r>
           </w:p>
         </w:tc>
@@ -1758,7 +1758,7 @@
                 <w:szCs w:val="24"/>
                 <w:lang w:val="en-US"/>
               </w:rPr>
-              <w:t xml:space="preserve">Мухин К. А., 89219949025, MukhinKA@rusgeology.ru</w:t>
+              <w:t xml:space="preserve">Петров П. П., +79520527574, serge561958@gmail.com</w:t>
             </w:r>
           </w:p>
         </w:tc>
@@ -1990,7 +1990,7 @@
                 <w:rFonts w:ascii="Times New Roman" w:hAnsi="Times New Roman" w:cs="Times New Roman"/>
                 <w:lang w:val="en-US"/>
               </w:rPr>
-              <w:t xml:space="preserve">Архангельск, Архангельская область</w:t>
+              <w:t xml:space="preserve">Калининград</w:t>
             </w:r>
           </w:p>
         </w:tc>
@@ -2032,7 +2032,7 @@
                 <w:rFonts w:ascii="Times New Roman" w:hAnsi="Times New Roman" w:cs="Times New Roman"/>
                 <w:lang w:val="en-US"/>
               </w:rPr>
-              <w:t xml:space="preserve">04.03.2024</w:t>
+              <w:t xml:space="preserve">05.03.2024</w:t>
             </w:r>
           </w:p>
         </w:tc>
@@ -2634,7 +2634,7 @@
                 <w:szCs w:val="24"/>
                 <w:lang w:val="en-US"/>
               </w:rPr>
-              <w:t xml:space="preserve">02.02.2024, 4 несоответствия, без задержания</w:t>
+              <w:t xml:space="preserve">12.12.2023, </w:t>
             </w:r>
           </w:p>
         </w:tc>
@@ -3233,7 +3233,7 @@
                 <w:rFonts w:ascii="Times New Roman" w:hAnsi="Times New Roman" w:cs="Times New Roman"/>
                 <w:lang w:val="en-US"/>
               </w:rPr>
-              <w:t xml:space="preserve">ул. Карла Маркса, д. 19 Мурманск, Мурманская область 193025</w:t>
+              <w:t xml:space="preserve">Room 2308 Tianjin International Trade Center, 39 Nanjing Road, Hexi district Тяньцзинь, Китай 300041</w:t>
             </w:r>
           </w:p>
         </w:tc>
@@ -3271,7 +3271,7 @@
                 <w:rFonts w:ascii="Times New Roman" w:hAnsi="Times New Roman" w:cs="Times New Roman"/>
                 <w:lang w:val="en-US"/>
               </w:rPr>
-              <w:t xml:space="preserve">ул. Карла Маркса, д. 19 Мурманск, Мурманская область 193025</w:t>
+              <w:t xml:space="preserve">Калининградская, 2 Владивосток, Приморский Край 238340</w:t>
             </w:r>
           </w:p>
         </w:tc>
@@ -3383,7 +3383,7 @@
                 <w:rFonts w:ascii="Times New Roman" w:hAnsi="Times New Roman" w:cs="Times New Roman"/>
                 <w:lang w:val="en-US"/>
               </w:rPr>
-              <w:t xml:space="preserve"/>
+              <w:t xml:space="preserve">Room 2308 Tianjin International Trade Center, 39 Nanjing Road, Hexi district Тяньцзинь, Китай 300041</w:t>
             </w:r>
           </w:p>
         </w:tc>
@@ -3407,7 +3407,7 @@
                 <w:rFonts w:ascii="Times New Roman" w:hAnsi="Times New Roman" w:cs="Times New Roman"/>
                 <w:lang w:val="en-US"/>
               </w:rPr>
-              <w:t xml:space="preserve">ул. Карла Маркса, д. 19 Мурманск, Мурманская область 193025</w:t>
+              <w:t xml:space="preserve">Калининградская, 2 Владивосток, Приморский Край 238340</w:t>
             </w:r>
           </w:p>
         </w:tc>
@@ -3486,7 +3486,7 @@
                 <w:rFonts w:ascii="Times New Roman" w:hAnsi="Times New Roman" w:cs="Times New Roman"/>
                 <w:lang w:val="en-US"/>
               </w:rPr>
-              <w:t xml:space="preserve">5199000024</w:t>
+              <w:t xml:space="preserve"/>
             </w:r>
           </w:p>
         </w:tc>
@@ -3556,7 +3556,7 @@
                 <w:rFonts w:ascii="Times New Roman" w:hAnsi="Times New Roman" w:cs="Times New Roman"/>
                 <w:lang w:val="en-US"/>
               </w:rPr>
-              <w:t xml:space="preserve">5199000024</w:t>
+              <w:t xml:space="preserve"/>
             </w:r>
           </w:p>
         </w:tc>
@@ -3605,7 +3605,7 @@
                 <w:rFonts w:ascii="Times New Roman" w:hAnsi="Times New Roman" w:cs="Times New Roman"/>
                 <w:lang w:val="en-US"/>
               </w:rPr>
-              <w:t xml:space="preserve">519001001</w:t>
+              <w:t xml:space="preserve"/>
             </w:r>
           </w:p>
         </w:tc>
@@ -3678,7 +3678,7 @@
                 <w:rFonts w:ascii="Times New Roman" w:hAnsi="Times New Roman" w:cs="Times New Roman"/>
                 <w:lang w:val="en-US"/>
               </w:rPr>
-              <w:t xml:space="preserve">519001001</w:t>
+              <w:t xml:space="preserve"/>
             </w:r>
           </w:p>
         </w:tc>
@@ -3727,7 +3727,7 @@
                 <w:rFonts w:ascii="Times New Roman" w:hAnsi="Times New Roman" w:cs="Times New Roman"/>
                 <w:lang w:val="en-US"/>
               </w:rPr>
-              <w:t xml:space="preserve">1035100184811</w:t>
+              <w:t xml:space="preserve"/>
             </w:r>
           </w:p>
         </w:tc>
@@ -3800,7 +3800,7 @@
                 <w:rFonts w:ascii="Times New Roman" w:hAnsi="Times New Roman" w:cs="Times New Roman"/>
                 <w:lang w:val="en-US"/>
               </w:rPr>
-              <w:t xml:space="preserve">1035100184811</w:t>
+              <w:t xml:space="preserve"/>
             </w:r>
           </w:p>
         </w:tc>
@@ -3953,7 +3953,7 @@
                 <w:rFonts w:ascii="Times New Roman" w:hAnsi="Times New Roman" w:cs="Times New Roman"/>
                 <w:lang w:val="en-US"/>
               </w:rPr>
-              <w:t xml:space="preserve">+74959885807</w:t>
+              <w:t xml:space="preserve">+862259000266</w:t>
             </w:r>
           </w:p>
         </w:tc>
@@ -4012,7 +4012,7 @@
                 <w:rFonts w:ascii="Times New Roman" w:hAnsi="Times New Roman" w:cs="Times New Roman"/>
                 <w:lang w:val="en-US"/>
               </w:rPr>
-              <w:t xml:space="preserve">+74959885807</w:t>
+              <w:t xml:space="preserve">+79520527574</w:t>
             </w:r>
           </w:p>
         </w:tc>
@@ -4061,7 +4061,7 @@
                 <w:rFonts w:ascii="Times New Roman" w:hAnsi="Times New Roman" w:cs="Times New Roman"/>
                 <w:lang w:val="en-US"/>
               </w:rPr>
-              <w:t xml:space="preserve">amige@rusgeology.ru</w:t>
+              <w:t xml:space="preserve">china@rs-class.org</w:t>
             </w:r>
           </w:p>
         </w:tc>
@@ -4121,7 +4121,7 @@
                 <w:rFonts w:ascii="Times New Roman" w:hAnsi="Times New Roman" w:cs="Times New Roman"/>
                 <w:lang w:val="en-US"/>
               </w:rPr>
-              <w:t xml:space="preserve">amige@rusgeology.ru</w:t>
+              <w:t xml:space="preserve">serge561958@gmail.com</w:t>
             </w:r>
           </w:p>
         </w:tc>
@@ -4213,7 +4213,7 @@
                 <w:rFonts w:ascii="Times New Roman" w:hAnsi="Times New Roman" w:cs="Times New Roman"/>
                 <w:lang w:val="en-US"/>
               </w:rPr>
-              <w:t xml:space="preserve">р/с 301018101000000000634, калининградский филиал ПАО АКБ «Связь-Банк», Калининград, БИК 042748898 к/с 30101810700000000898</w:t>
+              <w:t xml:space="preserve">IBAN KZ75 125K ZT10 0130 0335, BNP PARIBAS MONTE CARLO MONACO, BIC BNPAMCM1</w:t>
             </w:r>
           </w:p>
         </w:tc>
@@ -4235,7 +4235,7 @@
                 <w:rFonts w:ascii="Times New Roman" w:hAnsi="Times New Roman" w:cs="Times New Roman"/>
                 <w:lang w:val="en-US"/>
               </w:rPr>
-              <w:t xml:space="preserve">р/с 301018101000000000634, калининградский филиал ПАО АКБ «Связь-Банк», Калининград, БИК 042748898 к/с 30101810700000000898</w:t>
+              <w:t xml:space="preserve">р/с 1231232323123123123, Дальневосточный филиал ПАО «Банк ВТБ» г. Южно-Сахалинск, БИК 046401818 к/с 30101810364010000818</w:t>
             </w:r>
           </w:p>
         </w:tc>
@@ -4623,7 +4623,7 @@
                 <w:rFonts w:ascii="Times New Roman" w:hAnsi="Times New Roman" w:cs="Times New Roman"/>
                 <w:lang w:val="en-US"/>
               </w:rPr>
-              <w:t xml:space="preserve">Доверенности № 123/01 от 09.01.2024</w:t>
+              <w:t xml:space="preserve">Доверенности № 123 от 16.03.2024</w:t>
             </w:r>
           </w:p>
         </w:tc>
@@ -4771,7 +4771,7 @@
                 <w:szCs w:val="24"/>
                 <w:lang w:val="en-US"/>
               </w:rPr>
-              <w:t xml:space="preserve">В. Г. Кемоклидзе</w:t>
+              <w:t xml:space="preserve">П. А. Ванюков</w:t>
             </w:r>
           </w:p>
         </w:tc>
@@ -4853,7 +4853,7 @@
                 <w:szCs w:val="24"/>
                 <w:lang w:val="en-US"/>
               </w:rPr>
-              <w:t xml:space="preserve">О. Ю. Котлярчук</w:t>
+              <w:t xml:space="preserve">И. И. Иванов</w:t>
             </w:r>
           </w:p>
         </w:tc>

</xml_diff>

<commit_message>
logic on is_legal_address_same is added
</commit_message>
<xml_diff>
--- a/backend/templates/docx/810_1_1.docx
+++ b/backend/templates/docx/810_1_1.docx
@@ -135,7 +135,7 @@
                 <w:szCs w:val="24"/>
                 <w:lang w:val="en-US"/>
               </w:rPr>
-              <w:t xml:space="preserve">2222223</w:t>
+              <w:t xml:space="preserve">1234568</w:t>
             </w:r>
           </w:p>
         </w:tc>
@@ -242,7 +242,7 @@
                 <w:szCs w:val="24"/>
                 <w:lang w:val="en-US"/>
               </w:rPr>
-              <w:t xml:space="preserve">17</w:t>
+              <w:t xml:space="preserve">09</w:t>
             </w:r>
           </w:p>
         </w:tc>
@@ -296,7 +296,7 @@
                 <w:szCs w:val="24"/>
                 <w:lang w:val="en-US"/>
               </w:rPr>
-              <w:t xml:space="preserve">апреля</w:t>
+              <w:t xml:space="preserve">февраля</w:t>
             </w:r>
           </w:p>
         </w:tc>
@@ -499,7 +499,7 @@
                 <w:szCs w:val="24"/>
                 <w:lang w:val="en-US"/>
               </w:rPr>
-              <w:t xml:space="preserve">"АКАДЕМИК ИОФФЕ"</w:t>
+              <w:t xml:space="preserve">"АКАДЕМИК МСТИСЛАВ КЕЛДЫШ"</w:t>
             </w:r>
           </w:p>
         </w:tc>
@@ -532,7 +532,7 @@
                 <w:szCs w:val="24"/>
                 <w:lang w:val="en-US"/>
               </w:rPr>
-              <w:t xml:space="preserve">870072</w:t>
+              <w:t xml:space="preserve">780270</w:t>
             </w:r>
           </w:p>
         </w:tc>
@@ -581,7 +581,7 @@
                 <w:szCs w:val="24"/>
                 <w:lang w:val="en-US"/>
               </w:rPr>
-              <w:t xml:space="preserve">8507731</w:t>
+              <w:t xml:space="preserve">7811018</w:t>
             </w:r>
           </w:p>
         </w:tc>
@@ -707,7 +707,7 @@
                 <w:szCs w:val="24"/>
                 <w:lang w:val="en-US"/>
               </w:rPr>
-              <w:t xml:space="preserve">Промежуточное освидетельствование</w:t>
+              <w:t xml:space="preserve">Первоначальное освидетельствование</w:t>
             </w:r>
           </w:p>
         </w:tc>
@@ -767,7 +767,7 @@
                 <w:szCs w:val="24"/>
                 <w:lang w:val="en-US"/>
               </w:rPr>
-              <w:t xml:space="preserve">Судно по всем частям</w:t>
+              <w:t xml:space="preserve">Судно</w:t>
             </w:r>
           </w:p>
         </w:tc>
@@ -827,7 +827,7 @@
                 <w:szCs w:val="24"/>
                 <w:lang w:val="en-US"/>
               </w:rPr>
-              <w:t xml:space="preserve">Тяньцзинь, Китай</w:t>
+              <w:t xml:space="preserve">Светлый, Калининградская область</w:t>
             </w:r>
           </w:p>
         </w:tc>
@@ -876,7 +876,7 @@
                 <w:szCs w:val="24"/>
                 <w:lang w:val="en-US"/>
               </w:rPr>
-              <w:t xml:space="preserve">17.04.2024</w:t>
+              <w:t xml:space="preserve">09.02.2024</w:t>
             </w:r>
           </w:p>
         </w:tc>
@@ -1029,7 +1029,7 @@
                 <w:szCs w:val="24"/>
                 <w:lang w:val="en-US"/>
               </w:rPr>
-              <w:t xml:space="preserve">chupa chups</w:t>
+              <w:t xml:space="preserve">Акционерное общество «Арктические морские инженерно-геологические экспедиции»</w:t>
             </w:r>
           </w:p>
         </w:tc>
@@ -1142,7 +1142,7 @@
                 <w:szCs w:val="24"/>
                 <w:lang w:val="en-US"/>
               </w:rPr>
-              <w:t xml:space="preserve">капитана Иванова И. И.</w:t>
+              <w:t xml:space="preserve">генерального директора Котлярчука О. Ю.</w:t>
             </w:r>
           </w:p>
         </w:tc>
@@ -1310,7 +1310,7 @@
                 <w:szCs w:val="24"/>
                 <w:lang w:val="en-US"/>
               </w:rPr>
-              <w:t xml:space="preserve">Кодекса торгового мореплавания (КТМ РФ) №  от 11.12.2023</w:t>
+              <w:t xml:space="preserve">Доверенности № 123456 от 02.02.2024</w:t>
             </w:r>
           </w:p>
         </w:tc>
@@ -1758,7 +1758,7 @@
                 <w:szCs w:val="24"/>
                 <w:lang w:val="en-US"/>
               </w:rPr>
-              <w:t xml:space="preserve">Петров П. П., +79520527574, serge561958@gmail.com</w:t>
+              <w:t xml:space="preserve">Мухин К. А., 89219949025, MukhinKA@rusgeology.ru</w:t>
             </w:r>
           </w:p>
         </w:tc>
@@ -1990,7 +1990,7 @@
                 <w:rFonts w:ascii="Times New Roman" w:hAnsi="Times New Roman" w:cs="Times New Roman"/>
                 <w:lang w:val="en-US"/>
               </w:rPr>
-              <w:t xml:space="preserve">Калининград</w:t>
+              <w:t xml:space="preserve">Архангельск, Архангельская область</w:t>
             </w:r>
           </w:p>
         </w:tc>
@@ -2032,7 +2032,7 @@
                 <w:rFonts w:ascii="Times New Roman" w:hAnsi="Times New Roman" w:cs="Times New Roman"/>
                 <w:lang w:val="en-US"/>
               </w:rPr>
-              <w:t xml:space="preserve">05.03.2024</w:t>
+              <w:t xml:space="preserve">04.03.2024</w:t>
             </w:r>
           </w:p>
         </w:tc>
@@ -2634,7 +2634,7 @@
                 <w:szCs w:val="24"/>
                 <w:lang w:val="en-US"/>
               </w:rPr>
-              <w:t xml:space="preserve">12.12.2023, </w:t>
+              <w:t xml:space="preserve">02.02.2024, 4 несоответствия, без задержания</w:t>
             </w:r>
           </w:p>
         </w:tc>
@@ -3233,7 +3233,7 @@
                 <w:rFonts w:ascii="Times New Roman" w:hAnsi="Times New Roman" w:cs="Times New Roman"/>
                 <w:lang w:val="en-US"/>
               </w:rPr>
-              <w:t xml:space="preserve">Room 2308 Tianjin International Trade Center, 39 Nanjing Road, Hexi district Тяньцзинь, Китай 300041</w:t>
+              <w:t xml:space="preserve">Молочинского, д. 4, Калининград 236023</w:t>
             </w:r>
           </w:p>
         </w:tc>
@@ -3271,7 +3271,7 @@
                 <w:rFonts w:ascii="Times New Roman" w:hAnsi="Times New Roman" w:cs="Times New Roman"/>
                 <w:lang w:val="en-US"/>
               </w:rPr>
-              <w:t xml:space="preserve">Калининградская, 2 Владивосток, Приморский Край 238340</w:t>
+              <w:t xml:space="preserve">ул. Карла Маркса, д. 19, Мурманск, Мурманская область 193025</w:t>
             </w:r>
           </w:p>
         </w:tc>
@@ -3383,7 +3383,7 @@
                 <w:rFonts w:ascii="Times New Roman" w:hAnsi="Times New Roman" w:cs="Times New Roman"/>
                 <w:lang w:val="en-US"/>
               </w:rPr>
-              <w:t xml:space="preserve">Room 2308 Tianjin International Trade Center, 39 Nanjing Road, Hexi district Тяньцзинь, Китай 300041</w:t>
+              <w:t xml:space="preserve">Дворцовая набережная, 8, Санкт-Петербург 191186</w:t>
             </w:r>
           </w:p>
         </w:tc>
@@ -3407,7 +3407,7 @@
                 <w:rFonts w:ascii="Times New Roman" w:hAnsi="Times New Roman" w:cs="Times New Roman"/>
                 <w:lang w:val="en-US"/>
               </w:rPr>
-              <w:t xml:space="preserve">Калининградская, 2 Владивосток, Приморский Край 238340</w:t>
+              <w:t xml:space="preserve">ул. Карла Маркса, д. 19, Мурманск, Мурманская область 193025</w:t>
             </w:r>
           </w:p>
         </w:tc>
@@ -3486,7 +3486,7 @@
                 <w:rFonts w:ascii="Times New Roman" w:hAnsi="Times New Roman" w:cs="Times New Roman"/>
                 <w:lang w:val="en-US"/>
               </w:rPr>
-              <w:t xml:space="preserve"/>
+              <w:t xml:space="preserve">7803052947</w:t>
             </w:r>
           </w:p>
         </w:tc>
@@ -3556,7 +3556,7 @@
                 <w:rFonts w:ascii="Times New Roman" w:hAnsi="Times New Roman" w:cs="Times New Roman"/>
                 <w:lang w:val="en-US"/>
               </w:rPr>
-              <w:t xml:space="preserve"/>
+              <w:t xml:space="preserve">5199000024</w:t>
             </w:r>
           </w:p>
         </w:tc>
@@ -3605,7 +3605,7 @@
                 <w:rFonts w:ascii="Times New Roman" w:hAnsi="Times New Roman" w:cs="Times New Roman"/>
                 <w:lang w:val="en-US"/>
               </w:rPr>
-              <w:t xml:space="preserve"/>
+              <w:t xml:space="preserve">390602001</w:t>
             </w:r>
           </w:p>
         </w:tc>
@@ -3678,7 +3678,7 @@
                 <w:rFonts w:ascii="Times New Roman" w:hAnsi="Times New Roman" w:cs="Times New Roman"/>
                 <w:lang w:val="en-US"/>
               </w:rPr>
-              <w:t xml:space="preserve"/>
+              <w:t xml:space="preserve">519001001</w:t>
             </w:r>
           </w:p>
         </w:tc>
@@ -3727,7 +3727,7 @@
                 <w:rFonts w:ascii="Times New Roman" w:hAnsi="Times New Roman" w:cs="Times New Roman"/>
                 <w:lang w:val="en-US"/>
               </w:rPr>
-              <w:t xml:space="preserve"/>
+              <w:t xml:space="preserve">1027809210330</w:t>
             </w:r>
           </w:p>
         </w:tc>
@@ -3800,7 +3800,7 @@
                 <w:rFonts w:ascii="Times New Roman" w:hAnsi="Times New Roman" w:cs="Times New Roman"/>
                 <w:lang w:val="en-US"/>
               </w:rPr>
-              <w:t xml:space="preserve"/>
+              <w:t xml:space="preserve">1035100184811</w:t>
             </w:r>
           </w:p>
         </w:tc>
@@ -3953,7 +3953,7 @@
                 <w:rFonts w:ascii="Times New Roman" w:hAnsi="Times New Roman" w:cs="Times New Roman"/>
                 <w:lang w:val="en-US"/>
               </w:rPr>
-              <w:t xml:space="preserve">+862259000266</w:t>
+              <w:t xml:space="preserve">+74012505206</w:t>
             </w:r>
           </w:p>
         </w:tc>
@@ -4012,7 +4012,7 @@
                 <w:rFonts w:ascii="Times New Roman" w:hAnsi="Times New Roman" w:cs="Times New Roman"/>
                 <w:lang w:val="en-US"/>
               </w:rPr>
-              <w:t xml:space="preserve">+79520527574</w:t>
+              <w:t xml:space="preserve">+74959885807</w:t>
             </w:r>
           </w:p>
         </w:tc>
@@ -4061,7 +4061,7 @@
                 <w:rFonts w:ascii="Times New Roman" w:hAnsi="Times New Roman" w:cs="Times New Roman"/>
                 <w:lang w:val="en-US"/>
               </w:rPr>
-              <w:t xml:space="preserve">china@rs-class.org</w:t>
+              <w:t xml:space="preserve">kaliningrad@rs-class.org</w:t>
             </w:r>
           </w:p>
         </w:tc>
@@ -4121,7 +4121,7 @@
                 <w:rFonts w:ascii="Times New Roman" w:hAnsi="Times New Roman" w:cs="Times New Roman"/>
                 <w:lang w:val="en-US"/>
               </w:rPr>
-              <w:t xml:space="preserve">serge561958@gmail.com</w:t>
+              <w:t xml:space="preserve">amige@rusgeology.ru</w:t>
             </w:r>
           </w:p>
         </w:tc>
@@ -4213,7 +4213,7 @@
                 <w:rFonts w:ascii="Times New Roman" w:hAnsi="Times New Roman" w:cs="Times New Roman"/>
                 <w:lang w:val="en-US"/>
               </w:rPr>
-              <w:t xml:space="preserve">IBAN KZ75 125K ZT10 0130 0335, BNP PARIBAS MONTE CARLO MONACO, BIC BNPAMCM1</w:t>
+              <w:t xml:space="preserve">сч.№ 03214643000000013500, Отделение Калининград Банка России//УФК по Калининградской области г. Калининград (РС, Калининградский филиал, л/с 30356НИ6470), БИК 012748051 к/с 40102810545370000028</w:t>
             </w:r>
           </w:p>
         </w:tc>
@@ -4235,7 +4235,7 @@
                 <w:rFonts w:ascii="Times New Roman" w:hAnsi="Times New Roman" w:cs="Times New Roman"/>
                 <w:lang w:val="en-US"/>
               </w:rPr>
-              <w:t xml:space="preserve">р/с 1231232323123123123, Дальневосточный филиал ПАО «Банк ВТБ» г. Южно-Сахалинск, БИК 046401818 к/с 30101810364010000818</w:t>
+              <w:t xml:space="preserve">р/с 301018101000000000634, калининградский филиал ПАО АКБ «Связь-Банк», Калининград, БИК 042748898 к/с 30101810700000000898</w:t>
             </w:r>
           </w:p>
         </w:tc>
@@ -4623,7 +4623,7 @@
                 <w:rFonts w:ascii="Times New Roman" w:hAnsi="Times New Roman" w:cs="Times New Roman"/>
                 <w:lang w:val="en-US"/>
               </w:rPr>
-              <w:t xml:space="preserve">Доверенности № 123 от 16.03.2024</w:t>
+              <w:t xml:space="preserve">Доверенности № 123/01 от 09.01.2024</w:t>
             </w:r>
           </w:p>
         </w:tc>
@@ -4771,7 +4771,7 @@
                 <w:szCs w:val="24"/>
                 <w:lang w:val="en-US"/>
               </w:rPr>
-              <w:t xml:space="preserve">П. А. Ванюков</w:t>
+              <w:t xml:space="preserve">В. Г. Кемоклидзе</w:t>
             </w:r>
           </w:p>
         </w:tc>
@@ -4853,7 +4853,7 @@
                 <w:szCs w:val="24"/>
                 <w:lang w:val="en-US"/>
               </w:rPr>
-              <w:t xml:space="preserve">И. И. Иванов</w:t>
+              <w:t xml:space="preserve">О. Ю. Котлярчук</w:t>
             </w:r>
           </w:p>
         </w:tc>
@@ -5275,7 +5275,7 @@
               <w:sz w:val="20"/>
               <w:szCs w:val="14"/>
             </w:rPr>
-            <w:t>ЗАЯВКА</w:t>
+            <w:t xml:space="preserve">ЗАЯВКА</w:t>
           </w:r>
           <w:r>
             <w:rPr>
@@ -5306,6 +5306,16 @@
               <w:lang w:val="en-US"/>
             </w:rPr>
           </w:pPr>
+          <w:proofErr w:type="gramStart"/>
+          <w:r>
+            <w:rPr>
+              <w:rFonts w:ascii="Times New Roman" w:hAnsi="Times New Roman" w:cs="Times New Roman"/>
+              <w:sz w:val="16"/>
+              <w:szCs w:val="16"/>
+              <w:lang w:val="en-US"/>
+            </w:rPr>
+            <w:t xml:space="preserve">1234568</w:t>
+          </w:r>
         </w:p>
       </w:tc>
       <w:tc>

</xml_diff>

<commit_message>
bank_acc logic in print_docs func is added
</commit_message>
<xml_diff>
--- a/backend/templates/docx/810_1_1.docx
+++ b/backend/templates/docx/810_1_1.docx
@@ -499,7 +499,7 @@
                 <w:szCs w:val="24"/>
                 <w:lang w:val="en-US"/>
               </w:rPr>
-              <w:t xml:space="preserve">"АКАДЕМИК МСТИСЛАВ КЕЛДЫШ"</w:t>
+              <w:t xml:space="preserve">"28 MAY"</w:t>
             </w:r>
           </w:p>
         </w:tc>
@@ -532,7 +532,7 @@
                 <w:szCs w:val="24"/>
                 <w:lang w:val="en-US"/>
               </w:rPr>
-              <w:t xml:space="preserve">780270</w:t>
+              <w:t xml:space="preserve">120378</w:t>
             </w:r>
           </w:p>
         </w:tc>
@@ -581,7 +581,7 @@
                 <w:szCs w:val="24"/>
                 <w:lang w:val="en-US"/>
               </w:rPr>
-              <w:t xml:space="preserve">7811018</w:t>
+              <w:t xml:space="preserve">--</w:t>
             </w:r>
           </w:p>
         </w:tc>
@@ -1310,7 +1310,7 @@
                 <w:szCs w:val="24"/>
                 <w:lang w:val="en-US"/>
               </w:rPr>
-              <w:t xml:space="preserve">Доверенности № 123456 от 02.02.2024</w:t>
+              <w:t xml:space="preserve">Устава</w:t>
             </w:r>
           </w:p>
         </w:tc>
@@ -2805,8 +2805,9 @@
                 <w:sz w:val="24"/>
                 <w:szCs w:val="24"/>
               </w:rPr>
-              <w:t>___</w:t>
-            </w:r>
+              <w:t>__</w:t>
+            </w:r>
+            <w:proofErr w:type="gramStart"/>
             <w:r>
               <w:rPr>
                 <w:rFonts w:ascii="Times New Roman" w:hAnsi="Times New Roman" w:cs="Times New Roman"/>
@@ -2814,9 +2815,19 @@
                 <w:iCs/>
                 <w:sz w:val="24"/>
                 <w:szCs w:val="24"/>
+              </w:rPr>
+              <w:t>_</w:t>
+            </w:r>
+            <w:r>
+              <w:rPr>
+                <w:rFonts w:ascii="Times New Roman" w:hAnsi="Times New Roman" w:cs="Times New Roman"/>
+                <w:bCs/>
+                <w:iCs/>
+                <w:sz w:val="24"/>
+                <w:szCs w:val="24"/>
                 <w:u w:val="single"/>
               </w:rPr>
-              <w:t>РУБ</w:t>
+              <w:t xml:space="preserve">EUR</w:t>
             </w:r>
             <w:r>
               <w:rPr>
@@ -4235,7 +4246,7 @@
                 <w:rFonts w:ascii="Times New Roman" w:hAnsi="Times New Roman" w:cs="Times New Roman"/>
                 <w:lang w:val="en-US"/>
               </w:rPr>
-              <w:t xml:space="preserve">р/с 301018101000000000634, калининградский филиал ПАО АКБ «Связь-Банк», Калининград, БИК 042748898 к/с 30101810700000000898</w:t>
+              <w:t xml:space="preserve">IBAN 3532465667668, DANSKE BANK A/S Lietuvos filialas, BIC SMPOLT22XXX</w:t>
             </w:r>
           </w:p>
         </w:tc>

</xml_diff>

<commit_message>
docx template and logic for small crafts are added
</commit_message>
<xml_diff>
--- a/backend/templates/docx/810_1_1.docx
+++ b/backend/templates/docx/810_1_1.docx
@@ -126,7 +126,6 @@
                 <w:lang w:val="en-US"/>
               </w:rPr>
             </w:pPr>
-            <w:proofErr w:type="gramStart"/>
             <w:r>
               <w:rPr>
                 <w:rFonts w:ascii="Times New Roman" w:hAnsi="Times New Roman" w:cs="Times New Roman"/>
@@ -135,18 +134,7 @@
                 <w:szCs w:val="24"/>
                 <w:lang w:val="en-US"/>
               </w:rPr>
-              <w:t>{{ application</w:t>
-            </w:r>
-            <w:proofErr w:type="gramEnd"/>
-            <w:r>
-              <w:rPr>
-                <w:rFonts w:ascii="Times New Roman" w:hAnsi="Times New Roman" w:cs="Times New Roman"/>
-                <w:b/>
-                <w:sz w:val="24"/>
-                <w:szCs w:val="24"/>
-                <w:lang w:val="en-US"/>
-              </w:rPr>
-              <w:t xml:space="preserve"> }}</w:t>
+              <w:t>{{ application }}</w:t>
             </w:r>
           </w:p>
         </w:tc>
@@ -245,7 +233,6 @@
                 <w:lang w:val="en-US"/>
               </w:rPr>
             </w:pPr>
-            <w:proofErr w:type="gramStart"/>
             <w:r>
               <w:rPr>
                 <w:rFonts w:ascii="Times New Roman" w:hAnsi="Times New Roman" w:cs="Times New Roman"/>
@@ -255,7 +242,6 @@
               </w:rPr>
               <w:t>{{ day</w:t>
             </w:r>
-            <w:proofErr w:type="gramEnd"/>
             <w:r>
               <w:rPr>
                 <w:rFonts w:ascii="Times New Roman" w:hAnsi="Times New Roman" w:cs="Times New Roman"/>
@@ -318,25 +304,14 @@
                 <w:lang w:val="en-US"/>
               </w:rPr>
             </w:pPr>
-            <w:proofErr w:type="gramStart"/>
-            <w:r>
-              <w:rPr>
-                <w:rFonts w:ascii="Times New Roman" w:hAnsi="Times New Roman" w:cs="Times New Roman"/>
-                <w:sz w:val="24"/>
-                <w:szCs w:val="24"/>
-                <w:lang w:val="en-US"/>
-              </w:rPr>
-              <w:t>{{ month</w:t>
-            </w:r>
-            <w:proofErr w:type="gramEnd"/>
-            <w:r>
-              <w:rPr>
-                <w:rFonts w:ascii="Times New Roman" w:hAnsi="Times New Roman" w:cs="Times New Roman"/>
-                <w:sz w:val="24"/>
-                <w:szCs w:val="24"/>
-                <w:lang w:val="en-US"/>
-              </w:rPr>
-              <w:t xml:space="preserve"> }}</w:t>
+            <w:r>
+              <w:rPr>
+                <w:rFonts w:ascii="Times New Roman" w:hAnsi="Times New Roman" w:cs="Times New Roman"/>
+                <w:sz w:val="24"/>
+                <w:szCs w:val="24"/>
+                <w:lang w:val="en-US"/>
+              </w:rPr>
+              <w:t>{{ month }}</w:t>
             </w:r>
           </w:p>
         </w:tc>
@@ -380,7 +355,6 @@
                 <w:lang w:val="en-US"/>
               </w:rPr>
             </w:pPr>
-            <w:proofErr w:type="gramStart"/>
             <w:r>
               <w:rPr>
                 <w:rFonts w:ascii="Times New Roman" w:hAnsi="Times New Roman" w:cs="Times New Roman"/>
@@ -397,17 +371,7 @@
                 <w:szCs w:val="24"/>
                 <w:lang w:val="en-US"/>
               </w:rPr>
-              <w:t>r</w:t>
-            </w:r>
-            <w:proofErr w:type="gramEnd"/>
-            <w:r>
-              <w:rPr>
-                <w:rFonts w:ascii="Times New Roman" w:hAnsi="Times New Roman" w:cs="Times New Roman"/>
-                <w:sz w:val="24"/>
-                <w:szCs w:val="24"/>
-                <w:lang w:val="en-US"/>
-              </w:rPr>
-              <w:t xml:space="preserve"> </w:t>
+              <w:t xml:space="preserve">r </w:t>
             </w:r>
             <w:r>
               <w:rPr>
@@ -559,25 +523,14 @@
                 <w:lang w:val="en-US"/>
               </w:rPr>
             </w:pPr>
-            <w:proofErr w:type="gramStart"/>
-            <w:r>
-              <w:rPr>
-                <w:rFonts w:ascii="Times New Roman" w:hAnsi="Times New Roman" w:cs="Times New Roman"/>
-                <w:sz w:val="24"/>
-                <w:szCs w:val="24"/>
-                <w:lang w:val="en-US"/>
-              </w:rPr>
-              <w:t>{{ vessel</w:t>
-            </w:r>
-            <w:proofErr w:type="gramEnd"/>
-            <w:r>
-              <w:rPr>
-                <w:rFonts w:ascii="Times New Roman" w:hAnsi="Times New Roman" w:cs="Times New Roman"/>
-                <w:sz w:val="24"/>
-                <w:szCs w:val="24"/>
-                <w:lang w:val="en-US"/>
-              </w:rPr>
-              <w:t xml:space="preserve"> }}</w:t>
+            <w:r>
+              <w:rPr>
+                <w:rFonts w:ascii="Times New Roman" w:hAnsi="Times New Roman" w:cs="Times New Roman"/>
+                <w:sz w:val="24"/>
+                <w:szCs w:val="24"/>
+                <w:lang w:val="en-US"/>
+              </w:rPr>
+              <w:t>{{ vessel }}</w:t>
             </w:r>
           </w:p>
         </w:tc>
@@ -602,7 +555,6 @@
                 <w:lang w:val="en-US"/>
               </w:rPr>
             </w:pPr>
-            <w:proofErr w:type="gramStart"/>
             <w:r>
               <w:rPr>
                 <w:rFonts w:ascii="Times New Roman" w:hAnsi="Times New Roman" w:cs="Times New Roman"/>
@@ -612,27 +564,15 @@
               </w:rPr>
               <w:t xml:space="preserve">{{ </w:t>
             </w:r>
-            <w:proofErr w:type="spellStart"/>
-            <w:r>
-              <w:rPr>
-                <w:rFonts w:ascii="Times New Roman" w:hAnsi="Times New Roman" w:cs="Times New Roman"/>
-                <w:sz w:val="24"/>
-                <w:szCs w:val="24"/>
-                <w:lang w:val="en-US"/>
-              </w:rPr>
-              <w:t>rs</w:t>
-            </w:r>
-            <w:proofErr w:type="gramEnd"/>
-            <w:r>
-              <w:rPr>
-                <w:rFonts w:ascii="Times New Roman" w:hAnsi="Times New Roman" w:cs="Times New Roman"/>
-                <w:sz w:val="24"/>
-                <w:szCs w:val="24"/>
-                <w:lang w:val="en-US"/>
-              </w:rPr>
-              <w:t>_number</w:t>
-            </w:r>
-            <w:proofErr w:type="spellEnd"/>
+            <w:r>
+              <w:rPr>
+                <w:rFonts w:ascii="Times New Roman" w:hAnsi="Times New Roman" w:cs="Times New Roman"/>
+                <w:sz w:val="24"/>
+                <w:szCs w:val="24"/>
+                <w:lang w:val="en-US"/>
+              </w:rPr>
+              <w:t>rs_number</w:t>
+            </w:r>
             <w:r>
               <w:rPr>
                 <w:rFonts w:ascii="Times New Roman" w:hAnsi="Times New Roman" w:cs="Times New Roman"/>
@@ -681,7 +621,6 @@
                 <w:lang w:val="en-US"/>
               </w:rPr>
             </w:pPr>
-            <w:proofErr w:type="gramStart"/>
             <w:r>
               <w:rPr>
                 <w:rFonts w:ascii="Times New Roman" w:hAnsi="Times New Roman" w:cs="Times New Roman"/>
@@ -691,27 +630,15 @@
               </w:rPr>
               <w:t xml:space="preserve">{{ </w:t>
             </w:r>
-            <w:proofErr w:type="spellStart"/>
-            <w:r>
-              <w:rPr>
-                <w:rFonts w:ascii="Times New Roman" w:hAnsi="Times New Roman" w:cs="Times New Roman"/>
-                <w:sz w:val="24"/>
-                <w:szCs w:val="24"/>
-                <w:lang w:val="en-US"/>
-              </w:rPr>
-              <w:t>imo</w:t>
-            </w:r>
-            <w:proofErr w:type="gramEnd"/>
-            <w:r>
-              <w:rPr>
-                <w:rFonts w:ascii="Times New Roman" w:hAnsi="Times New Roman" w:cs="Times New Roman"/>
-                <w:sz w:val="24"/>
-                <w:szCs w:val="24"/>
-                <w:lang w:val="en-US"/>
-              </w:rPr>
-              <w:t>_number</w:t>
-            </w:r>
-            <w:proofErr w:type="spellEnd"/>
+            <w:r>
+              <w:rPr>
+                <w:rFonts w:ascii="Times New Roman" w:hAnsi="Times New Roman" w:cs="Times New Roman"/>
+                <w:sz w:val="24"/>
+                <w:szCs w:val="24"/>
+                <w:lang w:val="en-US"/>
+              </w:rPr>
+              <w:t>imo_number</w:t>
+            </w:r>
             <w:r>
               <w:rPr>
                 <w:rFonts w:ascii="Times New Roman" w:hAnsi="Times New Roman" w:cs="Times New Roman"/>
@@ -837,7 +764,6 @@
                 <w:lang w:val="en-US"/>
               </w:rPr>
             </w:pPr>
-            <w:proofErr w:type="gramStart"/>
             <w:r>
               <w:rPr>
                 <w:rFonts w:ascii="Times New Roman" w:hAnsi="Times New Roman" w:cs="Times New Roman"/>
@@ -847,27 +773,15 @@
               </w:rPr>
               <w:t xml:space="preserve">{{ </w:t>
             </w:r>
-            <w:proofErr w:type="spellStart"/>
-            <w:r>
-              <w:rPr>
-                <w:rFonts w:ascii="Times New Roman" w:hAnsi="Times New Roman" w:cs="Times New Roman"/>
-                <w:sz w:val="24"/>
-                <w:szCs w:val="24"/>
-                <w:lang w:val="en-US"/>
-              </w:rPr>
-              <w:t>survey</w:t>
-            </w:r>
-            <w:proofErr w:type="gramEnd"/>
-            <w:r>
-              <w:rPr>
-                <w:rFonts w:ascii="Times New Roman" w:hAnsi="Times New Roman" w:cs="Times New Roman"/>
-                <w:sz w:val="24"/>
-                <w:szCs w:val="24"/>
-                <w:lang w:val="en-US"/>
-              </w:rPr>
-              <w:t>_scope</w:t>
-            </w:r>
-            <w:proofErr w:type="spellEnd"/>
+            <w:r>
+              <w:rPr>
+                <w:rFonts w:ascii="Times New Roman" w:hAnsi="Times New Roman" w:cs="Times New Roman"/>
+                <w:sz w:val="24"/>
+                <w:szCs w:val="24"/>
+                <w:lang w:val="en-US"/>
+              </w:rPr>
+              <w:t>survey_scope</w:t>
+            </w:r>
             <w:r>
               <w:rPr>
                 <w:rFonts w:ascii="Times New Roman" w:hAnsi="Times New Roman" w:cs="Times New Roman"/>
@@ -927,7 +841,6 @@
                 <w:lang w:val="en-US"/>
               </w:rPr>
             </w:pPr>
-            <w:proofErr w:type="gramStart"/>
             <w:r>
               <w:rPr>
                 <w:rFonts w:ascii="Times New Roman" w:hAnsi="Times New Roman" w:cs="Times New Roman"/>
@@ -937,27 +850,15 @@
               </w:rPr>
               <w:t xml:space="preserve">{{ </w:t>
             </w:r>
-            <w:proofErr w:type="spellStart"/>
-            <w:r>
-              <w:rPr>
-                <w:rFonts w:ascii="Times New Roman" w:hAnsi="Times New Roman" w:cs="Times New Roman"/>
-                <w:sz w:val="24"/>
-                <w:szCs w:val="24"/>
-                <w:lang w:val="en-US"/>
-              </w:rPr>
-              <w:t>survey</w:t>
-            </w:r>
-            <w:proofErr w:type="gramEnd"/>
-            <w:r>
-              <w:rPr>
-                <w:rFonts w:ascii="Times New Roman" w:hAnsi="Times New Roman" w:cs="Times New Roman"/>
-                <w:sz w:val="24"/>
-                <w:szCs w:val="24"/>
-                <w:lang w:val="en-US"/>
-              </w:rPr>
-              <w:t>_object</w:t>
-            </w:r>
-            <w:proofErr w:type="spellEnd"/>
+            <w:r>
+              <w:rPr>
+                <w:rFonts w:ascii="Times New Roman" w:hAnsi="Times New Roman" w:cs="Times New Roman"/>
+                <w:sz w:val="24"/>
+                <w:szCs w:val="24"/>
+                <w:lang w:val="en-US"/>
+              </w:rPr>
+              <w:t>survey_object</w:t>
+            </w:r>
             <w:r>
               <w:rPr>
                 <w:rFonts w:ascii="Times New Roman" w:hAnsi="Times New Roman" w:cs="Times New Roman"/>
@@ -1017,25 +918,14 @@
                 <w:lang w:val="en-US"/>
               </w:rPr>
             </w:pPr>
-            <w:proofErr w:type="gramStart"/>
-            <w:r>
-              <w:rPr>
-                <w:rFonts w:ascii="Times New Roman" w:hAnsi="Times New Roman" w:cs="Times New Roman"/>
-                <w:sz w:val="24"/>
-                <w:szCs w:val="24"/>
-                <w:lang w:val="en-US"/>
-              </w:rPr>
-              <w:t>{{ city</w:t>
-            </w:r>
-            <w:proofErr w:type="gramEnd"/>
-            <w:r>
-              <w:rPr>
-                <w:rFonts w:ascii="Times New Roman" w:hAnsi="Times New Roman" w:cs="Times New Roman"/>
-                <w:sz w:val="24"/>
-                <w:szCs w:val="24"/>
-                <w:lang w:val="en-US"/>
-              </w:rPr>
-              <w:t xml:space="preserve"> }}</w:t>
+            <w:r>
+              <w:rPr>
+                <w:rFonts w:ascii="Times New Roman" w:hAnsi="Times New Roman" w:cs="Times New Roman"/>
+                <w:sz w:val="24"/>
+                <w:szCs w:val="24"/>
+                <w:lang w:val="en-US"/>
+              </w:rPr>
+              <w:t>{{ city }}</w:t>
             </w:r>
           </w:p>
         </w:tc>
@@ -1076,25 +966,14 @@
                 <w:lang w:val="en-US"/>
               </w:rPr>
             </w:pPr>
-            <w:proofErr w:type="gramStart"/>
-            <w:r>
-              <w:rPr>
-                <w:rFonts w:ascii="Times New Roman" w:hAnsi="Times New Roman" w:cs="Times New Roman"/>
-                <w:sz w:val="24"/>
-                <w:szCs w:val="24"/>
-                <w:lang w:val="en-US"/>
-              </w:rPr>
-              <w:t>{{ date</w:t>
-            </w:r>
-            <w:proofErr w:type="gramEnd"/>
-            <w:r>
-              <w:rPr>
-                <w:rFonts w:ascii="Times New Roman" w:hAnsi="Times New Roman" w:cs="Times New Roman"/>
-                <w:sz w:val="24"/>
-                <w:szCs w:val="24"/>
-                <w:lang w:val="en-US"/>
-              </w:rPr>
-              <w:t xml:space="preserve"> }}</w:t>
+            <w:r>
+              <w:rPr>
+                <w:rFonts w:ascii="Times New Roman" w:hAnsi="Times New Roman" w:cs="Times New Roman"/>
+                <w:sz w:val="24"/>
+                <w:szCs w:val="24"/>
+                <w:lang w:val="en-US"/>
+              </w:rPr>
+              <w:t>{{ date }}</w:t>
             </w:r>
           </w:p>
         </w:tc>
@@ -1239,25 +1118,14 @@
                 <w:lang w:val="en-US"/>
               </w:rPr>
             </w:pPr>
-            <w:proofErr w:type="gramStart"/>
-            <w:r>
-              <w:rPr>
-                <w:rFonts w:ascii="Times New Roman" w:hAnsi="Times New Roman" w:cs="Times New Roman"/>
-                <w:sz w:val="24"/>
-                <w:szCs w:val="24"/>
-                <w:lang w:val="en-US"/>
-              </w:rPr>
-              <w:t>{{ company</w:t>
-            </w:r>
-            <w:proofErr w:type="gramEnd"/>
-            <w:r>
-              <w:rPr>
-                <w:rFonts w:ascii="Times New Roman" w:hAnsi="Times New Roman" w:cs="Times New Roman"/>
-                <w:sz w:val="24"/>
-                <w:szCs w:val="24"/>
-                <w:lang w:val="en-US"/>
-              </w:rPr>
-              <w:t xml:space="preserve"> }}</w:t>
+            <w:r>
+              <w:rPr>
+                <w:rFonts w:ascii="Times New Roman" w:hAnsi="Times New Roman" w:cs="Times New Roman"/>
+                <w:sz w:val="24"/>
+                <w:szCs w:val="24"/>
+                <w:lang w:val="en-US"/>
+              </w:rPr>
+              <w:t>{{ company }}</w:t>
             </w:r>
           </w:p>
         </w:tc>
@@ -1362,7 +1230,6 @@
                 <w:lang w:val="en-US"/>
               </w:rPr>
             </w:pPr>
-            <w:proofErr w:type="gramStart"/>
             <w:r>
               <w:rPr>
                 <w:rFonts w:ascii="Times New Roman" w:hAnsi="Times New Roman" w:cs="Times New Roman"/>
@@ -1381,7 +1248,6 @@
               </w:rPr>
               <w:t>applicant</w:t>
             </w:r>
-            <w:proofErr w:type="gramEnd"/>
             <w:r>
               <w:rPr>
                 <w:rFonts w:ascii="Times New Roman" w:hAnsi="Times New Roman" w:cs="Times New Roman"/>
@@ -1549,7 +1415,6 @@
                 <w:szCs w:val="24"/>
               </w:rPr>
             </w:pPr>
-            <w:proofErr w:type="gramStart"/>
             <w:r>
               <w:rPr>
                 <w:rFonts w:ascii="Times New Roman" w:hAnsi="Times New Roman" w:cs="Times New Roman"/>
@@ -1559,7 +1424,6 @@
               </w:rPr>
               <w:t xml:space="preserve">{{ </w:t>
             </w:r>
-            <w:proofErr w:type="spellStart"/>
             <w:r>
               <w:rPr>
                 <w:rFonts w:ascii="Times New Roman" w:hAnsi="Times New Roman" w:cs="Times New Roman"/>
@@ -1576,19 +1440,8 @@
                 <w:szCs w:val="24"/>
                 <w:lang w:val="en-US"/>
               </w:rPr>
-              <w:t>pplicant</w:t>
-            </w:r>
-            <w:proofErr w:type="gramEnd"/>
-            <w:r>
-              <w:rPr>
-                <w:rFonts w:ascii="Times New Roman" w:hAnsi="Times New Roman" w:cs="Times New Roman"/>
-                <w:sz w:val="24"/>
-                <w:szCs w:val="24"/>
-                <w:lang w:val="en-US"/>
-              </w:rPr>
-              <w:t>_proxy</w:t>
-            </w:r>
-            <w:proofErr w:type="spellEnd"/>
+              <w:t>pplicant_proxy</w:t>
+            </w:r>
             <w:r>
               <w:rPr>
                 <w:rFonts w:ascii="Times New Roman" w:hAnsi="Times New Roman" w:cs="Times New Roman"/>
@@ -2036,7 +1889,6 @@
                 <w:szCs w:val="24"/>
               </w:rPr>
             </w:pPr>
-            <w:proofErr w:type="gramStart"/>
             <w:r>
               <w:rPr>
                 <w:rFonts w:ascii="Times New Roman" w:hAnsi="Times New Roman" w:cs="Times New Roman"/>
@@ -2046,27 +1898,15 @@
               </w:rPr>
               <w:t xml:space="preserve">{{ </w:t>
             </w:r>
-            <w:proofErr w:type="spellStart"/>
-            <w:r>
-              <w:rPr>
-                <w:rFonts w:ascii="Times New Roman" w:hAnsi="Times New Roman" w:cs="Times New Roman"/>
-                <w:sz w:val="24"/>
-                <w:szCs w:val="24"/>
-                <w:lang w:val="en-US"/>
-              </w:rPr>
-              <w:t>authorized</w:t>
-            </w:r>
-            <w:proofErr w:type="gramEnd"/>
-            <w:r>
-              <w:rPr>
-                <w:rFonts w:ascii="Times New Roman" w:hAnsi="Times New Roman" w:cs="Times New Roman"/>
-                <w:sz w:val="24"/>
-                <w:szCs w:val="24"/>
-                <w:lang w:val="en-US"/>
-              </w:rPr>
-              <w:t>_person</w:t>
-            </w:r>
-            <w:proofErr w:type="spellEnd"/>
+            <w:r>
+              <w:rPr>
+                <w:rFonts w:ascii="Times New Roman" w:hAnsi="Times New Roman" w:cs="Times New Roman"/>
+                <w:sz w:val="24"/>
+                <w:szCs w:val="24"/>
+                <w:lang w:val="en-US"/>
+              </w:rPr>
+              <w:t>authorized_person</w:t>
+            </w:r>
             <w:r>
               <w:rPr>
                 <w:rFonts w:ascii="Times New Roman" w:hAnsi="Times New Roman" w:cs="Times New Roman"/>
@@ -2300,7 +2140,6 @@
                 <w:lang w:val="en-US"/>
               </w:rPr>
             </w:pPr>
-            <w:proofErr w:type="gramStart"/>
             <w:r>
               <w:rPr>
                 <w:rFonts w:ascii="Times New Roman" w:hAnsi="Times New Roman" w:cs="Times New Roman"/>
@@ -2308,23 +2147,13 @@
               </w:rPr>
               <w:t xml:space="preserve">{{ </w:t>
             </w:r>
-            <w:proofErr w:type="spellStart"/>
-            <w:r>
-              <w:rPr>
-                <w:rFonts w:ascii="Times New Roman" w:hAnsi="Times New Roman" w:cs="Times New Roman"/>
-                <w:lang w:val="en-US"/>
-              </w:rPr>
-              <w:t>previous</w:t>
-            </w:r>
-            <w:proofErr w:type="gramEnd"/>
-            <w:r>
-              <w:rPr>
-                <w:rFonts w:ascii="Times New Roman" w:hAnsi="Times New Roman" w:cs="Times New Roman"/>
-                <w:lang w:val="en-US"/>
-              </w:rPr>
-              <w:t>_survey_place</w:t>
-            </w:r>
-            <w:proofErr w:type="spellEnd"/>
+            <w:r>
+              <w:rPr>
+                <w:rFonts w:ascii="Times New Roman" w:hAnsi="Times New Roman" w:cs="Times New Roman"/>
+                <w:lang w:val="en-US"/>
+              </w:rPr>
+              <w:t>previous_survey_place</w:t>
+            </w:r>
             <w:r>
               <w:rPr>
                 <w:rFonts w:ascii="Times New Roman" w:hAnsi="Times New Roman" w:cs="Times New Roman"/>
@@ -2366,7 +2195,6 @@
                 <w:lang w:val="en-US"/>
               </w:rPr>
             </w:pPr>
-            <w:proofErr w:type="gramStart"/>
             <w:r>
               <w:rPr>
                 <w:rFonts w:ascii="Times New Roman" w:hAnsi="Times New Roman" w:cs="Times New Roman"/>
@@ -2374,23 +2202,13 @@
               </w:rPr>
               <w:t xml:space="preserve">{{ </w:t>
             </w:r>
-            <w:proofErr w:type="spellStart"/>
-            <w:r>
-              <w:rPr>
-                <w:rFonts w:ascii="Times New Roman" w:hAnsi="Times New Roman" w:cs="Times New Roman"/>
-                <w:lang w:val="en-US"/>
-              </w:rPr>
-              <w:t>previous</w:t>
-            </w:r>
-            <w:proofErr w:type="gramEnd"/>
-            <w:r>
-              <w:rPr>
-                <w:rFonts w:ascii="Times New Roman" w:hAnsi="Times New Roman" w:cs="Times New Roman"/>
-                <w:lang w:val="en-US"/>
-              </w:rPr>
-              <w:t>_survey_date</w:t>
-            </w:r>
-            <w:proofErr w:type="spellEnd"/>
+            <w:r>
+              <w:rPr>
+                <w:rFonts w:ascii="Times New Roman" w:hAnsi="Times New Roman" w:cs="Times New Roman"/>
+                <w:lang w:val="en-US"/>
+              </w:rPr>
+              <w:t>previous_survey_date</w:t>
+            </w:r>
             <w:r>
               <w:rPr>
                 <w:rFonts w:ascii="Times New Roman" w:hAnsi="Times New Roman" w:cs="Times New Roman"/>
@@ -2620,25 +2438,7 @@
                 <w:sz w:val="24"/>
                 <w:szCs w:val="24"/>
               </w:rPr>
-              <w:t xml:space="preserve">Повреждения корпуса (пробоины, вмятины, трещины, цементные ящики и </w:t>
-            </w:r>
-            <w:proofErr w:type="gramStart"/>
-            <w:r>
-              <w:rPr>
-                <w:rFonts w:ascii="Times New Roman" w:hAnsi="Times New Roman" w:cs="Times New Roman"/>
-                <w:sz w:val="24"/>
-                <w:szCs w:val="24"/>
-              </w:rPr>
-              <w:t>т.п.</w:t>
-            </w:r>
-            <w:proofErr w:type="gramEnd"/>
-            <w:r>
-              <w:rPr>
-                <w:rFonts w:ascii="Times New Roman" w:hAnsi="Times New Roman" w:cs="Times New Roman"/>
-                <w:sz w:val="24"/>
-                <w:szCs w:val="24"/>
-              </w:rPr>
-              <w:t>) не обнаружены</w:t>
+              <w:t>Повреждения корпуса (пробоины, вмятины, трещины, цементные ящики и т.п.) не обнаружены</w:t>
             </w:r>
           </w:p>
         </w:tc>
@@ -2990,7 +2790,6 @@
                 <w:lang w:val="en-US"/>
               </w:rPr>
             </w:pPr>
-            <w:proofErr w:type="gramStart"/>
             <w:r>
               <w:rPr>
                 <w:rFonts w:ascii="Times New Roman" w:hAnsi="Times New Roman" w:cs="Times New Roman"/>
@@ -3000,27 +2799,15 @@
               </w:rPr>
               <w:t xml:space="preserve">{{ </w:t>
             </w:r>
-            <w:proofErr w:type="spellStart"/>
-            <w:r>
-              <w:rPr>
-                <w:rFonts w:ascii="Times New Roman" w:hAnsi="Times New Roman" w:cs="Times New Roman"/>
-                <w:sz w:val="24"/>
-                <w:szCs w:val="24"/>
-                <w:lang w:val="en-US"/>
-              </w:rPr>
-              <w:t>last</w:t>
-            </w:r>
-            <w:proofErr w:type="gramEnd"/>
-            <w:r>
-              <w:rPr>
-                <w:rFonts w:ascii="Times New Roman" w:hAnsi="Times New Roman" w:cs="Times New Roman"/>
-                <w:sz w:val="24"/>
-                <w:szCs w:val="24"/>
-                <w:lang w:val="en-US"/>
-              </w:rPr>
-              <w:t>_psc_inspection</w:t>
-            </w:r>
-            <w:proofErr w:type="spellEnd"/>
+            <w:r>
+              <w:rPr>
+                <w:rFonts w:ascii="Times New Roman" w:hAnsi="Times New Roman" w:cs="Times New Roman"/>
+                <w:sz w:val="24"/>
+                <w:szCs w:val="24"/>
+                <w:lang w:val="en-US"/>
+              </w:rPr>
+              <w:t>last_psc_inspection</w:t>
+            </w:r>
             <w:r>
               <w:rPr>
                 <w:rFonts w:ascii="Times New Roman" w:hAnsi="Times New Roman" w:cs="Times New Roman"/>
@@ -3199,9 +2986,8 @@
                 <w:sz w:val="24"/>
                 <w:szCs w:val="24"/>
               </w:rPr>
-              <w:t>__</w:t>
-            </w:r>
-            <w:proofErr w:type="gramStart"/>
+              <w:t>___</w:t>
+            </w:r>
             <w:r>
               <w:rPr>
                 <w:rFonts w:ascii="Times New Roman" w:hAnsi="Times New Roman" w:cs="Times New Roman"/>
@@ -3209,31 +2995,9 @@
                 <w:iCs/>
                 <w:sz w:val="24"/>
                 <w:szCs w:val="24"/>
-              </w:rPr>
-              <w:t>_</w:t>
-            </w:r>
-            <w:r>
-              <w:rPr>
-                <w:rFonts w:ascii="Times New Roman" w:hAnsi="Times New Roman" w:cs="Times New Roman"/>
-                <w:bCs/>
-                <w:iCs/>
-                <w:sz w:val="24"/>
-                <w:szCs w:val="24"/>
                 <w:u w:val="single"/>
               </w:rPr>
-              <w:t>{</w:t>
-            </w:r>
-            <w:proofErr w:type="gramEnd"/>
-            <w:r>
-              <w:rPr>
-                <w:rFonts w:ascii="Times New Roman" w:hAnsi="Times New Roman" w:cs="Times New Roman"/>
-                <w:bCs/>
-                <w:iCs/>
-                <w:sz w:val="24"/>
-                <w:szCs w:val="24"/>
-                <w:u w:val="single"/>
-              </w:rPr>
-              <w:t>{</w:t>
+              <w:t>{{</w:t>
             </w:r>
             <w:r>
               <w:rPr>
@@ -3563,7 +3327,6 @@
                 <w:szCs w:val="24"/>
               </w:rPr>
             </w:pPr>
-            <w:proofErr w:type="spellStart"/>
             <w:r>
               <w:rPr>
                 <w:rFonts w:ascii="Times New Roman" w:hAnsi="Times New Roman" w:cs="Times New Roman"/>
@@ -3573,7 +3336,6 @@
               </w:rPr>
               <w:t>Регистр</w:t>
             </w:r>
-            <w:proofErr w:type="spellEnd"/>
             <w:r>
               <w:rPr>
                 <w:rFonts w:ascii="Times New Roman" w:hAnsi="Times New Roman" w:cs="Times New Roman"/>
@@ -3667,7 +3429,6 @@
                 <w:lang w:val="en-US"/>
               </w:rPr>
             </w:pPr>
-            <w:proofErr w:type="gramStart"/>
             <w:r>
               <w:rPr>
                 <w:rFonts w:ascii="Times New Roman" w:hAnsi="Times New Roman" w:cs="Times New Roman"/>
@@ -3675,29 +3436,19 @@
               </w:rPr>
               <w:t xml:space="preserve">{{ </w:t>
             </w:r>
-            <w:proofErr w:type="spellStart"/>
-            <w:r>
-              <w:rPr>
-                <w:rFonts w:ascii="Times New Roman" w:hAnsi="Times New Roman" w:cs="Times New Roman"/>
-                <w:lang w:val="en-US"/>
-              </w:rPr>
-              <w:t>postal</w:t>
-            </w:r>
-            <w:proofErr w:type="gramEnd"/>
-            <w:r>
-              <w:rPr>
-                <w:rFonts w:ascii="Times New Roman" w:hAnsi="Times New Roman" w:cs="Times New Roman"/>
-                <w:lang w:val="en-US"/>
-              </w:rPr>
-              <w:t>_address_rs</w:t>
-            </w:r>
-            <w:proofErr w:type="spellEnd"/>
-            <w:r>
-              <w:rPr>
-                <w:rFonts w:ascii="Times New Roman" w:hAnsi="Times New Roman" w:cs="Times New Roman"/>
-                <w:lang w:val="en-US"/>
-              </w:rPr>
-              <w:t xml:space="preserve"> }}</w:t>
+            <w:r>
+              <w:rPr>
+                <w:rFonts w:ascii="Times New Roman" w:hAnsi="Times New Roman" w:cs="Times New Roman"/>
+                <w:lang w:val="en-US"/>
+              </w:rPr>
+              <w:t>legal</w:t>
+            </w:r>
+            <w:r>
+              <w:rPr>
+                <w:rFonts w:ascii="Times New Roman" w:hAnsi="Times New Roman" w:cs="Times New Roman"/>
+                <w:lang w:val="en-US"/>
+              </w:rPr>
+              <w:t>_address_rs }}</w:t>
             </w:r>
           </w:p>
         </w:tc>
@@ -3729,7 +3480,6 @@
                 <w:lang w:val="en-US"/>
               </w:rPr>
             </w:pPr>
-            <w:proofErr w:type="gramStart"/>
             <w:r>
               <w:rPr>
                 <w:rFonts w:ascii="Times New Roman" w:hAnsi="Times New Roman" w:cs="Times New Roman"/>
@@ -3737,15 +3487,13 @@
               </w:rPr>
               <w:t xml:space="preserve">{{ </w:t>
             </w:r>
-            <w:proofErr w:type="spellStart"/>
-            <w:r>
-              <w:rPr>
-                <w:rFonts w:ascii="Times New Roman" w:hAnsi="Times New Roman" w:cs="Times New Roman"/>
-                <w:lang w:val="en-US"/>
-              </w:rPr>
-              <w:t>postal</w:t>
-            </w:r>
-            <w:proofErr w:type="gramEnd"/>
+            <w:r>
+              <w:rPr>
+                <w:rFonts w:ascii="Times New Roman" w:hAnsi="Times New Roman" w:cs="Times New Roman"/>
+                <w:lang w:val="en-US"/>
+              </w:rPr>
+              <w:t>legal</w:t>
+            </w:r>
             <w:r>
               <w:rPr>
                 <w:rFonts w:ascii="Times New Roman" w:hAnsi="Times New Roman" w:cs="Times New Roman"/>
@@ -3753,7 +3501,6 @@
               </w:rPr>
               <w:t>_address</w:t>
             </w:r>
-            <w:proofErr w:type="spellEnd"/>
             <w:r>
               <w:rPr>
                 <w:rFonts w:ascii="Times New Roman" w:hAnsi="Times New Roman" w:cs="Times New Roman"/>
@@ -3865,7 +3612,6 @@
                 <w:lang w:val="en-US"/>
               </w:rPr>
             </w:pPr>
-            <w:proofErr w:type="gramStart"/>
             <w:r>
               <w:rPr>
                 <w:rFonts w:ascii="Times New Roman" w:hAnsi="Times New Roman" w:cs="Times New Roman"/>
@@ -3873,29 +3619,19 @@
               </w:rPr>
               <w:t xml:space="preserve">{{ </w:t>
             </w:r>
-            <w:proofErr w:type="spellStart"/>
-            <w:r>
-              <w:rPr>
-                <w:rFonts w:ascii="Times New Roman" w:hAnsi="Times New Roman" w:cs="Times New Roman"/>
-                <w:lang w:val="en-US"/>
-              </w:rPr>
-              <w:t>legal</w:t>
-            </w:r>
-            <w:proofErr w:type="gramEnd"/>
-            <w:r>
-              <w:rPr>
-                <w:rFonts w:ascii="Times New Roman" w:hAnsi="Times New Roman" w:cs="Times New Roman"/>
-                <w:lang w:val="en-US"/>
-              </w:rPr>
-              <w:t>_address_rs</w:t>
-            </w:r>
-            <w:proofErr w:type="spellEnd"/>
-            <w:r>
-              <w:rPr>
-                <w:rFonts w:ascii="Times New Roman" w:hAnsi="Times New Roman" w:cs="Times New Roman"/>
-                <w:lang w:val="en-US"/>
-              </w:rPr>
-              <w:t xml:space="preserve"> }}</w:t>
+            <w:r>
+              <w:rPr>
+                <w:rFonts w:ascii="Times New Roman" w:hAnsi="Times New Roman" w:cs="Times New Roman"/>
+                <w:lang w:val="en-US"/>
+              </w:rPr>
+              <w:t>postal</w:t>
+            </w:r>
+            <w:r>
+              <w:rPr>
+                <w:rFonts w:ascii="Times New Roman" w:hAnsi="Times New Roman" w:cs="Times New Roman"/>
+                <w:lang w:val="en-US"/>
+              </w:rPr>
+              <w:t>_address_rs }}</w:t>
             </w:r>
           </w:p>
         </w:tc>
@@ -3913,7 +3649,6 @@
                 <w:rFonts w:ascii="Times New Roman" w:hAnsi="Times New Roman" w:cs="Times New Roman"/>
               </w:rPr>
             </w:pPr>
-            <w:proofErr w:type="gramStart"/>
             <w:r>
               <w:rPr>
                 <w:rFonts w:ascii="Times New Roman" w:hAnsi="Times New Roman" w:cs="Times New Roman"/>
@@ -3921,29 +3656,19 @@
               </w:rPr>
               <w:t xml:space="preserve">{{ </w:t>
             </w:r>
-            <w:proofErr w:type="spellStart"/>
-            <w:r>
-              <w:rPr>
-                <w:rFonts w:ascii="Times New Roman" w:hAnsi="Times New Roman" w:cs="Times New Roman"/>
-                <w:lang w:val="en-US"/>
-              </w:rPr>
-              <w:t>legal</w:t>
-            </w:r>
-            <w:proofErr w:type="gramEnd"/>
-            <w:r>
-              <w:rPr>
-                <w:rFonts w:ascii="Times New Roman" w:hAnsi="Times New Roman" w:cs="Times New Roman"/>
-                <w:lang w:val="en-US"/>
-              </w:rPr>
-              <w:t>_address</w:t>
-            </w:r>
-            <w:proofErr w:type="spellEnd"/>
-            <w:r>
-              <w:rPr>
-                <w:rFonts w:ascii="Times New Roman" w:hAnsi="Times New Roman" w:cs="Times New Roman"/>
-                <w:lang w:val="en-US"/>
-              </w:rPr>
-              <w:t xml:space="preserve"> }}</w:t>
+            <w:r>
+              <w:rPr>
+                <w:rFonts w:ascii="Times New Roman" w:hAnsi="Times New Roman" w:cs="Times New Roman"/>
+                <w:lang w:val="en-US"/>
+              </w:rPr>
+              <w:t>postal</w:t>
+            </w:r>
+            <w:r>
+              <w:rPr>
+                <w:rFonts w:ascii="Times New Roman" w:hAnsi="Times New Roman" w:cs="Times New Roman"/>
+                <w:lang w:val="en-US"/>
+              </w:rPr>
+              <w:t>_address }}</w:t>
             </w:r>
           </w:p>
         </w:tc>
@@ -4016,37 +3741,12 @@
                 <w:lang w:val="en-US"/>
               </w:rPr>
             </w:pPr>
-            <w:proofErr w:type="gramStart"/>
-            <w:r>
-              <w:rPr>
-                <w:rFonts w:ascii="Times New Roman" w:hAnsi="Times New Roman" w:cs="Times New Roman"/>
-                <w:lang w:val="en-US"/>
-              </w:rPr>
-              <w:t xml:space="preserve">{{ </w:t>
-            </w:r>
-            <w:proofErr w:type="spellStart"/>
-            <w:r>
-              <w:rPr>
-                <w:rFonts w:ascii="Times New Roman" w:hAnsi="Times New Roman" w:cs="Times New Roman"/>
-                <w:lang w:val="en-US"/>
-              </w:rPr>
-              <w:t>inn</w:t>
-            </w:r>
-            <w:proofErr w:type="gramEnd"/>
-            <w:r>
-              <w:rPr>
-                <w:rFonts w:ascii="Times New Roman" w:hAnsi="Times New Roman" w:cs="Times New Roman"/>
-                <w:lang w:val="en-US"/>
-              </w:rPr>
-              <w:t>_rs</w:t>
-            </w:r>
-            <w:proofErr w:type="spellEnd"/>
-            <w:r>
-              <w:rPr>
-                <w:rFonts w:ascii="Times New Roman" w:hAnsi="Times New Roman" w:cs="Times New Roman"/>
-                <w:lang w:val="en-US"/>
-              </w:rPr>
-              <w:t xml:space="preserve"> }}</w:t>
+            <w:r>
+              <w:rPr>
+                <w:rFonts w:ascii="Times New Roman" w:hAnsi="Times New Roman" w:cs="Times New Roman"/>
+                <w:lang w:val="en-US"/>
+              </w:rPr>
+              <w:t>{{ inn_rs }}</w:t>
             </w:r>
           </w:p>
         </w:tc>
@@ -4110,7 +3810,6 @@
                 <w:lang w:val="en-US"/>
               </w:rPr>
             </w:pPr>
-            <w:proofErr w:type="gramStart"/>
             <w:r>
               <w:rPr>
                 <w:rFonts w:ascii="Times New Roman" w:hAnsi="Times New Roman" w:cs="Times New Roman"/>
@@ -4118,7 +3817,6 @@
               </w:rPr>
               <w:t>{{ inn</w:t>
             </w:r>
-            <w:proofErr w:type="gramEnd"/>
             <w:r>
               <w:rPr>
                 <w:rFonts w:ascii="Times New Roman" w:hAnsi="Times New Roman" w:cs="Times New Roman"/>
@@ -4174,37 +3872,12 @@
                 <w:lang w:val="en-US"/>
               </w:rPr>
             </w:pPr>
-            <w:proofErr w:type="gramStart"/>
-            <w:r>
-              <w:rPr>
-                <w:rFonts w:ascii="Times New Roman" w:hAnsi="Times New Roman" w:cs="Times New Roman"/>
-                <w:lang w:val="en-US"/>
-              </w:rPr>
-              <w:t xml:space="preserve">{{ </w:t>
-            </w:r>
-            <w:proofErr w:type="spellStart"/>
-            <w:r>
-              <w:rPr>
-                <w:rFonts w:ascii="Times New Roman" w:hAnsi="Times New Roman" w:cs="Times New Roman"/>
-                <w:lang w:val="en-US"/>
-              </w:rPr>
-              <w:t>kpp</w:t>
-            </w:r>
-            <w:proofErr w:type="gramEnd"/>
-            <w:r>
-              <w:rPr>
-                <w:rFonts w:ascii="Times New Roman" w:hAnsi="Times New Roman" w:cs="Times New Roman"/>
-                <w:lang w:val="en-US"/>
-              </w:rPr>
-              <w:t>_rs</w:t>
-            </w:r>
-            <w:proofErr w:type="spellEnd"/>
-            <w:r>
-              <w:rPr>
-                <w:rFonts w:ascii="Times New Roman" w:hAnsi="Times New Roman" w:cs="Times New Roman"/>
-                <w:lang w:val="en-US"/>
-              </w:rPr>
-              <w:t xml:space="preserve"> }}</w:t>
+            <w:r>
+              <w:rPr>
+                <w:rFonts w:ascii="Times New Roman" w:hAnsi="Times New Roman" w:cs="Times New Roman"/>
+                <w:lang w:val="en-US"/>
+              </w:rPr>
+              <w:t>{{ kpp_rs }}</w:t>
             </w:r>
           </w:p>
         </w:tc>
@@ -4271,24 +3944,13 @@
                 <w:lang w:val="en-US"/>
               </w:rPr>
             </w:pPr>
-            <w:proofErr w:type="gramStart"/>
-            <w:r>
-              <w:rPr>
-                <w:rFonts w:ascii="Times New Roman" w:hAnsi="Times New Roman" w:cs="Times New Roman"/>
-                <w:lang w:val="en-US"/>
-              </w:rPr>
-              <w:t xml:space="preserve">{{ </w:t>
-            </w:r>
-            <w:proofErr w:type="spellStart"/>
-            <w:r>
-              <w:rPr>
-                <w:rFonts w:ascii="Times New Roman" w:hAnsi="Times New Roman" w:cs="Times New Roman"/>
-                <w:lang w:val="en-US"/>
-              </w:rPr>
-              <w:t>kpp</w:t>
-            </w:r>
-            <w:proofErr w:type="spellEnd"/>
-            <w:proofErr w:type="gramEnd"/>
+            <w:r>
+              <w:rPr>
+                <w:rFonts w:ascii="Times New Roman" w:hAnsi="Times New Roman" w:cs="Times New Roman"/>
+                <w:lang w:val="en-US"/>
+              </w:rPr>
+              <w:t>{{ kpp</w:t>
+            </w:r>
             <w:r>
               <w:rPr>
                 <w:rFonts w:ascii="Times New Roman" w:hAnsi="Times New Roman" w:cs="Times New Roman"/>
@@ -4344,37 +4006,12 @@
                 <w:lang w:val="en-US"/>
               </w:rPr>
             </w:pPr>
-            <w:proofErr w:type="gramStart"/>
-            <w:r>
-              <w:rPr>
-                <w:rFonts w:ascii="Times New Roman" w:hAnsi="Times New Roman" w:cs="Times New Roman"/>
-                <w:lang w:val="en-US"/>
-              </w:rPr>
-              <w:t xml:space="preserve">{{ </w:t>
-            </w:r>
-            <w:proofErr w:type="spellStart"/>
-            <w:r>
-              <w:rPr>
-                <w:rFonts w:ascii="Times New Roman" w:hAnsi="Times New Roman" w:cs="Times New Roman"/>
-                <w:lang w:val="en-US"/>
-              </w:rPr>
-              <w:t>ogrn</w:t>
-            </w:r>
-            <w:proofErr w:type="gramEnd"/>
-            <w:r>
-              <w:rPr>
-                <w:rFonts w:ascii="Times New Roman" w:hAnsi="Times New Roman" w:cs="Times New Roman"/>
-                <w:lang w:val="en-US"/>
-              </w:rPr>
-              <w:t>_rs</w:t>
-            </w:r>
-            <w:proofErr w:type="spellEnd"/>
-            <w:r>
-              <w:rPr>
-                <w:rFonts w:ascii="Times New Roman" w:hAnsi="Times New Roman" w:cs="Times New Roman"/>
-                <w:lang w:val="en-US"/>
-              </w:rPr>
-              <w:t xml:space="preserve"> }}</w:t>
+            <w:r>
+              <w:rPr>
+                <w:rFonts w:ascii="Times New Roman" w:hAnsi="Times New Roman" w:cs="Times New Roman"/>
+                <w:lang w:val="en-US"/>
+              </w:rPr>
+              <w:t>{{ ogrn_rs }}</w:t>
             </w:r>
           </w:p>
         </w:tc>
@@ -4441,24 +4078,13 @@
                 <w:lang w:val="en-US"/>
               </w:rPr>
             </w:pPr>
-            <w:proofErr w:type="gramStart"/>
-            <w:r>
-              <w:rPr>
-                <w:rFonts w:ascii="Times New Roman" w:hAnsi="Times New Roman" w:cs="Times New Roman"/>
-                <w:lang w:val="en-US"/>
-              </w:rPr>
-              <w:t xml:space="preserve">{{ </w:t>
-            </w:r>
-            <w:proofErr w:type="spellStart"/>
-            <w:r>
-              <w:rPr>
-                <w:rFonts w:ascii="Times New Roman" w:hAnsi="Times New Roman" w:cs="Times New Roman"/>
-                <w:lang w:val="en-US"/>
-              </w:rPr>
-              <w:t>ogrn</w:t>
-            </w:r>
-            <w:proofErr w:type="spellEnd"/>
-            <w:proofErr w:type="gramEnd"/>
+            <w:r>
+              <w:rPr>
+                <w:rFonts w:ascii="Times New Roman" w:hAnsi="Times New Roman" w:cs="Times New Roman"/>
+                <w:lang w:val="en-US"/>
+              </w:rPr>
+              <w:t>{{ ogrn</w:t>
+            </w:r>
             <w:r>
               <w:rPr>
                 <w:rFonts w:ascii="Times New Roman" w:hAnsi="Times New Roman" w:cs="Times New Roman"/>
@@ -4618,37 +4244,12 @@
                 <w:lang w:val="en-US"/>
               </w:rPr>
             </w:pPr>
-            <w:proofErr w:type="gramStart"/>
-            <w:r>
-              <w:rPr>
-                <w:rFonts w:ascii="Times New Roman" w:hAnsi="Times New Roman" w:cs="Times New Roman"/>
-                <w:lang w:val="en-US"/>
-              </w:rPr>
-              <w:t xml:space="preserve">{{ </w:t>
-            </w:r>
-            <w:proofErr w:type="spellStart"/>
-            <w:r>
-              <w:rPr>
-                <w:rFonts w:ascii="Times New Roman" w:hAnsi="Times New Roman" w:cs="Times New Roman"/>
-                <w:lang w:val="en-US"/>
-              </w:rPr>
-              <w:t>phone</w:t>
-            </w:r>
-            <w:proofErr w:type="gramEnd"/>
-            <w:r>
-              <w:rPr>
-                <w:rFonts w:ascii="Times New Roman" w:hAnsi="Times New Roman" w:cs="Times New Roman"/>
-                <w:lang w:val="en-US"/>
-              </w:rPr>
-              <w:t>_number_rs</w:t>
-            </w:r>
-            <w:proofErr w:type="spellEnd"/>
-            <w:r>
-              <w:rPr>
-                <w:rFonts w:ascii="Times New Roman" w:hAnsi="Times New Roman" w:cs="Times New Roman"/>
-                <w:lang w:val="en-US"/>
-              </w:rPr>
-              <w:t xml:space="preserve"> }}</w:t>
+            <w:r>
+              <w:rPr>
+                <w:rFonts w:ascii="Times New Roman" w:hAnsi="Times New Roman" w:cs="Times New Roman"/>
+                <w:lang w:val="en-US"/>
+              </w:rPr>
+              <w:t>{{ phone_number_rs }}</w:t>
             </w:r>
           </w:p>
         </w:tc>
@@ -4701,37 +4302,12 @@
                 <w:lang w:val="en-US"/>
               </w:rPr>
             </w:pPr>
-            <w:proofErr w:type="gramStart"/>
-            <w:r>
-              <w:rPr>
-                <w:rFonts w:ascii="Times New Roman" w:hAnsi="Times New Roman" w:cs="Times New Roman"/>
-                <w:lang w:val="en-US"/>
-              </w:rPr>
-              <w:t xml:space="preserve">{{ </w:t>
-            </w:r>
-            <w:proofErr w:type="spellStart"/>
-            <w:r>
-              <w:rPr>
-                <w:rFonts w:ascii="Times New Roman" w:hAnsi="Times New Roman" w:cs="Times New Roman"/>
-                <w:lang w:val="en-US"/>
-              </w:rPr>
-              <w:t>phone</w:t>
-            </w:r>
-            <w:proofErr w:type="gramEnd"/>
-            <w:r>
-              <w:rPr>
-                <w:rFonts w:ascii="Times New Roman" w:hAnsi="Times New Roman" w:cs="Times New Roman"/>
-                <w:lang w:val="en-US"/>
-              </w:rPr>
-              <w:t>_number</w:t>
-            </w:r>
-            <w:proofErr w:type="spellEnd"/>
-            <w:r>
-              <w:rPr>
-                <w:rFonts w:ascii="Times New Roman" w:hAnsi="Times New Roman" w:cs="Times New Roman"/>
-                <w:lang w:val="en-US"/>
-              </w:rPr>
-              <w:t xml:space="preserve"> }}</w:t>
+            <w:r>
+              <w:rPr>
+                <w:rFonts w:ascii="Times New Roman" w:hAnsi="Times New Roman" w:cs="Times New Roman"/>
+                <w:lang w:val="en-US"/>
+              </w:rPr>
+              <w:t>{{ phone_number }}</w:t>
             </w:r>
           </w:p>
         </w:tc>
@@ -4774,37 +4350,12 @@
                 <w:lang w:val="en-US"/>
               </w:rPr>
             </w:pPr>
-            <w:proofErr w:type="gramStart"/>
-            <w:r>
-              <w:rPr>
-                <w:rFonts w:ascii="Times New Roman" w:hAnsi="Times New Roman" w:cs="Times New Roman"/>
-                <w:lang w:val="en-US"/>
-              </w:rPr>
-              <w:t xml:space="preserve">{{ </w:t>
-            </w:r>
-            <w:proofErr w:type="spellStart"/>
-            <w:r>
-              <w:rPr>
-                <w:rFonts w:ascii="Times New Roman" w:hAnsi="Times New Roman" w:cs="Times New Roman"/>
-                <w:lang w:val="en-US"/>
-              </w:rPr>
-              <w:t>email</w:t>
-            </w:r>
-            <w:proofErr w:type="gramEnd"/>
-            <w:r>
-              <w:rPr>
-                <w:rFonts w:ascii="Times New Roman" w:hAnsi="Times New Roman" w:cs="Times New Roman"/>
-                <w:lang w:val="en-US"/>
-              </w:rPr>
-              <w:t>_rs</w:t>
-            </w:r>
-            <w:proofErr w:type="spellEnd"/>
-            <w:r>
-              <w:rPr>
-                <w:rFonts w:ascii="Times New Roman" w:hAnsi="Times New Roman" w:cs="Times New Roman"/>
-                <w:lang w:val="en-US"/>
-              </w:rPr>
-              <w:t xml:space="preserve"> }}</w:t>
+            <w:r>
+              <w:rPr>
+                <w:rFonts w:ascii="Times New Roman" w:hAnsi="Times New Roman" w:cs="Times New Roman"/>
+                <w:lang w:val="en-US"/>
+              </w:rPr>
+              <w:t>{{ email_rs }}</w:t>
             </w:r>
           </w:p>
         </w:tc>
@@ -4858,21 +4409,12 @@
                 <w:lang w:val="en-US"/>
               </w:rPr>
             </w:pPr>
-            <w:proofErr w:type="gramStart"/>
-            <w:r>
-              <w:rPr>
-                <w:rFonts w:ascii="Times New Roman" w:hAnsi="Times New Roman" w:cs="Times New Roman"/>
-                <w:lang w:val="en-US"/>
-              </w:rPr>
-              <w:t>{{ email</w:t>
-            </w:r>
-            <w:proofErr w:type="gramEnd"/>
-            <w:r>
-              <w:rPr>
-                <w:rFonts w:ascii="Times New Roman" w:hAnsi="Times New Roman" w:cs="Times New Roman"/>
-                <w:lang w:val="en-US"/>
-              </w:rPr>
-              <w:t xml:space="preserve"> }}</w:t>
+            <w:r>
+              <w:rPr>
+                <w:rFonts w:ascii="Times New Roman" w:hAnsi="Times New Roman" w:cs="Times New Roman"/>
+                <w:lang w:val="en-US"/>
+              </w:rPr>
+              <w:t>{{ email }}</w:t>
             </w:r>
           </w:p>
         </w:tc>
@@ -4958,37 +4500,12 @@
                 <w:lang w:val="en-US"/>
               </w:rPr>
             </w:pPr>
-            <w:proofErr w:type="gramStart"/>
-            <w:r>
-              <w:rPr>
-                <w:rFonts w:ascii="Times New Roman" w:hAnsi="Times New Roman" w:cs="Times New Roman"/>
-                <w:lang w:val="en-US"/>
-              </w:rPr>
-              <w:t xml:space="preserve">{{ </w:t>
-            </w:r>
-            <w:proofErr w:type="spellStart"/>
-            <w:r>
-              <w:rPr>
-                <w:rFonts w:ascii="Times New Roman" w:hAnsi="Times New Roman" w:cs="Times New Roman"/>
-                <w:lang w:val="en-US"/>
-              </w:rPr>
-              <w:t>payment</w:t>
-            </w:r>
-            <w:proofErr w:type="gramEnd"/>
-            <w:r>
-              <w:rPr>
-                <w:rFonts w:ascii="Times New Roman" w:hAnsi="Times New Roman" w:cs="Times New Roman"/>
-                <w:lang w:val="en-US"/>
-              </w:rPr>
-              <w:t>_account_rs</w:t>
-            </w:r>
-            <w:proofErr w:type="spellEnd"/>
-            <w:r>
-              <w:rPr>
-                <w:rFonts w:ascii="Times New Roman" w:hAnsi="Times New Roman" w:cs="Times New Roman"/>
-                <w:lang w:val="en-US"/>
-              </w:rPr>
-              <w:t xml:space="preserve"> }}</w:t>
+            <w:r>
+              <w:rPr>
+                <w:rFonts w:ascii="Times New Roman" w:hAnsi="Times New Roman" w:cs="Times New Roman"/>
+                <w:lang w:val="en-US"/>
+              </w:rPr>
+              <w:t>{{ payment_account_rs }}</w:t>
             </w:r>
           </w:p>
         </w:tc>
@@ -5004,37 +4521,12 @@
                 <w:lang w:val="en-US"/>
               </w:rPr>
             </w:pPr>
-            <w:proofErr w:type="gramStart"/>
-            <w:r>
-              <w:rPr>
-                <w:rFonts w:ascii="Times New Roman" w:hAnsi="Times New Roman" w:cs="Times New Roman"/>
-                <w:lang w:val="en-US"/>
-              </w:rPr>
-              <w:t xml:space="preserve">{{ </w:t>
-            </w:r>
-            <w:proofErr w:type="spellStart"/>
-            <w:r>
-              <w:rPr>
-                <w:rFonts w:ascii="Times New Roman" w:hAnsi="Times New Roman" w:cs="Times New Roman"/>
-                <w:lang w:val="en-US"/>
-              </w:rPr>
-              <w:t>payment</w:t>
-            </w:r>
-            <w:proofErr w:type="gramEnd"/>
-            <w:r>
-              <w:rPr>
-                <w:rFonts w:ascii="Times New Roman" w:hAnsi="Times New Roman" w:cs="Times New Roman"/>
-                <w:lang w:val="en-US"/>
-              </w:rPr>
-              <w:t>_account</w:t>
-            </w:r>
-            <w:proofErr w:type="spellEnd"/>
-            <w:r>
-              <w:rPr>
-                <w:rFonts w:ascii="Times New Roman" w:hAnsi="Times New Roman" w:cs="Times New Roman"/>
-                <w:lang w:val="en-US"/>
-              </w:rPr>
-              <w:t xml:space="preserve"> }}</w:t>
+            <w:r>
+              <w:rPr>
+                <w:rFonts w:ascii="Times New Roman" w:hAnsi="Times New Roman" w:cs="Times New Roman"/>
+                <w:lang w:val="en-US"/>
+              </w:rPr>
+              <w:t>{{ payment_account }}</w:t>
             </w:r>
           </w:p>
         </w:tc>
@@ -5253,45 +4745,14 @@
                 <w:lang w:val="en-US"/>
               </w:rPr>
             </w:pPr>
-            <w:proofErr w:type="gramStart"/>
-            <w:r>
-              <w:rPr>
-                <w:rFonts w:ascii="Times New Roman" w:hAnsi="Times New Roman" w:cs="Times New Roman"/>
-                <w:sz w:val="24"/>
-                <w:szCs w:val="24"/>
-                <w:lang w:val="en-US"/>
-              </w:rPr>
-              <w:t xml:space="preserve">{{ </w:t>
-            </w:r>
-            <w:proofErr w:type="spellStart"/>
-            <w:r>
-              <w:rPr>
-                <w:rFonts w:ascii="Times New Roman" w:hAnsi="Times New Roman" w:cs="Times New Roman"/>
-                <w:sz w:val="24"/>
-                <w:szCs w:val="24"/>
-                <w:lang w:val="en-US"/>
-              </w:rPr>
-              <w:t>register</w:t>
-            </w:r>
-            <w:proofErr w:type="gramEnd"/>
-            <w:r>
-              <w:rPr>
-                <w:rFonts w:ascii="Times New Roman" w:hAnsi="Times New Roman" w:cs="Times New Roman"/>
-                <w:sz w:val="24"/>
-                <w:szCs w:val="24"/>
-                <w:lang w:val="en-US"/>
-              </w:rPr>
-              <w:t>_signer_position</w:t>
-            </w:r>
-            <w:proofErr w:type="spellEnd"/>
-            <w:r>
-              <w:rPr>
-                <w:rFonts w:ascii="Times New Roman" w:hAnsi="Times New Roman" w:cs="Times New Roman"/>
-                <w:sz w:val="24"/>
-                <w:szCs w:val="24"/>
-                <w:lang w:val="en-US"/>
-              </w:rPr>
-              <w:t xml:space="preserve"> }}</w:t>
+            <w:r>
+              <w:rPr>
+                <w:rFonts w:ascii="Times New Roman" w:hAnsi="Times New Roman" w:cs="Times New Roman"/>
+                <w:sz w:val="24"/>
+                <w:szCs w:val="24"/>
+                <w:lang w:val="en-US"/>
+              </w:rPr>
+              <w:t>{{ register_signer_position }}</w:t>
             </w:r>
           </w:p>
         </w:tc>
@@ -5446,37 +4907,12 @@
                 <w:rFonts w:ascii="Times New Roman" w:hAnsi="Times New Roman" w:cs="Times New Roman"/>
               </w:rPr>
             </w:pPr>
-            <w:proofErr w:type="gramStart"/>
-            <w:r>
-              <w:rPr>
-                <w:rFonts w:ascii="Times New Roman" w:hAnsi="Times New Roman" w:cs="Times New Roman"/>
-                <w:lang w:val="en-US"/>
-              </w:rPr>
-              <w:t xml:space="preserve">{{ </w:t>
-            </w:r>
-            <w:proofErr w:type="spellStart"/>
-            <w:r>
-              <w:rPr>
-                <w:rFonts w:ascii="Times New Roman" w:hAnsi="Times New Roman" w:cs="Times New Roman"/>
-                <w:lang w:val="en-US"/>
-              </w:rPr>
-              <w:t>register</w:t>
-            </w:r>
-            <w:proofErr w:type="gramEnd"/>
-            <w:r>
-              <w:rPr>
-                <w:rFonts w:ascii="Times New Roman" w:hAnsi="Times New Roman" w:cs="Times New Roman"/>
-                <w:lang w:val="en-US"/>
-              </w:rPr>
-              <w:t>_signer_proxy</w:t>
-            </w:r>
-            <w:proofErr w:type="spellEnd"/>
-            <w:r>
-              <w:rPr>
-                <w:rFonts w:ascii="Times New Roman" w:hAnsi="Times New Roman" w:cs="Times New Roman"/>
-                <w:lang w:val="en-US"/>
-              </w:rPr>
-              <w:t xml:space="preserve"> }}</w:t>
+            <w:r>
+              <w:rPr>
+                <w:rFonts w:ascii="Times New Roman" w:hAnsi="Times New Roman" w:cs="Times New Roman"/>
+                <w:lang w:val="en-US"/>
+              </w:rPr>
+              <w:t>{{ register_signer_proxy }}</w:t>
             </w:r>
           </w:p>
         </w:tc>
@@ -5616,7 +5052,6 @@
                 <w:lang w:val="en-US"/>
               </w:rPr>
             </w:pPr>
-            <w:proofErr w:type="gramStart"/>
             <w:r>
               <w:rPr>
                 <w:rFonts w:ascii="Times New Roman" w:hAnsi="Times New Roman" w:cs="Times New Roman"/>
@@ -5626,27 +5061,15 @@
               </w:rPr>
               <w:t xml:space="preserve">{{ </w:t>
             </w:r>
-            <w:proofErr w:type="spellStart"/>
-            <w:r>
-              <w:rPr>
-                <w:rFonts w:ascii="Times New Roman" w:hAnsi="Times New Roman" w:cs="Times New Roman"/>
-                <w:sz w:val="24"/>
-                <w:szCs w:val="24"/>
-                <w:lang w:val="en-US"/>
-              </w:rPr>
-              <w:t>register</w:t>
-            </w:r>
-            <w:proofErr w:type="gramEnd"/>
-            <w:r>
-              <w:rPr>
-                <w:rFonts w:ascii="Times New Roman" w:hAnsi="Times New Roman" w:cs="Times New Roman"/>
-                <w:sz w:val="24"/>
-                <w:szCs w:val="24"/>
-                <w:lang w:val="en-US"/>
-              </w:rPr>
-              <w:t>_signer</w:t>
-            </w:r>
-            <w:proofErr w:type="spellEnd"/>
+            <w:r>
+              <w:rPr>
+                <w:rFonts w:ascii="Times New Roman" w:hAnsi="Times New Roman" w:cs="Times New Roman"/>
+                <w:sz w:val="24"/>
+                <w:szCs w:val="24"/>
+                <w:lang w:val="en-US"/>
+              </w:rPr>
+              <w:t>register_signer</w:t>
+            </w:r>
             <w:r>
               <w:rPr>
                 <w:rFonts w:ascii="Times New Roman" w:hAnsi="Times New Roman" w:cs="Times New Roman"/>
@@ -5728,7 +5151,6 @@
                 <w:lang w:val="en-US"/>
               </w:rPr>
             </w:pPr>
-            <w:proofErr w:type="gramStart"/>
             <w:r>
               <w:rPr>
                 <w:rFonts w:ascii="Times New Roman" w:hAnsi="Times New Roman" w:cs="Times New Roman"/>
@@ -5738,27 +5160,15 @@
               </w:rPr>
               <w:t xml:space="preserve">{{ </w:t>
             </w:r>
-            <w:proofErr w:type="spellStart"/>
-            <w:r>
-              <w:rPr>
-                <w:rFonts w:ascii="Times New Roman" w:hAnsi="Times New Roman" w:cs="Times New Roman"/>
-                <w:sz w:val="24"/>
-                <w:szCs w:val="24"/>
-                <w:lang w:val="en-US"/>
-              </w:rPr>
-              <w:t>applicant</w:t>
-            </w:r>
-            <w:proofErr w:type="gramEnd"/>
-            <w:r>
-              <w:rPr>
-                <w:rFonts w:ascii="Times New Roman" w:hAnsi="Times New Roman" w:cs="Times New Roman"/>
-                <w:sz w:val="24"/>
-                <w:szCs w:val="24"/>
-                <w:lang w:val="en-US"/>
-              </w:rPr>
-              <w:t>_signer</w:t>
-            </w:r>
-            <w:proofErr w:type="spellEnd"/>
+            <w:r>
+              <w:rPr>
+                <w:rFonts w:ascii="Times New Roman" w:hAnsi="Times New Roman" w:cs="Times New Roman"/>
+                <w:sz w:val="24"/>
+                <w:szCs w:val="24"/>
+                <w:lang w:val="en-US"/>
+              </w:rPr>
+              <w:t>applicant_signer</w:t>
+            </w:r>
             <w:r>
               <w:rPr>
                 <w:rFonts w:ascii="Times New Roman" w:hAnsi="Times New Roman" w:cs="Times New Roman"/>
@@ -6219,7 +5629,6 @@
               <w:lang w:val="en-US"/>
             </w:rPr>
           </w:pPr>
-          <w:proofErr w:type="gramStart"/>
           <w:r>
             <w:rPr>
               <w:rFonts w:ascii="Times New Roman" w:hAnsi="Times New Roman" w:cs="Times New Roman"/>
@@ -6254,17 +5663,7 @@
               <w:szCs w:val="16"/>
               <w:lang w:val="en-US"/>
             </w:rPr>
-            <w:t>lication</w:t>
-          </w:r>
-          <w:proofErr w:type="gramEnd"/>
-          <w:r>
-            <w:rPr>
-              <w:rFonts w:ascii="Times New Roman" w:hAnsi="Times New Roman" w:cs="Times New Roman"/>
-              <w:sz w:val="16"/>
-              <w:szCs w:val="16"/>
-              <w:lang w:val="en-US"/>
-            </w:rPr>
-            <w:t xml:space="preserve"> </w:t>
+            <w:t xml:space="preserve">lication </w:t>
           </w:r>
           <w:r>
             <w:rPr>

</xml_diff>

<commit_message>
employee activity status is added
</commit_message>
<xml_diff>
--- a/backend/templates/docx/810_1_1.docx
+++ b/backend/templates/docx/810_1_1.docx
@@ -126,6 +126,7 @@
                 <w:lang w:val="en-US"/>
               </w:rPr>
             </w:pPr>
+            <w:proofErr w:type="gramStart"/>
             <w:r>
               <w:rPr>
                 <w:rFonts w:ascii="Times New Roman" w:hAnsi="Times New Roman" w:cs="Times New Roman"/>
@@ -134,7 +135,18 @@
                 <w:szCs w:val="24"/>
                 <w:lang w:val="en-US"/>
               </w:rPr>
-              <w:t>{{ application }}</w:t>
+              <w:t>{{ application</w:t>
+            </w:r>
+            <w:proofErr w:type="gramEnd"/>
+            <w:r>
+              <w:rPr>
+                <w:rFonts w:ascii="Times New Roman" w:hAnsi="Times New Roman" w:cs="Times New Roman"/>
+                <w:b/>
+                <w:sz w:val="24"/>
+                <w:szCs w:val="24"/>
+                <w:lang w:val="en-US"/>
+              </w:rPr>
+              <w:t xml:space="preserve"> }}</w:t>
             </w:r>
           </w:p>
         </w:tc>
@@ -233,6 +245,7 @@
                 <w:lang w:val="en-US"/>
               </w:rPr>
             </w:pPr>
+            <w:proofErr w:type="gramStart"/>
             <w:r>
               <w:rPr>
                 <w:rFonts w:ascii="Times New Roman" w:hAnsi="Times New Roman" w:cs="Times New Roman"/>
@@ -242,6 +255,7 @@
               </w:rPr>
               <w:t>{{ day</w:t>
             </w:r>
+            <w:proofErr w:type="gramEnd"/>
             <w:r>
               <w:rPr>
                 <w:rFonts w:ascii="Times New Roman" w:hAnsi="Times New Roman" w:cs="Times New Roman"/>
@@ -304,14 +318,25 @@
                 <w:lang w:val="en-US"/>
               </w:rPr>
             </w:pPr>
-            <w:r>
-              <w:rPr>
-                <w:rFonts w:ascii="Times New Roman" w:hAnsi="Times New Roman" w:cs="Times New Roman"/>
-                <w:sz w:val="24"/>
-                <w:szCs w:val="24"/>
-                <w:lang w:val="en-US"/>
-              </w:rPr>
-              <w:t>{{ month }}</w:t>
+            <w:proofErr w:type="gramStart"/>
+            <w:r>
+              <w:rPr>
+                <w:rFonts w:ascii="Times New Roman" w:hAnsi="Times New Roman" w:cs="Times New Roman"/>
+                <w:sz w:val="24"/>
+                <w:szCs w:val="24"/>
+                <w:lang w:val="en-US"/>
+              </w:rPr>
+              <w:t>{{ month</w:t>
+            </w:r>
+            <w:proofErr w:type="gramEnd"/>
+            <w:r>
+              <w:rPr>
+                <w:rFonts w:ascii="Times New Roman" w:hAnsi="Times New Roman" w:cs="Times New Roman"/>
+                <w:sz w:val="24"/>
+                <w:szCs w:val="24"/>
+                <w:lang w:val="en-US"/>
+              </w:rPr>
+              <w:t xml:space="preserve"> }}</w:t>
             </w:r>
           </w:p>
         </w:tc>
@@ -355,6 +380,7 @@
                 <w:lang w:val="en-US"/>
               </w:rPr>
             </w:pPr>
+            <w:proofErr w:type="gramStart"/>
             <w:r>
               <w:rPr>
                 <w:rFonts w:ascii="Times New Roman" w:hAnsi="Times New Roman" w:cs="Times New Roman"/>
@@ -371,7 +397,17 @@
                 <w:szCs w:val="24"/>
                 <w:lang w:val="en-US"/>
               </w:rPr>
-              <w:t xml:space="preserve">r </w:t>
+              <w:t>r</w:t>
+            </w:r>
+            <w:proofErr w:type="gramEnd"/>
+            <w:r>
+              <w:rPr>
+                <w:rFonts w:ascii="Times New Roman" w:hAnsi="Times New Roman" w:cs="Times New Roman"/>
+                <w:sz w:val="24"/>
+                <w:szCs w:val="24"/>
+                <w:lang w:val="en-US"/>
+              </w:rPr>
+              <w:t xml:space="preserve"> </w:t>
             </w:r>
             <w:r>
               <w:rPr>
@@ -523,14 +559,25 @@
                 <w:lang w:val="en-US"/>
               </w:rPr>
             </w:pPr>
-            <w:r>
-              <w:rPr>
-                <w:rFonts w:ascii="Times New Roman" w:hAnsi="Times New Roman" w:cs="Times New Roman"/>
-                <w:sz w:val="24"/>
-                <w:szCs w:val="24"/>
-                <w:lang w:val="en-US"/>
-              </w:rPr>
-              <w:t>{{ vessel }}</w:t>
+            <w:proofErr w:type="gramStart"/>
+            <w:r>
+              <w:rPr>
+                <w:rFonts w:ascii="Times New Roman" w:hAnsi="Times New Roman" w:cs="Times New Roman"/>
+                <w:sz w:val="24"/>
+                <w:szCs w:val="24"/>
+                <w:lang w:val="en-US"/>
+              </w:rPr>
+              <w:t>{{ vessel</w:t>
+            </w:r>
+            <w:proofErr w:type="gramEnd"/>
+            <w:r>
+              <w:rPr>
+                <w:rFonts w:ascii="Times New Roman" w:hAnsi="Times New Roman" w:cs="Times New Roman"/>
+                <w:sz w:val="24"/>
+                <w:szCs w:val="24"/>
+                <w:lang w:val="en-US"/>
+              </w:rPr>
+              <w:t xml:space="preserve"> }}</w:t>
             </w:r>
           </w:p>
         </w:tc>
@@ -555,6 +602,7 @@
                 <w:lang w:val="en-US"/>
               </w:rPr>
             </w:pPr>
+            <w:proofErr w:type="gramStart"/>
             <w:r>
               <w:rPr>
                 <w:rFonts w:ascii="Times New Roman" w:hAnsi="Times New Roman" w:cs="Times New Roman"/>
@@ -564,15 +612,27 @@
               </w:rPr>
               <w:t xml:space="preserve">{{ </w:t>
             </w:r>
-            <w:r>
-              <w:rPr>
-                <w:rFonts w:ascii="Times New Roman" w:hAnsi="Times New Roman" w:cs="Times New Roman"/>
-                <w:sz w:val="24"/>
-                <w:szCs w:val="24"/>
-                <w:lang w:val="en-US"/>
-              </w:rPr>
-              <w:t>rs_number</w:t>
-            </w:r>
+            <w:proofErr w:type="spellStart"/>
+            <w:r>
+              <w:rPr>
+                <w:rFonts w:ascii="Times New Roman" w:hAnsi="Times New Roman" w:cs="Times New Roman"/>
+                <w:sz w:val="24"/>
+                <w:szCs w:val="24"/>
+                <w:lang w:val="en-US"/>
+              </w:rPr>
+              <w:t>rs</w:t>
+            </w:r>
+            <w:proofErr w:type="gramEnd"/>
+            <w:r>
+              <w:rPr>
+                <w:rFonts w:ascii="Times New Roman" w:hAnsi="Times New Roman" w:cs="Times New Roman"/>
+                <w:sz w:val="24"/>
+                <w:szCs w:val="24"/>
+                <w:lang w:val="en-US"/>
+              </w:rPr>
+              <w:t>_number</w:t>
+            </w:r>
+            <w:proofErr w:type="spellEnd"/>
             <w:r>
               <w:rPr>
                 <w:rFonts w:ascii="Times New Roman" w:hAnsi="Times New Roman" w:cs="Times New Roman"/>
@@ -621,6 +681,7 @@
                 <w:lang w:val="en-US"/>
               </w:rPr>
             </w:pPr>
+            <w:proofErr w:type="gramStart"/>
             <w:r>
               <w:rPr>
                 <w:rFonts w:ascii="Times New Roman" w:hAnsi="Times New Roman" w:cs="Times New Roman"/>
@@ -630,15 +691,27 @@
               </w:rPr>
               <w:t xml:space="preserve">{{ </w:t>
             </w:r>
-            <w:r>
-              <w:rPr>
-                <w:rFonts w:ascii="Times New Roman" w:hAnsi="Times New Roman" w:cs="Times New Roman"/>
-                <w:sz w:val="24"/>
-                <w:szCs w:val="24"/>
-                <w:lang w:val="en-US"/>
-              </w:rPr>
-              <w:t>imo_number</w:t>
-            </w:r>
+            <w:proofErr w:type="spellStart"/>
+            <w:r>
+              <w:rPr>
+                <w:rFonts w:ascii="Times New Roman" w:hAnsi="Times New Roman" w:cs="Times New Roman"/>
+                <w:sz w:val="24"/>
+                <w:szCs w:val="24"/>
+                <w:lang w:val="en-US"/>
+              </w:rPr>
+              <w:t>imo</w:t>
+            </w:r>
+            <w:proofErr w:type="gramEnd"/>
+            <w:r>
+              <w:rPr>
+                <w:rFonts w:ascii="Times New Roman" w:hAnsi="Times New Roman" w:cs="Times New Roman"/>
+                <w:sz w:val="24"/>
+                <w:szCs w:val="24"/>
+                <w:lang w:val="en-US"/>
+              </w:rPr>
+              <w:t>_number</w:t>
+            </w:r>
+            <w:proofErr w:type="spellEnd"/>
             <w:r>
               <w:rPr>
                 <w:rFonts w:ascii="Times New Roman" w:hAnsi="Times New Roman" w:cs="Times New Roman"/>
@@ -764,6 +837,7 @@
                 <w:lang w:val="en-US"/>
               </w:rPr>
             </w:pPr>
+            <w:proofErr w:type="gramStart"/>
             <w:r>
               <w:rPr>
                 <w:rFonts w:ascii="Times New Roman" w:hAnsi="Times New Roman" w:cs="Times New Roman"/>
@@ -773,15 +847,27 @@
               </w:rPr>
               <w:t xml:space="preserve">{{ </w:t>
             </w:r>
-            <w:r>
-              <w:rPr>
-                <w:rFonts w:ascii="Times New Roman" w:hAnsi="Times New Roman" w:cs="Times New Roman"/>
-                <w:sz w:val="24"/>
-                <w:szCs w:val="24"/>
-                <w:lang w:val="en-US"/>
-              </w:rPr>
-              <w:t>survey_scope</w:t>
-            </w:r>
+            <w:proofErr w:type="spellStart"/>
+            <w:r>
+              <w:rPr>
+                <w:rFonts w:ascii="Times New Roman" w:hAnsi="Times New Roman" w:cs="Times New Roman"/>
+                <w:sz w:val="24"/>
+                <w:szCs w:val="24"/>
+                <w:lang w:val="en-US"/>
+              </w:rPr>
+              <w:t>survey</w:t>
+            </w:r>
+            <w:proofErr w:type="gramEnd"/>
+            <w:r>
+              <w:rPr>
+                <w:rFonts w:ascii="Times New Roman" w:hAnsi="Times New Roman" w:cs="Times New Roman"/>
+                <w:sz w:val="24"/>
+                <w:szCs w:val="24"/>
+                <w:lang w:val="en-US"/>
+              </w:rPr>
+              <w:t>_scope</w:t>
+            </w:r>
+            <w:proofErr w:type="spellEnd"/>
             <w:r>
               <w:rPr>
                 <w:rFonts w:ascii="Times New Roman" w:hAnsi="Times New Roman" w:cs="Times New Roman"/>
@@ -841,6 +927,7 @@
                 <w:lang w:val="en-US"/>
               </w:rPr>
             </w:pPr>
+            <w:proofErr w:type="gramStart"/>
             <w:r>
               <w:rPr>
                 <w:rFonts w:ascii="Times New Roman" w:hAnsi="Times New Roman" w:cs="Times New Roman"/>
@@ -850,15 +937,27 @@
               </w:rPr>
               <w:t xml:space="preserve">{{ </w:t>
             </w:r>
-            <w:r>
-              <w:rPr>
-                <w:rFonts w:ascii="Times New Roman" w:hAnsi="Times New Roman" w:cs="Times New Roman"/>
-                <w:sz w:val="24"/>
-                <w:szCs w:val="24"/>
-                <w:lang w:val="en-US"/>
-              </w:rPr>
-              <w:t>survey_object</w:t>
-            </w:r>
+            <w:proofErr w:type="spellStart"/>
+            <w:r>
+              <w:rPr>
+                <w:rFonts w:ascii="Times New Roman" w:hAnsi="Times New Roman" w:cs="Times New Roman"/>
+                <w:sz w:val="24"/>
+                <w:szCs w:val="24"/>
+                <w:lang w:val="en-US"/>
+              </w:rPr>
+              <w:t>survey</w:t>
+            </w:r>
+            <w:proofErr w:type="gramEnd"/>
+            <w:r>
+              <w:rPr>
+                <w:rFonts w:ascii="Times New Roman" w:hAnsi="Times New Roman" w:cs="Times New Roman"/>
+                <w:sz w:val="24"/>
+                <w:szCs w:val="24"/>
+                <w:lang w:val="en-US"/>
+              </w:rPr>
+              <w:t>_object</w:t>
+            </w:r>
+            <w:proofErr w:type="spellEnd"/>
             <w:r>
               <w:rPr>
                 <w:rFonts w:ascii="Times New Roman" w:hAnsi="Times New Roman" w:cs="Times New Roman"/>
@@ -918,14 +1017,25 @@
                 <w:lang w:val="en-US"/>
               </w:rPr>
             </w:pPr>
-            <w:r>
-              <w:rPr>
-                <w:rFonts w:ascii="Times New Roman" w:hAnsi="Times New Roman" w:cs="Times New Roman"/>
-                <w:sz w:val="24"/>
-                <w:szCs w:val="24"/>
-                <w:lang w:val="en-US"/>
-              </w:rPr>
-              <w:t>{{ city }}</w:t>
+            <w:proofErr w:type="gramStart"/>
+            <w:r>
+              <w:rPr>
+                <w:rFonts w:ascii="Times New Roman" w:hAnsi="Times New Roman" w:cs="Times New Roman"/>
+                <w:sz w:val="24"/>
+                <w:szCs w:val="24"/>
+                <w:lang w:val="en-US"/>
+              </w:rPr>
+              <w:t>{{ city</w:t>
+            </w:r>
+            <w:proofErr w:type="gramEnd"/>
+            <w:r>
+              <w:rPr>
+                <w:rFonts w:ascii="Times New Roman" w:hAnsi="Times New Roman" w:cs="Times New Roman"/>
+                <w:sz w:val="24"/>
+                <w:szCs w:val="24"/>
+                <w:lang w:val="en-US"/>
+              </w:rPr>
+              <w:t xml:space="preserve"> }}</w:t>
             </w:r>
           </w:p>
         </w:tc>
@@ -966,14 +1076,25 @@
                 <w:lang w:val="en-US"/>
               </w:rPr>
             </w:pPr>
-            <w:r>
-              <w:rPr>
-                <w:rFonts w:ascii="Times New Roman" w:hAnsi="Times New Roman" w:cs="Times New Roman"/>
-                <w:sz w:val="24"/>
-                <w:szCs w:val="24"/>
-                <w:lang w:val="en-US"/>
-              </w:rPr>
-              <w:t>{{ date }}</w:t>
+            <w:proofErr w:type="gramStart"/>
+            <w:r>
+              <w:rPr>
+                <w:rFonts w:ascii="Times New Roman" w:hAnsi="Times New Roman" w:cs="Times New Roman"/>
+                <w:sz w:val="24"/>
+                <w:szCs w:val="24"/>
+                <w:lang w:val="en-US"/>
+              </w:rPr>
+              <w:t>{{ date</w:t>
+            </w:r>
+            <w:proofErr w:type="gramEnd"/>
+            <w:r>
+              <w:rPr>
+                <w:rFonts w:ascii="Times New Roman" w:hAnsi="Times New Roman" w:cs="Times New Roman"/>
+                <w:sz w:val="24"/>
+                <w:szCs w:val="24"/>
+                <w:lang w:val="en-US"/>
+              </w:rPr>
+              <w:t xml:space="preserve"> }}</w:t>
             </w:r>
           </w:p>
         </w:tc>
@@ -1118,14 +1239,25 @@
                 <w:lang w:val="en-US"/>
               </w:rPr>
             </w:pPr>
-            <w:r>
-              <w:rPr>
-                <w:rFonts w:ascii="Times New Roman" w:hAnsi="Times New Roman" w:cs="Times New Roman"/>
-                <w:sz w:val="24"/>
-                <w:szCs w:val="24"/>
-                <w:lang w:val="en-US"/>
-              </w:rPr>
-              <w:t>{{ company }}</w:t>
+            <w:proofErr w:type="gramStart"/>
+            <w:r>
+              <w:rPr>
+                <w:rFonts w:ascii="Times New Roman" w:hAnsi="Times New Roman" w:cs="Times New Roman"/>
+                <w:sz w:val="24"/>
+                <w:szCs w:val="24"/>
+                <w:lang w:val="en-US"/>
+              </w:rPr>
+              <w:t>{{ company</w:t>
+            </w:r>
+            <w:proofErr w:type="gramEnd"/>
+            <w:r>
+              <w:rPr>
+                <w:rFonts w:ascii="Times New Roman" w:hAnsi="Times New Roman" w:cs="Times New Roman"/>
+                <w:sz w:val="24"/>
+                <w:szCs w:val="24"/>
+                <w:lang w:val="en-US"/>
+              </w:rPr>
+              <w:t xml:space="preserve"> }}</w:t>
             </w:r>
           </w:p>
         </w:tc>
@@ -1230,6 +1362,7 @@
                 <w:lang w:val="en-US"/>
               </w:rPr>
             </w:pPr>
+            <w:proofErr w:type="gramStart"/>
             <w:r>
               <w:rPr>
                 <w:rFonts w:ascii="Times New Roman" w:hAnsi="Times New Roman" w:cs="Times New Roman"/>
@@ -1248,6 +1381,7 @@
               </w:rPr>
               <w:t>applicant</w:t>
             </w:r>
+            <w:proofErr w:type="gramEnd"/>
             <w:r>
               <w:rPr>
                 <w:rFonts w:ascii="Times New Roman" w:hAnsi="Times New Roman" w:cs="Times New Roman"/>
@@ -1415,6 +1549,7 @@
                 <w:szCs w:val="24"/>
               </w:rPr>
             </w:pPr>
+            <w:proofErr w:type="gramStart"/>
             <w:r>
               <w:rPr>
                 <w:rFonts w:ascii="Times New Roman" w:hAnsi="Times New Roman" w:cs="Times New Roman"/>
@@ -1424,6 +1559,7 @@
               </w:rPr>
               <w:t xml:space="preserve">{{ </w:t>
             </w:r>
+            <w:proofErr w:type="spellStart"/>
             <w:r>
               <w:rPr>
                 <w:rFonts w:ascii="Times New Roman" w:hAnsi="Times New Roman" w:cs="Times New Roman"/>
@@ -1440,8 +1576,19 @@
                 <w:szCs w:val="24"/>
                 <w:lang w:val="en-US"/>
               </w:rPr>
-              <w:t>pplicant_proxy</w:t>
-            </w:r>
+              <w:t>pplicant</w:t>
+            </w:r>
+            <w:proofErr w:type="gramEnd"/>
+            <w:r>
+              <w:rPr>
+                <w:rFonts w:ascii="Times New Roman" w:hAnsi="Times New Roman" w:cs="Times New Roman"/>
+                <w:sz w:val="24"/>
+                <w:szCs w:val="24"/>
+                <w:lang w:val="en-US"/>
+              </w:rPr>
+              <w:t>_proxy</w:t>
+            </w:r>
+            <w:proofErr w:type="spellEnd"/>
             <w:r>
               <w:rPr>
                 <w:rFonts w:ascii="Times New Roman" w:hAnsi="Times New Roman" w:cs="Times New Roman"/>
@@ -1889,6 +2036,7 @@
                 <w:szCs w:val="24"/>
               </w:rPr>
             </w:pPr>
+            <w:proofErr w:type="gramStart"/>
             <w:r>
               <w:rPr>
                 <w:rFonts w:ascii="Times New Roman" w:hAnsi="Times New Roman" w:cs="Times New Roman"/>
@@ -1898,15 +2046,27 @@
               </w:rPr>
               <w:t xml:space="preserve">{{ </w:t>
             </w:r>
-            <w:r>
-              <w:rPr>
-                <w:rFonts w:ascii="Times New Roman" w:hAnsi="Times New Roman" w:cs="Times New Roman"/>
-                <w:sz w:val="24"/>
-                <w:szCs w:val="24"/>
-                <w:lang w:val="en-US"/>
-              </w:rPr>
-              <w:t>authorized_person</w:t>
-            </w:r>
+            <w:proofErr w:type="spellStart"/>
+            <w:r>
+              <w:rPr>
+                <w:rFonts w:ascii="Times New Roman" w:hAnsi="Times New Roman" w:cs="Times New Roman"/>
+                <w:sz w:val="24"/>
+                <w:szCs w:val="24"/>
+                <w:lang w:val="en-US"/>
+              </w:rPr>
+              <w:t>authorized</w:t>
+            </w:r>
+            <w:proofErr w:type="gramEnd"/>
+            <w:r>
+              <w:rPr>
+                <w:rFonts w:ascii="Times New Roman" w:hAnsi="Times New Roman" w:cs="Times New Roman"/>
+                <w:sz w:val="24"/>
+                <w:szCs w:val="24"/>
+                <w:lang w:val="en-US"/>
+              </w:rPr>
+              <w:t>_person</w:t>
+            </w:r>
+            <w:proofErr w:type="spellEnd"/>
             <w:r>
               <w:rPr>
                 <w:rFonts w:ascii="Times New Roman" w:hAnsi="Times New Roman" w:cs="Times New Roman"/>
@@ -2140,6 +2300,7 @@
                 <w:lang w:val="en-US"/>
               </w:rPr>
             </w:pPr>
+            <w:proofErr w:type="gramStart"/>
             <w:r>
               <w:rPr>
                 <w:rFonts w:ascii="Times New Roman" w:hAnsi="Times New Roman" w:cs="Times New Roman"/>
@@ -2147,13 +2308,23 @@
               </w:rPr>
               <w:t xml:space="preserve">{{ </w:t>
             </w:r>
-            <w:r>
-              <w:rPr>
-                <w:rFonts w:ascii="Times New Roman" w:hAnsi="Times New Roman" w:cs="Times New Roman"/>
-                <w:lang w:val="en-US"/>
-              </w:rPr>
-              <w:t>previous_survey_place</w:t>
-            </w:r>
+            <w:proofErr w:type="spellStart"/>
+            <w:r>
+              <w:rPr>
+                <w:rFonts w:ascii="Times New Roman" w:hAnsi="Times New Roman" w:cs="Times New Roman"/>
+                <w:lang w:val="en-US"/>
+              </w:rPr>
+              <w:t>previous</w:t>
+            </w:r>
+            <w:proofErr w:type="gramEnd"/>
+            <w:r>
+              <w:rPr>
+                <w:rFonts w:ascii="Times New Roman" w:hAnsi="Times New Roman" w:cs="Times New Roman"/>
+                <w:lang w:val="en-US"/>
+              </w:rPr>
+              <w:t>_survey_place</w:t>
+            </w:r>
+            <w:proofErr w:type="spellEnd"/>
             <w:r>
               <w:rPr>
                 <w:rFonts w:ascii="Times New Roman" w:hAnsi="Times New Roman" w:cs="Times New Roman"/>
@@ -2195,6 +2366,7 @@
                 <w:lang w:val="en-US"/>
               </w:rPr>
             </w:pPr>
+            <w:proofErr w:type="gramStart"/>
             <w:r>
               <w:rPr>
                 <w:rFonts w:ascii="Times New Roman" w:hAnsi="Times New Roman" w:cs="Times New Roman"/>
@@ -2202,13 +2374,23 @@
               </w:rPr>
               <w:t xml:space="preserve">{{ </w:t>
             </w:r>
-            <w:r>
-              <w:rPr>
-                <w:rFonts w:ascii="Times New Roman" w:hAnsi="Times New Roman" w:cs="Times New Roman"/>
-                <w:lang w:val="en-US"/>
-              </w:rPr>
-              <w:t>previous_survey_date</w:t>
-            </w:r>
+            <w:proofErr w:type="spellStart"/>
+            <w:r>
+              <w:rPr>
+                <w:rFonts w:ascii="Times New Roman" w:hAnsi="Times New Roman" w:cs="Times New Roman"/>
+                <w:lang w:val="en-US"/>
+              </w:rPr>
+              <w:t>previous</w:t>
+            </w:r>
+            <w:proofErr w:type="gramEnd"/>
+            <w:r>
+              <w:rPr>
+                <w:rFonts w:ascii="Times New Roman" w:hAnsi="Times New Roman" w:cs="Times New Roman"/>
+                <w:lang w:val="en-US"/>
+              </w:rPr>
+              <w:t>_survey_date</w:t>
+            </w:r>
+            <w:proofErr w:type="spellEnd"/>
             <w:r>
               <w:rPr>
                 <w:rFonts w:ascii="Times New Roman" w:hAnsi="Times New Roman" w:cs="Times New Roman"/>
@@ -2438,7 +2620,25 @@
                 <w:sz w:val="24"/>
                 <w:szCs w:val="24"/>
               </w:rPr>
-              <w:t>Повреждения корпуса (пробоины, вмятины, трещины, цементные ящики и т.п.) не обнаружены</w:t>
+              <w:t xml:space="preserve">Повреждения корпуса (пробоины, вмятины, трещины, цементные ящики и </w:t>
+            </w:r>
+            <w:proofErr w:type="gramStart"/>
+            <w:r>
+              <w:rPr>
+                <w:rFonts w:ascii="Times New Roman" w:hAnsi="Times New Roman" w:cs="Times New Roman"/>
+                <w:sz w:val="24"/>
+                <w:szCs w:val="24"/>
+              </w:rPr>
+              <w:t>т.п.</w:t>
+            </w:r>
+            <w:proofErr w:type="gramEnd"/>
+            <w:r>
+              <w:rPr>
+                <w:rFonts w:ascii="Times New Roman" w:hAnsi="Times New Roman" w:cs="Times New Roman"/>
+                <w:sz w:val="24"/>
+                <w:szCs w:val="24"/>
+              </w:rPr>
+              <w:t>) не обнаружены</w:t>
             </w:r>
           </w:p>
         </w:tc>
@@ -2790,6 +2990,7 @@
                 <w:lang w:val="en-US"/>
               </w:rPr>
             </w:pPr>
+            <w:proofErr w:type="gramStart"/>
             <w:r>
               <w:rPr>
                 <w:rFonts w:ascii="Times New Roman" w:hAnsi="Times New Roman" w:cs="Times New Roman"/>
@@ -2799,15 +3000,27 @@
               </w:rPr>
               <w:t xml:space="preserve">{{ </w:t>
             </w:r>
-            <w:r>
-              <w:rPr>
-                <w:rFonts w:ascii="Times New Roman" w:hAnsi="Times New Roman" w:cs="Times New Roman"/>
-                <w:sz w:val="24"/>
-                <w:szCs w:val="24"/>
-                <w:lang w:val="en-US"/>
-              </w:rPr>
-              <w:t>last_psc_inspection</w:t>
-            </w:r>
+            <w:proofErr w:type="spellStart"/>
+            <w:r>
+              <w:rPr>
+                <w:rFonts w:ascii="Times New Roman" w:hAnsi="Times New Roman" w:cs="Times New Roman"/>
+                <w:sz w:val="24"/>
+                <w:szCs w:val="24"/>
+                <w:lang w:val="en-US"/>
+              </w:rPr>
+              <w:t>last</w:t>
+            </w:r>
+            <w:proofErr w:type="gramEnd"/>
+            <w:r>
+              <w:rPr>
+                <w:rFonts w:ascii="Times New Roman" w:hAnsi="Times New Roman" w:cs="Times New Roman"/>
+                <w:sz w:val="24"/>
+                <w:szCs w:val="24"/>
+                <w:lang w:val="en-US"/>
+              </w:rPr>
+              <w:t>_psc_inspection</w:t>
+            </w:r>
+            <w:proofErr w:type="spellEnd"/>
             <w:r>
               <w:rPr>
                 <w:rFonts w:ascii="Times New Roman" w:hAnsi="Times New Roman" w:cs="Times New Roman"/>
@@ -2986,8 +3199,9 @@
                 <w:sz w:val="24"/>
                 <w:szCs w:val="24"/>
               </w:rPr>
-              <w:t>___</w:t>
-            </w:r>
+              <w:t>__</w:t>
+            </w:r>
+            <w:proofErr w:type="gramStart"/>
             <w:r>
               <w:rPr>
                 <w:rFonts w:ascii="Times New Roman" w:hAnsi="Times New Roman" w:cs="Times New Roman"/>
@@ -2995,9 +3209,31 @@
                 <w:iCs/>
                 <w:sz w:val="24"/>
                 <w:szCs w:val="24"/>
+              </w:rPr>
+              <w:t>_</w:t>
+            </w:r>
+            <w:r>
+              <w:rPr>
+                <w:rFonts w:ascii="Times New Roman" w:hAnsi="Times New Roman" w:cs="Times New Roman"/>
+                <w:bCs/>
+                <w:iCs/>
+                <w:sz w:val="24"/>
+                <w:szCs w:val="24"/>
                 <w:u w:val="single"/>
               </w:rPr>
-              <w:t>{{</w:t>
+              <w:t>{</w:t>
+            </w:r>
+            <w:proofErr w:type="gramEnd"/>
+            <w:r>
+              <w:rPr>
+                <w:rFonts w:ascii="Times New Roman" w:hAnsi="Times New Roman" w:cs="Times New Roman"/>
+                <w:bCs/>
+                <w:iCs/>
+                <w:sz w:val="24"/>
+                <w:szCs w:val="24"/>
+                <w:u w:val="single"/>
+              </w:rPr>
+              <w:t>{</w:t>
             </w:r>
             <w:r>
               <w:rPr>
@@ -3327,6 +3563,7 @@
                 <w:szCs w:val="24"/>
               </w:rPr>
             </w:pPr>
+            <w:proofErr w:type="spellStart"/>
             <w:r>
               <w:rPr>
                 <w:rFonts w:ascii="Times New Roman" w:hAnsi="Times New Roman" w:cs="Times New Roman"/>
@@ -3336,6 +3573,7 @@
               </w:rPr>
               <w:t>Регистр</w:t>
             </w:r>
+            <w:proofErr w:type="spellEnd"/>
             <w:r>
               <w:rPr>
                 <w:rFonts w:ascii="Times New Roman" w:hAnsi="Times New Roman" w:cs="Times New Roman"/>
@@ -3429,6 +3667,7 @@
                 <w:lang w:val="en-US"/>
               </w:rPr>
             </w:pPr>
+            <w:proofErr w:type="gramStart"/>
             <w:r>
               <w:rPr>
                 <w:rFonts w:ascii="Times New Roman" w:hAnsi="Times New Roman" w:cs="Times New Roman"/>
@@ -3436,6 +3675,7 @@
               </w:rPr>
               <w:t xml:space="preserve">{{ </w:t>
             </w:r>
+            <w:proofErr w:type="spellStart"/>
             <w:r>
               <w:rPr>
                 <w:rFonts w:ascii="Times New Roman" w:hAnsi="Times New Roman" w:cs="Times New Roman"/>
@@ -3443,12 +3683,21 @@
               </w:rPr>
               <w:t>legal</w:t>
             </w:r>
-            <w:r>
-              <w:rPr>
-                <w:rFonts w:ascii="Times New Roman" w:hAnsi="Times New Roman" w:cs="Times New Roman"/>
-                <w:lang w:val="en-US"/>
-              </w:rPr>
-              <w:t>_address_rs }}</w:t>
+            <w:proofErr w:type="gramEnd"/>
+            <w:r>
+              <w:rPr>
+                <w:rFonts w:ascii="Times New Roman" w:hAnsi="Times New Roman" w:cs="Times New Roman"/>
+                <w:lang w:val="en-US"/>
+              </w:rPr>
+              <w:t>_address_rs</w:t>
+            </w:r>
+            <w:proofErr w:type="spellEnd"/>
+            <w:r>
+              <w:rPr>
+                <w:rFonts w:ascii="Times New Roman" w:hAnsi="Times New Roman" w:cs="Times New Roman"/>
+                <w:lang w:val="en-US"/>
+              </w:rPr>
+              <w:t xml:space="preserve"> }}</w:t>
             </w:r>
           </w:p>
         </w:tc>
@@ -3480,6 +3729,7 @@
                 <w:lang w:val="en-US"/>
               </w:rPr>
             </w:pPr>
+            <w:proofErr w:type="gramStart"/>
             <w:r>
               <w:rPr>
                 <w:rFonts w:ascii="Times New Roman" w:hAnsi="Times New Roman" w:cs="Times New Roman"/>
@@ -3487,6 +3737,7 @@
               </w:rPr>
               <w:t xml:space="preserve">{{ </w:t>
             </w:r>
+            <w:proofErr w:type="spellStart"/>
             <w:r>
               <w:rPr>
                 <w:rFonts w:ascii="Times New Roman" w:hAnsi="Times New Roman" w:cs="Times New Roman"/>
@@ -3494,6 +3745,7 @@
               </w:rPr>
               <w:t>legal</w:t>
             </w:r>
+            <w:proofErr w:type="gramEnd"/>
             <w:r>
               <w:rPr>
                 <w:rFonts w:ascii="Times New Roman" w:hAnsi="Times New Roman" w:cs="Times New Roman"/>
@@ -3501,6 +3753,7 @@
               </w:rPr>
               <w:t>_address</w:t>
             </w:r>
+            <w:proofErr w:type="spellEnd"/>
             <w:r>
               <w:rPr>
                 <w:rFonts w:ascii="Times New Roman" w:hAnsi="Times New Roman" w:cs="Times New Roman"/>
@@ -3612,6 +3865,7 @@
                 <w:lang w:val="en-US"/>
               </w:rPr>
             </w:pPr>
+            <w:proofErr w:type="gramStart"/>
             <w:r>
               <w:rPr>
                 <w:rFonts w:ascii="Times New Roman" w:hAnsi="Times New Roman" w:cs="Times New Roman"/>
@@ -3619,6 +3873,7 @@
               </w:rPr>
               <w:t xml:space="preserve">{{ </w:t>
             </w:r>
+            <w:proofErr w:type="spellStart"/>
             <w:r>
               <w:rPr>
                 <w:rFonts w:ascii="Times New Roman" w:hAnsi="Times New Roman" w:cs="Times New Roman"/>
@@ -3626,12 +3881,21 @@
               </w:rPr>
               <w:t>postal</w:t>
             </w:r>
-            <w:r>
-              <w:rPr>
-                <w:rFonts w:ascii="Times New Roman" w:hAnsi="Times New Roman" w:cs="Times New Roman"/>
-                <w:lang w:val="en-US"/>
-              </w:rPr>
-              <w:t>_address_rs }}</w:t>
+            <w:proofErr w:type="gramEnd"/>
+            <w:r>
+              <w:rPr>
+                <w:rFonts w:ascii="Times New Roman" w:hAnsi="Times New Roman" w:cs="Times New Roman"/>
+                <w:lang w:val="en-US"/>
+              </w:rPr>
+              <w:t>_address_rs</w:t>
+            </w:r>
+            <w:proofErr w:type="spellEnd"/>
+            <w:r>
+              <w:rPr>
+                <w:rFonts w:ascii="Times New Roman" w:hAnsi="Times New Roman" w:cs="Times New Roman"/>
+                <w:lang w:val="en-US"/>
+              </w:rPr>
+              <w:t xml:space="preserve"> }}</w:t>
             </w:r>
           </w:p>
         </w:tc>
@@ -3649,6 +3913,7 @@
                 <w:rFonts w:ascii="Times New Roman" w:hAnsi="Times New Roman" w:cs="Times New Roman"/>
               </w:rPr>
             </w:pPr>
+            <w:proofErr w:type="gramStart"/>
             <w:r>
               <w:rPr>
                 <w:rFonts w:ascii="Times New Roman" w:hAnsi="Times New Roman" w:cs="Times New Roman"/>
@@ -3656,6 +3921,7 @@
               </w:rPr>
               <w:t xml:space="preserve">{{ </w:t>
             </w:r>
+            <w:proofErr w:type="spellStart"/>
             <w:r>
               <w:rPr>
                 <w:rFonts w:ascii="Times New Roman" w:hAnsi="Times New Roman" w:cs="Times New Roman"/>
@@ -3663,12 +3929,21 @@
               </w:rPr>
               <w:t>postal</w:t>
             </w:r>
-            <w:r>
-              <w:rPr>
-                <w:rFonts w:ascii="Times New Roman" w:hAnsi="Times New Roman" w:cs="Times New Roman"/>
-                <w:lang w:val="en-US"/>
-              </w:rPr>
-              <w:t>_address }}</w:t>
+            <w:proofErr w:type="gramEnd"/>
+            <w:r>
+              <w:rPr>
+                <w:rFonts w:ascii="Times New Roman" w:hAnsi="Times New Roman" w:cs="Times New Roman"/>
+                <w:lang w:val="en-US"/>
+              </w:rPr>
+              <w:t>_address</w:t>
+            </w:r>
+            <w:proofErr w:type="spellEnd"/>
+            <w:r>
+              <w:rPr>
+                <w:rFonts w:ascii="Times New Roman" w:hAnsi="Times New Roman" w:cs="Times New Roman"/>
+                <w:lang w:val="en-US"/>
+              </w:rPr>
+              <w:t xml:space="preserve"> }}</w:t>
             </w:r>
           </w:p>
         </w:tc>
@@ -3741,12 +4016,37 @@
                 <w:lang w:val="en-US"/>
               </w:rPr>
             </w:pPr>
-            <w:r>
-              <w:rPr>
-                <w:rFonts w:ascii="Times New Roman" w:hAnsi="Times New Roman" w:cs="Times New Roman"/>
-                <w:lang w:val="en-US"/>
-              </w:rPr>
-              <w:t>{{ inn_rs }}</w:t>
+            <w:proofErr w:type="gramStart"/>
+            <w:r>
+              <w:rPr>
+                <w:rFonts w:ascii="Times New Roman" w:hAnsi="Times New Roman" w:cs="Times New Roman"/>
+                <w:lang w:val="en-US"/>
+              </w:rPr>
+              <w:t xml:space="preserve">{{ </w:t>
+            </w:r>
+            <w:proofErr w:type="spellStart"/>
+            <w:r>
+              <w:rPr>
+                <w:rFonts w:ascii="Times New Roman" w:hAnsi="Times New Roman" w:cs="Times New Roman"/>
+                <w:lang w:val="en-US"/>
+              </w:rPr>
+              <w:t>inn</w:t>
+            </w:r>
+            <w:proofErr w:type="gramEnd"/>
+            <w:r>
+              <w:rPr>
+                <w:rFonts w:ascii="Times New Roman" w:hAnsi="Times New Roman" w:cs="Times New Roman"/>
+                <w:lang w:val="en-US"/>
+              </w:rPr>
+              <w:t>_rs</w:t>
+            </w:r>
+            <w:proofErr w:type="spellEnd"/>
+            <w:r>
+              <w:rPr>
+                <w:rFonts w:ascii="Times New Roman" w:hAnsi="Times New Roman" w:cs="Times New Roman"/>
+                <w:lang w:val="en-US"/>
+              </w:rPr>
+              <w:t xml:space="preserve"> }}</w:t>
             </w:r>
           </w:p>
         </w:tc>
@@ -3810,6 +4110,7 @@
                 <w:lang w:val="en-US"/>
               </w:rPr>
             </w:pPr>
+            <w:proofErr w:type="gramStart"/>
             <w:r>
               <w:rPr>
                 <w:rFonts w:ascii="Times New Roman" w:hAnsi="Times New Roman" w:cs="Times New Roman"/>
@@ -3817,6 +4118,7 @@
               </w:rPr>
               <w:t>{{ inn</w:t>
             </w:r>
+            <w:proofErr w:type="gramEnd"/>
             <w:r>
               <w:rPr>
                 <w:rFonts w:ascii="Times New Roman" w:hAnsi="Times New Roman" w:cs="Times New Roman"/>
@@ -3872,12 +4174,37 @@
                 <w:lang w:val="en-US"/>
               </w:rPr>
             </w:pPr>
-            <w:r>
-              <w:rPr>
-                <w:rFonts w:ascii="Times New Roman" w:hAnsi="Times New Roman" w:cs="Times New Roman"/>
-                <w:lang w:val="en-US"/>
-              </w:rPr>
-              <w:t>{{ kpp_rs }}</w:t>
+            <w:proofErr w:type="gramStart"/>
+            <w:r>
+              <w:rPr>
+                <w:rFonts w:ascii="Times New Roman" w:hAnsi="Times New Roman" w:cs="Times New Roman"/>
+                <w:lang w:val="en-US"/>
+              </w:rPr>
+              <w:t xml:space="preserve">{{ </w:t>
+            </w:r>
+            <w:proofErr w:type="spellStart"/>
+            <w:r>
+              <w:rPr>
+                <w:rFonts w:ascii="Times New Roman" w:hAnsi="Times New Roman" w:cs="Times New Roman"/>
+                <w:lang w:val="en-US"/>
+              </w:rPr>
+              <w:t>kpp</w:t>
+            </w:r>
+            <w:proofErr w:type="gramEnd"/>
+            <w:r>
+              <w:rPr>
+                <w:rFonts w:ascii="Times New Roman" w:hAnsi="Times New Roman" w:cs="Times New Roman"/>
+                <w:lang w:val="en-US"/>
+              </w:rPr>
+              <w:t>_rs</w:t>
+            </w:r>
+            <w:proofErr w:type="spellEnd"/>
+            <w:r>
+              <w:rPr>
+                <w:rFonts w:ascii="Times New Roman" w:hAnsi="Times New Roman" w:cs="Times New Roman"/>
+                <w:lang w:val="en-US"/>
+              </w:rPr>
+              <w:t xml:space="preserve"> }}</w:t>
             </w:r>
           </w:p>
         </w:tc>
@@ -3944,13 +4271,24 @@
                 <w:lang w:val="en-US"/>
               </w:rPr>
             </w:pPr>
-            <w:r>
-              <w:rPr>
-                <w:rFonts w:ascii="Times New Roman" w:hAnsi="Times New Roman" w:cs="Times New Roman"/>
-                <w:lang w:val="en-US"/>
-              </w:rPr>
-              <w:t>{{ kpp</w:t>
-            </w:r>
+            <w:proofErr w:type="gramStart"/>
+            <w:r>
+              <w:rPr>
+                <w:rFonts w:ascii="Times New Roman" w:hAnsi="Times New Roman" w:cs="Times New Roman"/>
+                <w:lang w:val="en-US"/>
+              </w:rPr>
+              <w:t xml:space="preserve">{{ </w:t>
+            </w:r>
+            <w:proofErr w:type="spellStart"/>
+            <w:r>
+              <w:rPr>
+                <w:rFonts w:ascii="Times New Roman" w:hAnsi="Times New Roman" w:cs="Times New Roman"/>
+                <w:lang w:val="en-US"/>
+              </w:rPr>
+              <w:t>kpp</w:t>
+            </w:r>
+            <w:proofErr w:type="spellEnd"/>
+            <w:proofErr w:type="gramEnd"/>
             <w:r>
               <w:rPr>
                 <w:rFonts w:ascii="Times New Roman" w:hAnsi="Times New Roman" w:cs="Times New Roman"/>
@@ -4006,12 +4344,37 @@
                 <w:lang w:val="en-US"/>
               </w:rPr>
             </w:pPr>
-            <w:r>
-              <w:rPr>
-                <w:rFonts w:ascii="Times New Roman" w:hAnsi="Times New Roman" w:cs="Times New Roman"/>
-                <w:lang w:val="en-US"/>
-              </w:rPr>
-              <w:t>{{ ogrn_rs }}</w:t>
+            <w:proofErr w:type="gramStart"/>
+            <w:r>
+              <w:rPr>
+                <w:rFonts w:ascii="Times New Roman" w:hAnsi="Times New Roman" w:cs="Times New Roman"/>
+                <w:lang w:val="en-US"/>
+              </w:rPr>
+              <w:t xml:space="preserve">{{ </w:t>
+            </w:r>
+            <w:proofErr w:type="spellStart"/>
+            <w:r>
+              <w:rPr>
+                <w:rFonts w:ascii="Times New Roman" w:hAnsi="Times New Roman" w:cs="Times New Roman"/>
+                <w:lang w:val="en-US"/>
+              </w:rPr>
+              <w:t>ogrn</w:t>
+            </w:r>
+            <w:proofErr w:type="gramEnd"/>
+            <w:r>
+              <w:rPr>
+                <w:rFonts w:ascii="Times New Roman" w:hAnsi="Times New Roman" w:cs="Times New Roman"/>
+                <w:lang w:val="en-US"/>
+              </w:rPr>
+              <w:t>_rs</w:t>
+            </w:r>
+            <w:proofErr w:type="spellEnd"/>
+            <w:r>
+              <w:rPr>
+                <w:rFonts w:ascii="Times New Roman" w:hAnsi="Times New Roman" w:cs="Times New Roman"/>
+                <w:lang w:val="en-US"/>
+              </w:rPr>
+              <w:t xml:space="preserve"> }}</w:t>
             </w:r>
           </w:p>
         </w:tc>
@@ -4078,13 +4441,24 @@
                 <w:lang w:val="en-US"/>
               </w:rPr>
             </w:pPr>
-            <w:r>
-              <w:rPr>
-                <w:rFonts w:ascii="Times New Roman" w:hAnsi="Times New Roman" w:cs="Times New Roman"/>
-                <w:lang w:val="en-US"/>
-              </w:rPr>
-              <w:t>{{ ogrn</w:t>
-            </w:r>
+            <w:proofErr w:type="gramStart"/>
+            <w:r>
+              <w:rPr>
+                <w:rFonts w:ascii="Times New Roman" w:hAnsi="Times New Roman" w:cs="Times New Roman"/>
+                <w:lang w:val="en-US"/>
+              </w:rPr>
+              <w:t xml:space="preserve">{{ </w:t>
+            </w:r>
+            <w:proofErr w:type="spellStart"/>
+            <w:r>
+              <w:rPr>
+                <w:rFonts w:ascii="Times New Roman" w:hAnsi="Times New Roman" w:cs="Times New Roman"/>
+                <w:lang w:val="en-US"/>
+              </w:rPr>
+              <w:t>ogrn</w:t>
+            </w:r>
+            <w:proofErr w:type="spellEnd"/>
+            <w:proofErr w:type="gramEnd"/>
             <w:r>
               <w:rPr>
                 <w:rFonts w:ascii="Times New Roman" w:hAnsi="Times New Roman" w:cs="Times New Roman"/>
@@ -4244,12 +4618,37 @@
                 <w:lang w:val="en-US"/>
               </w:rPr>
             </w:pPr>
-            <w:r>
-              <w:rPr>
-                <w:rFonts w:ascii="Times New Roman" w:hAnsi="Times New Roman" w:cs="Times New Roman"/>
-                <w:lang w:val="en-US"/>
-              </w:rPr>
-              <w:t>{{ phone_number_rs }}</w:t>
+            <w:proofErr w:type="gramStart"/>
+            <w:r>
+              <w:rPr>
+                <w:rFonts w:ascii="Times New Roman" w:hAnsi="Times New Roman" w:cs="Times New Roman"/>
+                <w:lang w:val="en-US"/>
+              </w:rPr>
+              <w:t xml:space="preserve">{{ </w:t>
+            </w:r>
+            <w:proofErr w:type="spellStart"/>
+            <w:r>
+              <w:rPr>
+                <w:rFonts w:ascii="Times New Roman" w:hAnsi="Times New Roman" w:cs="Times New Roman"/>
+                <w:lang w:val="en-US"/>
+              </w:rPr>
+              <w:t>phone</w:t>
+            </w:r>
+            <w:proofErr w:type="gramEnd"/>
+            <w:r>
+              <w:rPr>
+                <w:rFonts w:ascii="Times New Roman" w:hAnsi="Times New Roman" w:cs="Times New Roman"/>
+                <w:lang w:val="en-US"/>
+              </w:rPr>
+              <w:t>_number_rs</w:t>
+            </w:r>
+            <w:proofErr w:type="spellEnd"/>
+            <w:r>
+              <w:rPr>
+                <w:rFonts w:ascii="Times New Roman" w:hAnsi="Times New Roman" w:cs="Times New Roman"/>
+                <w:lang w:val="en-US"/>
+              </w:rPr>
+              <w:t xml:space="preserve"> }}</w:t>
             </w:r>
           </w:p>
         </w:tc>
@@ -4302,12 +4701,37 @@
                 <w:lang w:val="en-US"/>
               </w:rPr>
             </w:pPr>
-            <w:r>
-              <w:rPr>
-                <w:rFonts w:ascii="Times New Roman" w:hAnsi="Times New Roman" w:cs="Times New Roman"/>
-                <w:lang w:val="en-US"/>
-              </w:rPr>
-              <w:t>{{ phone_number }}</w:t>
+            <w:proofErr w:type="gramStart"/>
+            <w:r>
+              <w:rPr>
+                <w:rFonts w:ascii="Times New Roman" w:hAnsi="Times New Roman" w:cs="Times New Roman"/>
+                <w:lang w:val="en-US"/>
+              </w:rPr>
+              <w:t xml:space="preserve">{{ </w:t>
+            </w:r>
+            <w:proofErr w:type="spellStart"/>
+            <w:r>
+              <w:rPr>
+                <w:rFonts w:ascii="Times New Roman" w:hAnsi="Times New Roman" w:cs="Times New Roman"/>
+                <w:lang w:val="en-US"/>
+              </w:rPr>
+              <w:t>phone</w:t>
+            </w:r>
+            <w:proofErr w:type="gramEnd"/>
+            <w:r>
+              <w:rPr>
+                <w:rFonts w:ascii="Times New Roman" w:hAnsi="Times New Roman" w:cs="Times New Roman"/>
+                <w:lang w:val="en-US"/>
+              </w:rPr>
+              <w:t>_number</w:t>
+            </w:r>
+            <w:proofErr w:type="spellEnd"/>
+            <w:r>
+              <w:rPr>
+                <w:rFonts w:ascii="Times New Roman" w:hAnsi="Times New Roman" w:cs="Times New Roman"/>
+                <w:lang w:val="en-US"/>
+              </w:rPr>
+              <w:t xml:space="preserve"> }}</w:t>
             </w:r>
           </w:p>
         </w:tc>
@@ -4350,12 +4774,37 @@
                 <w:lang w:val="en-US"/>
               </w:rPr>
             </w:pPr>
-            <w:r>
-              <w:rPr>
-                <w:rFonts w:ascii="Times New Roman" w:hAnsi="Times New Roman" w:cs="Times New Roman"/>
-                <w:lang w:val="en-US"/>
-              </w:rPr>
-              <w:t>{{ email_rs }}</w:t>
+            <w:proofErr w:type="gramStart"/>
+            <w:r>
+              <w:rPr>
+                <w:rFonts w:ascii="Times New Roman" w:hAnsi="Times New Roman" w:cs="Times New Roman"/>
+                <w:lang w:val="en-US"/>
+              </w:rPr>
+              <w:t xml:space="preserve">{{ </w:t>
+            </w:r>
+            <w:proofErr w:type="spellStart"/>
+            <w:r>
+              <w:rPr>
+                <w:rFonts w:ascii="Times New Roman" w:hAnsi="Times New Roman" w:cs="Times New Roman"/>
+                <w:lang w:val="en-US"/>
+              </w:rPr>
+              <w:t>email</w:t>
+            </w:r>
+            <w:proofErr w:type="gramEnd"/>
+            <w:r>
+              <w:rPr>
+                <w:rFonts w:ascii="Times New Roman" w:hAnsi="Times New Roman" w:cs="Times New Roman"/>
+                <w:lang w:val="en-US"/>
+              </w:rPr>
+              <w:t>_rs</w:t>
+            </w:r>
+            <w:proofErr w:type="spellEnd"/>
+            <w:r>
+              <w:rPr>
+                <w:rFonts w:ascii="Times New Roman" w:hAnsi="Times New Roman" w:cs="Times New Roman"/>
+                <w:lang w:val="en-US"/>
+              </w:rPr>
+              <w:t xml:space="preserve"> }}</w:t>
             </w:r>
           </w:p>
         </w:tc>
@@ -4409,12 +4858,21 @@
                 <w:lang w:val="en-US"/>
               </w:rPr>
             </w:pPr>
-            <w:r>
-              <w:rPr>
-                <w:rFonts w:ascii="Times New Roman" w:hAnsi="Times New Roman" w:cs="Times New Roman"/>
-                <w:lang w:val="en-US"/>
-              </w:rPr>
-              <w:t>{{ email }}</w:t>
+            <w:proofErr w:type="gramStart"/>
+            <w:r>
+              <w:rPr>
+                <w:rFonts w:ascii="Times New Roman" w:hAnsi="Times New Roman" w:cs="Times New Roman"/>
+                <w:lang w:val="en-US"/>
+              </w:rPr>
+              <w:t>{{ email</w:t>
+            </w:r>
+            <w:proofErr w:type="gramEnd"/>
+            <w:r>
+              <w:rPr>
+                <w:rFonts w:ascii="Times New Roman" w:hAnsi="Times New Roman" w:cs="Times New Roman"/>
+                <w:lang w:val="en-US"/>
+              </w:rPr>
+              <w:t xml:space="preserve"> }}</w:t>
             </w:r>
           </w:p>
         </w:tc>
@@ -4500,12 +4958,37 @@
                 <w:lang w:val="en-US"/>
               </w:rPr>
             </w:pPr>
-            <w:r>
-              <w:rPr>
-                <w:rFonts w:ascii="Times New Roman" w:hAnsi="Times New Roman" w:cs="Times New Roman"/>
-                <w:lang w:val="en-US"/>
-              </w:rPr>
-              <w:t>{{ payment_account_rs }}</w:t>
+            <w:proofErr w:type="gramStart"/>
+            <w:r>
+              <w:rPr>
+                <w:rFonts w:ascii="Times New Roman" w:hAnsi="Times New Roman" w:cs="Times New Roman"/>
+                <w:lang w:val="en-US"/>
+              </w:rPr>
+              <w:t xml:space="preserve">{{ </w:t>
+            </w:r>
+            <w:proofErr w:type="spellStart"/>
+            <w:r>
+              <w:rPr>
+                <w:rFonts w:ascii="Times New Roman" w:hAnsi="Times New Roman" w:cs="Times New Roman"/>
+                <w:lang w:val="en-US"/>
+              </w:rPr>
+              <w:t>payment</w:t>
+            </w:r>
+            <w:proofErr w:type="gramEnd"/>
+            <w:r>
+              <w:rPr>
+                <w:rFonts w:ascii="Times New Roman" w:hAnsi="Times New Roman" w:cs="Times New Roman"/>
+                <w:lang w:val="en-US"/>
+              </w:rPr>
+              <w:t>_account_rs</w:t>
+            </w:r>
+            <w:proofErr w:type="spellEnd"/>
+            <w:r>
+              <w:rPr>
+                <w:rFonts w:ascii="Times New Roman" w:hAnsi="Times New Roman" w:cs="Times New Roman"/>
+                <w:lang w:val="en-US"/>
+              </w:rPr>
+              <w:t xml:space="preserve"> }}</w:t>
             </w:r>
           </w:p>
         </w:tc>
@@ -4521,12 +5004,37 @@
                 <w:lang w:val="en-US"/>
               </w:rPr>
             </w:pPr>
-            <w:r>
-              <w:rPr>
-                <w:rFonts w:ascii="Times New Roman" w:hAnsi="Times New Roman" w:cs="Times New Roman"/>
-                <w:lang w:val="en-US"/>
-              </w:rPr>
-              <w:t>{{ payment_account }}</w:t>
+            <w:proofErr w:type="gramStart"/>
+            <w:r>
+              <w:rPr>
+                <w:rFonts w:ascii="Times New Roman" w:hAnsi="Times New Roman" w:cs="Times New Roman"/>
+                <w:lang w:val="en-US"/>
+              </w:rPr>
+              <w:t xml:space="preserve">{{ </w:t>
+            </w:r>
+            <w:proofErr w:type="spellStart"/>
+            <w:r>
+              <w:rPr>
+                <w:rFonts w:ascii="Times New Roman" w:hAnsi="Times New Roman" w:cs="Times New Roman"/>
+                <w:lang w:val="en-US"/>
+              </w:rPr>
+              <w:t>payment</w:t>
+            </w:r>
+            <w:proofErr w:type="gramEnd"/>
+            <w:r>
+              <w:rPr>
+                <w:rFonts w:ascii="Times New Roman" w:hAnsi="Times New Roman" w:cs="Times New Roman"/>
+                <w:lang w:val="en-US"/>
+              </w:rPr>
+              <w:t>_account</w:t>
+            </w:r>
+            <w:proofErr w:type="spellEnd"/>
+            <w:r>
+              <w:rPr>
+                <w:rFonts w:ascii="Times New Roman" w:hAnsi="Times New Roman" w:cs="Times New Roman"/>
+                <w:lang w:val="en-US"/>
+              </w:rPr>
+              <w:t xml:space="preserve"> }}</w:t>
             </w:r>
           </w:p>
         </w:tc>
@@ -4745,14 +5253,45 @@
                 <w:lang w:val="en-US"/>
               </w:rPr>
             </w:pPr>
-            <w:r>
-              <w:rPr>
-                <w:rFonts w:ascii="Times New Roman" w:hAnsi="Times New Roman" w:cs="Times New Roman"/>
-                <w:sz w:val="24"/>
-                <w:szCs w:val="24"/>
-                <w:lang w:val="en-US"/>
-              </w:rPr>
-              <w:t>{{ register_signer_position }}</w:t>
+            <w:proofErr w:type="gramStart"/>
+            <w:r>
+              <w:rPr>
+                <w:rFonts w:ascii="Times New Roman" w:hAnsi="Times New Roman" w:cs="Times New Roman"/>
+                <w:sz w:val="24"/>
+                <w:szCs w:val="24"/>
+                <w:lang w:val="en-US"/>
+              </w:rPr>
+              <w:t xml:space="preserve">{{ </w:t>
+            </w:r>
+            <w:proofErr w:type="spellStart"/>
+            <w:r>
+              <w:rPr>
+                <w:rFonts w:ascii="Times New Roman" w:hAnsi="Times New Roman" w:cs="Times New Roman"/>
+                <w:sz w:val="24"/>
+                <w:szCs w:val="24"/>
+                <w:lang w:val="en-US"/>
+              </w:rPr>
+              <w:t>register</w:t>
+            </w:r>
+            <w:proofErr w:type="gramEnd"/>
+            <w:r>
+              <w:rPr>
+                <w:rFonts w:ascii="Times New Roman" w:hAnsi="Times New Roman" w:cs="Times New Roman"/>
+                <w:sz w:val="24"/>
+                <w:szCs w:val="24"/>
+                <w:lang w:val="en-US"/>
+              </w:rPr>
+              <w:t>_signer_position</w:t>
+            </w:r>
+            <w:proofErr w:type="spellEnd"/>
+            <w:r>
+              <w:rPr>
+                <w:rFonts w:ascii="Times New Roman" w:hAnsi="Times New Roman" w:cs="Times New Roman"/>
+                <w:sz w:val="24"/>
+                <w:szCs w:val="24"/>
+                <w:lang w:val="en-US"/>
+              </w:rPr>
+              <w:t xml:space="preserve"> }}</w:t>
             </w:r>
           </w:p>
         </w:tc>
@@ -4907,12 +5446,37 @@
                 <w:rFonts w:ascii="Times New Roman" w:hAnsi="Times New Roman" w:cs="Times New Roman"/>
               </w:rPr>
             </w:pPr>
-            <w:r>
-              <w:rPr>
-                <w:rFonts w:ascii="Times New Roman" w:hAnsi="Times New Roman" w:cs="Times New Roman"/>
-                <w:lang w:val="en-US"/>
-              </w:rPr>
-              <w:t>{{ register_signer_proxy }}</w:t>
+            <w:proofErr w:type="gramStart"/>
+            <w:r>
+              <w:rPr>
+                <w:rFonts w:ascii="Times New Roman" w:hAnsi="Times New Roman" w:cs="Times New Roman"/>
+                <w:lang w:val="en-US"/>
+              </w:rPr>
+              <w:t xml:space="preserve">{{ </w:t>
+            </w:r>
+            <w:proofErr w:type="spellStart"/>
+            <w:r>
+              <w:rPr>
+                <w:rFonts w:ascii="Times New Roman" w:hAnsi="Times New Roman" w:cs="Times New Roman"/>
+                <w:lang w:val="en-US"/>
+              </w:rPr>
+              <w:t>register</w:t>
+            </w:r>
+            <w:proofErr w:type="gramEnd"/>
+            <w:r>
+              <w:rPr>
+                <w:rFonts w:ascii="Times New Roman" w:hAnsi="Times New Roman" w:cs="Times New Roman"/>
+                <w:lang w:val="en-US"/>
+              </w:rPr>
+              <w:t>_signer_proxy</w:t>
+            </w:r>
+            <w:proofErr w:type="spellEnd"/>
+            <w:r>
+              <w:rPr>
+                <w:rFonts w:ascii="Times New Roman" w:hAnsi="Times New Roman" w:cs="Times New Roman"/>
+                <w:lang w:val="en-US"/>
+              </w:rPr>
+              <w:t xml:space="preserve"> }}</w:t>
             </w:r>
           </w:p>
         </w:tc>
@@ -5052,6 +5616,7 @@
                 <w:lang w:val="en-US"/>
               </w:rPr>
             </w:pPr>
+            <w:proofErr w:type="gramStart"/>
             <w:r>
               <w:rPr>
                 <w:rFonts w:ascii="Times New Roman" w:hAnsi="Times New Roman" w:cs="Times New Roman"/>
@@ -5061,15 +5626,27 @@
               </w:rPr>
               <w:t xml:space="preserve">{{ </w:t>
             </w:r>
-            <w:r>
-              <w:rPr>
-                <w:rFonts w:ascii="Times New Roman" w:hAnsi="Times New Roman" w:cs="Times New Roman"/>
-                <w:sz w:val="24"/>
-                <w:szCs w:val="24"/>
-                <w:lang w:val="en-US"/>
-              </w:rPr>
-              <w:t>register_signer</w:t>
-            </w:r>
+            <w:proofErr w:type="spellStart"/>
+            <w:r>
+              <w:rPr>
+                <w:rFonts w:ascii="Times New Roman" w:hAnsi="Times New Roman" w:cs="Times New Roman"/>
+                <w:sz w:val="24"/>
+                <w:szCs w:val="24"/>
+                <w:lang w:val="en-US"/>
+              </w:rPr>
+              <w:t>register</w:t>
+            </w:r>
+            <w:proofErr w:type="gramEnd"/>
+            <w:r>
+              <w:rPr>
+                <w:rFonts w:ascii="Times New Roman" w:hAnsi="Times New Roman" w:cs="Times New Roman"/>
+                <w:sz w:val="24"/>
+                <w:szCs w:val="24"/>
+                <w:lang w:val="en-US"/>
+              </w:rPr>
+              <w:t>_signer</w:t>
+            </w:r>
+            <w:proofErr w:type="spellEnd"/>
             <w:r>
               <w:rPr>
                 <w:rFonts w:ascii="Times New Roman" w:hAnsi="Times New Roman" w:cs="Times New Roman"/>
@@ -5151,6 +5728,7 @@
                 <w:lang w:val="en-US"/>
               </w:rPr>
             </w:pPr>
+            <w:proofErr w:type="gramStart"/>
             <w:r>
               <w:rPr>
                 <w:rFonts w:ascii="Times New Roman" w:hAnsi="Times New Roman" w:cs="Times New Roman"/>
@@ -5160,15 +5738,27 @@
               </w:rPr>
               <w:t xml:space="preserve">{{ </w:t>
             </w:r>
-            <w:r>
-              <w:rPr>
-                <w:rFonts w:ascii="Times New Roman" w:hAnsi="Times New Roman" w:cs="Times New Roman"/>
-                <w:sz w:val="24"/>
-                <w:szCs w:val="24"/>
-                <w:lang w:val="en-US"/>
-              </w:rPr>
-              <w:t>applicant_signer</w:t>
-            </w:r>
+            <w:proofErr w:type="spellStart"/>
+            <w:r>
+              <w:rPr>
+                <w:rFonts w:ascii="Times New Roman" w:hAnsi="Times New Roman" w:cs="Times New Roman"/>
+                <w:sz w:val="24"/>
+                <w:szCs w:val="24"/>
+                <w:lang w:val="en-US"/>
+              </w:rPr>
+              <w:t>applicant</w:t>
+            </w:r>
+            <w:proofErr w:type="gramEnd"/>
+            <w:r>
+              <w:rPr>
+                <w:rFonts w:ascii="Times New Roman" w:hAnsi="Times New Roman" w:cs="Times New Roman"/>
+                <w:sz w:val="24"/>
+                <w:szCs w:val="24"/>
+                <w:lang w:val="en-US"/>
+              </w:rPr>
+              <w:t>_signer</w:t>
+            </w:r>
+            <w:proofErr w:type="spellEnd"/>
             <w:r>
               <w:rPr>
                 <w:rFonts w:ascii="Times New Roman" w:hAnsi="Times New Roman" w:cs="Times New Roman"/>
@@ -5629,6 +6219,7 @@
               <w:lang w:val="en-US"/>
             </w:rPr>
           </w:pPr>
+          <w:proofErr w:type="gramStart"/>
           <w:r>
             <w:rPr>
               <w:rFonts w:ascii="Times New Roman" w:hAnsi="Times New Roman" w:cs="Times New Roman"/>
@@ -5663,7 +6254,17 @@
               <w:szCs w:val="16"/>
               <w:lang w:val="en-US"/>
             </w:rPr>
-            <w:t xml:space="preserve">lication </w:t>
+            <w:t>lication</w:t>
+          </w:r>
+          <w:proofErr w:type="gramEnd"/>
+          <w:r>
+            <w:rPr>
+              <w:rFonts w:ascii="Times New Roman" w:hAnsi="Times New Roman" w:cs="Times New Roman"/>
+              <w:sz w:val="16"/>
+              <w:szCs w:val="16"/>
+              <w:lang w:val="en-US"/>
+            </w:rPr>
+            <w:t xml:space="preserve"> </w:t>
           </w:r>
           <w:r>
             <w:rPr>

</xml_diff>

<commit_message>
minor changes in docx templates and account model
</commit_message>
<xml_diff>
--- a/backend/templates/docx/810_1_1.docx
+++ b/backend/templates/docx/810_1_1.docx
@@ -1,6 +1,6 @@
 
 <file path=word/document.xml><?xml version="1.0" encoding="utf-8"?>
-<w:document xmlns:wpc="http://schemas.microsoft.com/office/word/2010/wordprocessingCanvas" xmlns:cx="http://schemas.microsoft.com/office/drawing/2014/chartex" xmlns:cx1="http://schemas.microsoft.com/office/drawing/2015/9/8/chartex" xmlns:cx2="http://schemas.microsoft.com/office/drawing/2015/10/21/chartex" xmlns:cx3="http://schemas.microsoft.com/office/drawing/2016/5/9/chartex" xmlns:cx4="http://schemas.microsoft.com/office/drawing/2016/5/10/chartex" xmlns:cx5="http://schemas.microsoft.com/office/drawing/2016/5/11/chartex" xmlns:cx6="http://schemas.microsoft.com/office/drawing/2016/5/12/chartex" xmlns:cx7="http://schemas.microsoft.com/office/drawing/2016/5/13/chartex" xmlns:cx8="http://schemas.microsoft.com/office/drawing/2016/5/14/chartex" xmlns:mc="http://schemas.openxmlformats.org/markup-compatibility/2006" xmlns:aink="http://schemas.microsoft.com/office/drawing/2016/ink" xmlns:am3d="http://schemas.microsoft.com/office/drawing/2017/model3d" xmlns:o="urn:schemas-microsoft-com:office:office" xmlns:oel="http://schemas.microsoft.com/office/2019/extlst" xmlns:r="http://schemas.openxmlformats.org/officeDocument/2006/relationships" xmlns:m="http://schemas.openxmlformats.org/officeDocument/2006/math" xmlns:v="urn:schemas-microsoft-com:vml" xmlns:wp14="http://schemas.microsoft.com/office/word/2010/wordprocessingDrawing" xmlns:wp="http://schemas.openxmlformats.org/drawingml/2006/wordprocessingDrawing" xmlns:w10="urn:schemas-microsoft-com:office:word" xmlns:w="http://schemas.openxmlformats.org/wordprocessingml/2006/main" xmlns:w14="http://schemas.microsoft.com/office/word/2010/wordml" xmlns:w15="http://schemas.microsoft.com/office/word/2012/wordml" xmlns:w16cex="http://schemas.microsoft.com/office/word/2018/wordml/cex" xmlns:w16cid="http://schemas.microsoft.com/office/word/2016/wordml/cid" xmlns:w16="http://schemas.microsoft.com/office/word/2018/wordml" xmlns:w16du="http://schemas.microsoft.com/office/word/2023/wordml/word16du" xmlns:w16sdtdh="http://schemas.microsoft.com/office/word/2020/wordml/sdtdatahash" xmlns:w16se="http://schemas.microsoft.com/office/word/2015/wordml/symex" xmlns:wpg="http://schemas.microsoft.com/office/word/2010/wordprocessingGroup" xmlns:wpi="http://schemas.microsoft.com/office/word/2010/wordprocessingInk" xmlns:wne="http://schemas.microsoft.com/office/word/2006/wordml" xmlns:wps="http://schemas.microsoft.com/office/word/2010/wordprocessingShape" mc:Ignorable="w14 w15 w16se w16cid w16 w16cex w16sdtdh w16du wp14">
+<w:document xmlns:wpc="http://schemas.microsoft.com/office/word/2010/wordprocessingCanvas" xmlns:cx="http://schemas.microsoft.com/office/drawing/2014/chartex" xmlns:cx1="http://schemas.microsoft.com/office/drawing/2015/9/8/chartex" xmlns:cx2="http://schemas.microsoft.com/office/drawing/2015/10/21/chartex" xmlns:cx3="http://schemas.microsoft.com/office/drawing/2016/5/9/chartex" xmlns:cx4="http://schemas.microsoft.com/office/drawing/2016/5/10/chartex" xmlns:cx5="http://schemas.microsoft.com/office/drawing/2016/5/11/chartex" xmlns:cx6="http://schemas.microsoft.com/office/drawing/2016/5/12/chartex" xmlns:cx7="http://schemas.microsoft.com/office/drawing/2016/5/13/chartex" xmlns:cx8="http://schemas.microsoft.com/office/drawing/2016/5/14/chartex" xmlns:mc="http://schemas.openxmlformats.org/markup-compatibility/2006" xmlns:aink="http://schemas.microsoft.com/office/drawing/2016/ink" xmlns:am3d="http://schemas.microsoft.com/office/drawing/2017/model3d" xmlns:o="urn:schemas-microsoft-com:office:office" xmlns:r="http://schemas.openxmlformats.org/officeDocument/2006/relationships" xmlns:m="http://schemas.openxmlformats.org/officeDocument/2006/math" xmlns:v="urn:schemas-microsoft-com:vml" xmlns:wp14="http://schemas.microsoft.com/office/word/2010/wordprocessingDrawing" xmlns:wp="http://schemas.openxmlformats.org/drawingml/2006/wordprocessingDrawing" xmlns:w10="urn:schemas-microsoft-com:office:word" xmlns:w="http://schemas.openxmlformats.org/wordprocessingml/2006/main" xmlns:w14="http://schemas.microsoft.com/office/word/2010/wordml" xmlns:w15="http://schemas.microsoft.com/office/word/2012/wordml" xmlns:w16cid="http://schemas.microsoft.com/office/word/2016/wordml/cid" xmlns:w16se="http://schemas.microsoft.com/office/word/2015/wordml/symex" xmlns:wpg="http://schemas.microsoft.com/office/word/2010/wordprocessingGroup" xmlns:wpi="http://schemas.microsoft.com/office/word/2010/wordprocessingInk" xmlns:wne="http://schemas.microsoft.com/office/word/2006/wordml" xmlns:wps="http://schemas.microsoft.com/office/word/2010/wordprocessingShape" mc:Ignorable="w14 w15 w16se w16cid wp14">
   <w:body>
     <w:tbl>
       <w:tblPr>
@@ -27,17 +27,17 @@
         <w:gridCol w:w="271"/>
         <w:gridCol w:w="47"/>
         <w:gridCol w:w="525"/>
-        <w:gridCol w:w="108"/>
-        <w:gridCol w:w="1331"/>
+        <w:gridCol w:w="106"/>
+        <w:gridCol w:w="1333"/>
         <w:gridCol w:w="753"/>
         <w:gridCol w:w="261"/>
         <w:gridCol w:w="71"/>
-        <w:gridCol w:w="602"/>
+        <w:gridCol w:w="600"/>
         <w:gridCol w:w="484"/>
-        <w:gridCol w:w="100"/>
+        <w:gridCol w:w="102"/>
         <w:gridCol w:w="125"/>
-        <w:gridCol w:w="280"/>
-        <w:gridCol w:w="355"/>
+        <w:gridCol w:w="278"/>
+        <w:gridCol w:w="357"/>
         <w:gridCol w:w="353"/>
         <w:gridCol w:w="161"/>
         <w:gridCol w:w="531"/>
@@ -170,7 +170,7 @@
       <w:tr>
         <w:tc>
           <w:tcPr>
-            <w:tcW w:w="2799" w:type="pct"/>
+            <w:tcW w:w="2798" w:type="pct"/>
             <w:gridSpan w:val="15"/>
           </w:tcPr>
           <w:p>
@@ -278,7 +278,7 @@
         </w:tc>
         <w:tc>
           <w:tcPr>
-            <w:tcW w:w="173" w:type="pct"/>
+            <w:tcW w:w="174" w:type="pct"/>
             <w:vAlign w:val="bottom"/>
           </w:tcPr>
           <w:p>
@@ -1723,6 +1723,7 @@
               <w14:uncheckedState w14:val="2610" w14:font="Arial Unicode MS"/>
             </w14:checkbox>
           </w:sdtPr>
+          <w:sdtEndPr/>
           <w:sdtContent>
             <w:tc>
               <w:tcPr>
@@ -1797,6 +1798,7 @@
               <w14:uncheckedState w14:val="2610" w14:font="Arial Unicode MS"/>
             </w14:checkbox>
           </w:sdtPr>
+          <w:sdtEndPr/>
           <w:sdtContent>
             <w:tc>
               <w:tcPr>
@@ -1870,6 +1872,7 @@
               <w14:uncheckedState w14:val="2610" w14:font="Arial Unicode MS"/>
             </w14:checkbox>
           </w:sdtPr>
+          <w:sdtEndPr/>
           <w:sdtContent>
             <w:tc>
               <w:tcPr>
@@ -1944,6 +1947,7 @@
               <w14:uncheckedState w14:val="2610" w14:font="Arial Unicode MS"/>
             </w14:checkbox>
           </w:sdtPr>
+          <w:sdtEndPr/>
           <w:sdtContent>
             <w:tc>
               <w:tcPr>
@@ -2620,25 +2624,7 @@
                 <w:sz w:val="24"/>
                 <w:szCs w:val="24"/>
               </w:rPr>
-              <w:t xml:space="preserve">Повреждения корпуса (пробоины, вмятины, трещины, цементные ящики и </w:t>
-            </w:r>
-            <w:proofErr w:type="gramStart"/>
-            <w:r>
-              <w:rPr>
-                <w:rFonts w:ascii="Times New Roman" w:hAnsi="Times New Roman" w:cs="Times New Roman"/>
-                <w:sz w:val="24"/>
-                <w:szCs w:val="24"/>
-              </w:rPr>
-              <w:t>т.п.</w:t>
-            </w:r>
-            <w:proofErr w:type="gramEnd"/>
-            <w:r>
-              <w:rPr>
-                <w:rFonts w:ascii="Times New Roman" w:hAnsi="Times New Roman" w:cs="Times New Roman"/>
-                <w:sz w:val="24"/>
-                <w:szCs w:val="24"/>
-              </w:rPr>
-              <w:t>) не обнаружены</w:t>
+              <w:t>Повреждения корпуса (пробоины, вмятины, трещины, цементные ящики и т.п.) не обнаружены</w:t>
             </w:r>
           </w:p>
         </w:tc>
@@ -3627,7 +3613,7 @@
               <w:rPr>
                 <w:rFonts w:ascii="Times New Roman" w:hAnsi="Times New Roman" w:cs="Times New Roman"/>
               </w:rPr>
-              <w:t>Юридический и почтовый адрес:</w:t>
+              <w:t>Юридический адрес:</w:t>
             </w:r>
           </w:p>
         </w:tc>
@@ -3828,6 +3814,19 @@
                 <w:lang w:val="en-US"/>
               </w:rPr>
             </w:pPr>
+            <w:r>
+              <w:rPr>
+                <w:rFonts w:ascii="Times New Roman" w:hAnsi="Times New Roman" w:cs="Times New Roman"/>
+              </w:rPr>
+              <w:t>Почтовый адрес</w:t>
+            </w:r>
+            <w:r>
+              <w:rPr>
+                <w:rFonts w:ascii="Times New Roman" w:hAnsi="Times New Roman" w:cs="Times New Roman"/>
+                <w:lang w:val="en-US"/>
+              </w:rPr>
+              <w:t>:</w:t>
+            </w:r>
           </w:p>
         </w:tc>
         <w:tc>
@@ -4490,11 +4489,13 @@
                 <w:lang w:val="en-US"/>
               </w:rPr>
             </w:pPr>
-            <w:r>
-              <w:rPr>
-                <w:rFonts w:ascii="Times New Roman" w:hAnsi="Times New Roman" w:cs="Times New Roman"/>
-              </w:rPr>
-              <w:t>Факс:</w:t>
+            <w:bookmarkStart w:id="1" w:name="_GoBack"/>
+            <w:bookmarkEnd w:id="1"/>
+            <w:r>
+              <w:rPr>
+                <w:rFonts w:ascii="Times New Roman" w:hAnsi="Times New Roman" w:cs="Times New Roman"/>
+              </w:rPr>
+              <w:t>Телефон:</w:t>
             </w:r>
           </w:p>
         </w:tc>
@@ -4514,12 +4515,37 @@
                 <w:lang w:val="en-US"/>
               </w:rPr>
             </w:pPr>
-            <w:r>
-              <w:rPr>
-                <w:rFonts w:ascii="Times New Roman" w:hAnsi="Times New Roman" w:cs="Times New Roman"/>
-                <w:lang w:val="en-US"/>
-              </w:rPr>
-              <w:t>--</w:t>
+            <w:proofErr w:type="gramStart"/>
+            <w:r>
+              <w:rPr>
+                <w:rFonts w:ascii="Times New Roman" w:hAnsi="Times New Roman" w:cs="Times New Roman"/>
+                <w:lang w:val="en-US"/>
+              </w:rPr>
+              <w:t xml:space="preserve">{{ </w:t>
+            </w:r>
+            <w:proofErr w:type="spellStart"/>
+            <w:r>
+              <w:rPr>
+                <w:rFonts w:ascii="Times New Roman" w:hAnsi="Times New Roman" w:cs="Times New Roman"/>
+                <w:lang w:val="en-US"/>
+              </w:rPr>
+              <w:t>phone</w:t>
+            </w:r>
+            <w:proofErr w:type="gramEnd"/>
+            <w:r>
+              <w:rPr>
+                <w:rFonts w:ascii="Times New Roman" w:hAnsi="Times New Roman" w:cs="Times New Roman"/>
+                <w:lang w:val="en-US"/>
+              </w:rPr>
+              <w:t>_number_rs</w:t>
+            </w:r>
+            <w:proofErr w:type="spellEnd"/>
+            <w:r>
+              <w:rPr>
+                <w:rFonts w:ascii="Times New Roman" w:hAnsi="Times New Roman" w:cs="Times New Roman"/>
+                <w:lang w:val="en-US"/>
+              </w:rPr>
+              <w:t xml:space="preserve"> }}</w:t>
             </w:r>
           </w:p>
         </w:tc>
@@ -4552,7 +4578,7 @@
               <w:rPr>
                 <w:rFonts w:ascii="Times New Roman" w:hAnsi="Times New Roman" w:cs="Times New Roman"/>
               </w:rPr>
-              <w:t>Факс:</w:t>
+              <w:t>Телефон:</w:t>
             </w:r>
           </w:p>
         </w:tc>
@@ -4572,12 +4598,37 @@
                 <w:lang w:val="en-US"/>
               </w:rPr>
             </w:pPr>
-            <w:r>
-              <w:rPr>
-                <w:rFonts w:ascii="Times New Roman" w:hAnsi="Times New Roman" w:cs="Times New Roman"/>
-                <w:lang w:val="en-US"/>
-              </w:rPr>
-              <w:t>--</w:t>
+            <w:proofErr w:type="gramStart"/>
+            <w:r>
+              <w:rPr>
+                <w:rFonts w:ascii="Times New Roman" w:hAnsi="Times New Roman" w:cs="Times New Roman"/>
+                <w:lang w:val="en-US"/>
+              </w:rPr>
+              <w:t xml:space="preserve">{{ </w:t>
+            </w:r>
+            <w:proofErr w:type="spellStart"/>
+            <w:r>
+              <w:rPr>
+                <w:rFonts w:ascii="Times New Roman" w:hAnsi="Times New Roman" w:cs="Times New Roman"/>
+                <w:lang w:val="en-US"/>
+              </w:rPr>
+              <w:t>phone</w:t>
+            </w:r>
+            <w:proofErr w:type="gramEnd"/>
+            <w:r>
+              <w:rPr>
+                <w:rFonts w:ascii="Times New Roman" w:hAnsi="Times New Roman" w:cs="Times New Roman"/>
+                <w:lang w:val="en-US"/>
+              </w:rPr>
+              <w:t>_number</w:t>
+            </w:r>
+            <w:proofErr w:type="spellEnd"/>
+            <w:r>
+              <w:rPr>
+                <w:rFonts w:ascii="Times New Roman" w:hAnsi="Times New Roman" w:cs="Times New Roman"/>
+                <w:lang w:val="en-US"/>
+              </w:rPr>
+              <w:t xml:space="preserve"> }}</w:t>
             </w:r>
           </w:p>
         </w:tc>
@@ -4598,8 +4649,9 @@
             <w:r>
               <w:rPr>
                 <w:rFonts w:ascii="Times New Roman" w:hAnsi="Times New Roman" w:cs="Times New Roman"/>
-              </w:rPr>
-              <w:t>Телефон:</w:t>
+                <w:lang w:val="en-US"/>
+              </w:rPr>
+              <w:t>E-mail:</w:t>
             </w:r>
           </w:p>
         </w:tc>
@@ -4633,7 +4685,7 @@
                 <w:rFonts w:ascii="Times New Roman" w:hAnsi="Times New Roman" w:cs="Times New Roman"/>
                 <w:lang w:val="en-US"/>
               </w:rPr>
-              <w:t>phone</w:t>
+              <w:t>email</w:t>
             </w:r>
             <w:proofErr w:type="gramEnd"/>
             <w:r>
@@ -4641,7 +4693,7 @@
                 <w:rFonts w:ascii="Times New Roman" w:hAnsi="Times New Roman" w:cs="Times New Roman"/>
                 <w:lang w:val="en-US"/>
               </w:rPr>
-              <w:t>_number_rs</w:t>
+              <w:t>_rs</w:t>
             </w:r>
             <w:proofErr w:type="spellEnd"/>
             <w:r>
@@ -4681,8 +4733,9 @@
             <w:r>
               <w:rPr>
                 <w:rFonts w:ascii="Times New Roman" w:hAnsi="Times New Roman" w:cs="Times New Roman"/>
-              </w:rPr>
-              <w:t>Телефон:</w:t>
+                <w:lang w:val="en-US"/>
+              </w:rPr>
+              <w:t>E-mail:</w:t>
             </w:r>
           </w:p>
         </w:tc>
@@ -4708,163 +4761,6 @@
                 <w:rFonts w:ascii="Times New Roman" w:hAnsi="Times New Roman" w:cs="Times New Roman"/>
                 <w:lang w:val="en-US"/>
               </w:rPr>
-              <w:t xml:space="preserve">{{ </w:t>
-            </w:r>
-            <w:proofErr w:type="spellStart"/>
-            <w:r>
-              <w:rPr>
-                <w:rFonts w:ascii="Times New Roman" w:hAnsi="Times New Roman" w:cs="Times New Roman"/>
-                <w:lang w:val="en-US"/>
-              </w:rPr>
-              <w:t>phone</w:t>
-            </w:r>
-            <w:proofErr w:type="gramEnd"/>
-            <w:r>
-              <w:rPr>
-                <w:rFonts w:ascii="Times New Roman" w:hAnsi="Times New Roman" w:cs="Times New Roman"/>
-                <w:lang w:val="en-US"/>
-              </w:rPr>
-              <w:t>_number</w:t>
-            </w:r>
-            <w:proofErr w:type="spellEnd"/>
-            <w:r>
-              <w:rPr>
-                <w:rFonts w:ascii="Times New Roman" w:hAnsi="Times New Roman" w:cs="Times New Roman"/>
-                <w:lang w:val="en-US"/>
-              </w:rPr>
-              <w:t xml:space="preserve"> }}</w:t>
-            </w:r>
-          </w:p>
-        </w:tc>
-      </w:tr>
-      <w:tr>
-        <w:tc>
-          <w:tcPr>
-            <w:tcW w:w="617" w:type="pct"/>
-            <w:gridSpan w:val="4"/>
-          </w:tcPr>
-          <w:p>
-            <w:pPr>
-              <w:rPr>
-                <w:rFonts w:ascii="Times New Roman" w:hAnsi="Times New Roman" w:cs="Times New Roman"/>
-                <w:lang w:val="en-US"/>
-              </w:rPr>
-            </w:pPr>
-            <w:r>
-              <w:rPr>
-                <w:rFonts w:ascii="Times New Roman" w:hAnsi="Times New Roman" w:cs="Times New Roman"/>
-                <w:lang w:val="en-US"/>
-              </w:rPr>
-              <w:t>E-mail:</w:t>
-            </w:r>
-          </w:p>
-        </w:tc>
-        <w:tc>
-          <w:tcPr>
-            <w:tcW w:w="1724" w:type="pct"/>
-            <w:gridSpan w:val="8"/>
-            <w:tcBorders>
-              <w:top w:val="dotted" w:sz="4" w:space="0" w:color="808080" w:themeColor="background1" w:themeShade="80"/>
-              <w:bottom w:val="dotted" w:sz="4" w:space="0" w:color="808080" w:themeColor="background1" w:themeShade="80"/>
-            </w:tcBorders>
-          </w:tcPr>
-          <w:p>
-            <w:pPr>
-              <w:rPr>
-                <w:rFonts w:ascii="Times New Roman" w:hAnsi="Times New Roman" w:cs="Times New Roman"/>
-                <w:lang w:val="en-US"/>
-              </w:rPr>
-            </w:pPr>
-            <w:proofErr w:type="gramStart"/>
-            <w:r>
-              <w:rPr>
-                <w:rFonts w:ascii="Times New Roman" w:hAnsi="Times New Roman" w:cs="Times New Roman"/>
-                <w:lang w:val="en-US"/>
-              </w:rPr>
-              <w:t xml:space="preserve">{{ </w:t>
-            </w:r>
-            <w:proofErr w:type="spellStart"/>
-            <w:r>
-              <w:rPr>
-                <w:rFonts w:ascii="Times New Roman" w:hAnsi="Times New Roman" w:cs="Times New Roman"/>
-                <w:lang w:val="en-US"/>
-              </w:rPr>
-              <w:t>email</w:t>
-            </w:r>
-            <w:proofErr w:type="gramEnd"/>
-            <w:r>
-              <w:rPr>
-                <w:rFonts w:ascii="Times New Roman" w:hAnsi="Times New Roman" w:cs="Times New Roman"/>
-                <w:lang w:val="en-US"/>
-              </w:rPr>
-              <w:t>_rs</w:t>
-            </w:r>
-            <w:proofErr w:type="spellEnd"/>
-            <w:r>
-              <w:rPr>
-                <w:rFonts w:ascii="Times New Roman" w:hAnsi="Times New Roman" w:cs="Times New Roman"/>
-                <w:lang w:val="en-US"/>
-              </w:rPr>
-              <w:t xml:space="preserve"> }}</w:t>
-            </w:r>
-          </w:p>
-        </w:tc>
-        <w:tc>
-          <w:tcPr>
-            <w:tcW w:w="128" w:type="pct"/>
-          </w:tcPr>
-          <w:p>
-            <w:pPr>
-              <w:rPr>
-                <w:rFonts w:ascii="Times New Roman" w:hAnsi="Times New Roman" w:cs="Times New Roman"/>
-                <w:lang w:val="en-US"/>
-              </w:rPr>
-            </w:pPr>
-          </w:p>
-        </w:tc>
-        <w:tc>
-          <w:tcPr>
-            <w:tcW w:w="616" w:type="pct"/>
-            <w:gridSpan w:val="4"/>
-          </w:tcPr>
-          <w:p>
-            <w:pPr>
-              <w:rPr>
-                <w:rFonts w:ascii="Times New Roman" w:hAnsi="Times New Roman" w:cs="Times New Roman"/>
-                <w:lang w:val="en-US"/>
-              </w:rPr>
-            </w:pPr>
-            <w:r>
-              <w:rPr>
-                <w:rFonts w:ascii="Times New Roman" w:hAnsi="Times New Roman" w:cs="Times New Roman"/>
-                <w:lang w:val="en-US"/>
-              </w:rPr>
-              <w:t>E-mail:</w:t>
-            </w:r>
-          </w:p>
-        </w:tc>
-        <w:tc>
-          <w:tcPr>
-            <w:tcW w:w="1916" w:type="pct"/>
-            <w:gridSpan w:val="12"/>
-            <w:tcBorders>
-              <w:top w:val="dotted" w:sz="4" w:space="0" w:color="808080" w:themeColor="background1" w:themeShade="80"/>
-              <w:bottom w:val="dotted" w:sz="4" w:space="0" w:color="808080" w:themeColor="background1" w:themeShade="80"/>
-            </w:tcBorders>
-          </w:tcPr>
-          <w:p>
-            <w:pPr>
-              <w:rPr>
-                <w:rFonts w:ascii="Times New Roman" w:hAnsi="Times New Roman" w:cs="Times New Roman"/>
-                <w:lang w:val="en-US"/>
-              </w:rPr>
-            </w:pPr>
-            <w:proofErr w:type="gramStart"/>
-            <w:r>
-              <w:rPr>
-                <w:rFonts w:ascii="Times New Roman" w:hAnsi="Times New Roman" w:cs="Times New Roman"/>
-                <w:lang w:val="en-US"/>
-              </w:rPr>
               <w:t>{{ email</w:t>
             </w:r>
             <w:proofErr w:type="gramEnd"/>
@@ -5410,7 +5306,7 @@
         </w:trPr>
         <w:tc>
           <w:tcPr>
-            <w:tcW w:w="1320" w:type="pct"/>
+            <w:tcW w:w="1319" w:type="pct"/>
             <w:gridSpan w:val="10"/>
             <w:vAlign w:val="bottom"/>
           </w:tcPr>
@@ -5434,7 +5330,7 @@
         </w:tc>
         <w:tc>
           <w:tcPr>
-            <w:tcW w:w="1148" w:type="pct"/>
+            <w:tcW w:w="1149" w:type="pct"/>
             <w:gridSpan w:val="3"/>
             <w:tcBorders>
               <w:bottom w:val="single" w:sz="4" w:space="0" w:color="auto"/>
@@ -5502,7 +5398,7 @@
       <w:tr>
         <w:tc>
           <w:tcPr>
-            <w:tcW w:w="1320" w:type="pct"/>
+            <w:tcW w:w="1319" w:type="pct"/>
             <w:gridSpan w:val="10"/>
           </w:tcPr>
           <w:p>
@@ -5518,7 +5414,7 @@
         </w:tc>
         <w:tc>
           <w:tcPr>
-            <w:tcW w:w="1148" w:type="pct"/>
+            <w:tcW w:w="1149" w:type="pct"/>
             <w:gridSpan w:val="3"/>
             <w:tcBorders>
               <w:top w:val="single" w:sz="4" w:space="0" w:color="auto"/>
@@ -6075,7 +5971,7 @@
 </file>
 
 <file path=word/endnotes.xml><?xml version="1.0" encoding="utf-8"?>
-<w:endnotes xmlns:wpc="http://schemas.microsoft.com/office/word/2010/wordprocessingCanvas" xmlns:cx="http://schemas.microsoft.com/office/drawing/2014/chartex" xmlns:cx1="http://schemas.microsoft.com/office/drawing/2015/9/8/chartex" xmlns:cx2="http://schemas.microsoft.com/office/drawing/2015/10/21/chartex" xmlns:cx3="http://schemas.microsoft.com/office/drawing/2016/5/9/chartex" xmlns:cx4="http://schemas.microsoft.com/office/drawing/2016/5/10/chartex" xmlns:cx5="http://schemas.microsoft.com/office/drawing/2016/5/11/chartex" xmlns:cx6="http://schemas.microsoft.com/office/drawing/2016/5/12/chartex" xmlns:cx7="http://schemas.microsoft.com/office/drawing/2016/5/13/chartex" xmlns:cx8="http://schemas.microsoft.com/office/drawing/2016/5/14/chartex" xmlns:mc="http://schemas.openxmlformats.org/markup-compatibility/2006" xmlns:aink="http://schemas.microsoft.com/office/drawing/2016/ink" xmlns:am3d="http://schemas.microsoft.com/office/drawing/2017/model3d" xmlns:o="urn:schemas-microsoft-com:office:office" xmlns:oel="http://schemas.microsoft.com/office/2019/extlst" xmlns:r="http://schemas.openxmlformats.org/officeDocument/2006/relationships" xmlns:m="http://schemas.openxmlformats.org/officeDocument/2006/math" xmlns:v="urn:schemas-microsoft-com:vml" xmlns:wp14="http://schemas.microsoft.com/office/word/2010/wordprocessingDrawing" xmlns:wp="http://schemas.openxmlformats.org/drawingml/2006/wordprocessingDrawing" xmlns:w10="urn:schemas-microsoft-com:office:word" xmlns:w="http://schemas.openxmlformats.org/wordprocessingml/2006/main" xmlns:w14="http://schemas.microsoft.com/office/word/2010/wordml" xmlns:w15="http://schemas.microsoft.com/office/word/2012/wordml" xmlns:w16cex="http://schemas.microsoft.com/office/word/2018/wordml/cex" xmlns:w16cid="http://schemas.microsoft.com/office/word/2016/wordml/cid" xmlns:w16="http://schemas.microsoft.com/office/word/2018/wordml" xmlns:w16du="http://schemas.microsoft.com/office/word/2023/wordml/word16du" xmlns:w16sdtdh="http://schemas.microsoft.com/office/word/2020/wordml/sdtdatahash" xmlns:w16se="http://schemas.microsoft.com/office/word/2015/wordml/symex" xmlns:wpg="http://schemas.microsoft.com/office/word/2010/wordprocessingGroup" xmlns:wpi="http://schemas.microsoft.com/office/word/2010/wordprocessingInk" xmlns:wne="http://schemas.microsoft.com/office/word/2006/wordml" xmlns:wps="http://schemas.microsoft.com/office/word/2010/wordprocessingShape" mc:Ignorable="w14 w15 w16se w16cid w16 w16cex w16sdtdh w16du wp14">
+<w:endnotes xmlns:wpc="http://schemas.microsoft.com/office/word/2010/wordprocessingCanvas" xmlns:cx="http://schemas.microsoft.com/office/drawing/2014/chartex" xmlns:cx1="http://schemas.microsoft.com/office/drawing/2015/9/8/chartex" xmlns:cx2="http://schemas.microsoft.com/office/drawing/2015/10/21/chartex" xmlns:cx3="http://schemas.microsoft.com/office/drawing/2016/5/9/chartex" xmlns:cx4="http://schemas.microsoft.com/office/drawing/2016/5/10/chartex" xmlns:cx5="http://schemas.microsoft.com/office/drawing/2016/5/11/chartex" xmlns:cx6="http://schemas.microsoft.com/office/drawing/2016/5/12/chartex" xmlns:cx7="http://schemas.microsoft.com/office/drawing/2016/5/13/chartex" xmlns:cx8="http://schemas.microsoft.com/office/drawing/2016/5/14/chartex" xmlns:mc="http://schemas.openxmlformats.org/markup-compatibility/2006" xmlns:aink="http://schemas.microsoft.com/office/drawing/2016/ink" xmlns:am3d="http://schemas.microsoft.com/office/drawing/2017/model3d" xmlns:o="urn:schemas-microsoft-com:office:office" xmlns:r="http://schemas.openxmlformats.org/officeDocument/2006/relationships" xmlns:m="http://schemas.openxmlformats.org/officeDocument/2006/math" xmlns:v="urn:schemas-microsoft-com:vml" xmlns:wp14="http://schemas.microsoft.com/office/word/2010/wordprocessingDrawing" xmlns:wp="http://schemas.openxmlformats.org/drawingml/2006/wordprocessingDrawing" xmlns:w10="urn:schemas-microsoft-com:office:word" xmlns:w="http://schemas.openxmlformats.org/wordprocessingml/2006/main" xmlns:w14="http://schemas.microsoft.com/office/word/2010/wordml" xmlns:w15="http://schemas.microsoft.com/office/word/2012/wordml" xmlns:w16cid="http://schemas.microsoft.com/office/word/2016/wordml/cid" xmlns:w16se="http://schemas.microsoft.com/office/word/2015/wordml/symex" xmlns:wpg="http://schemas.microsoft.com/office/word/2010/wordprocessingGroup" xmlns:wpi="http://schemas.microsoft.com/office/word/2010/wordprocessingInk" xmlns:wne="http://schemas.microsoft.com/office/word/2006/wordml" xmlns:wps="http://schemas.microsoft.com/office/word/2010/wordprocessingShape" mc:Ignorable="w14 w15 w16se w16cid wp14">
   <w:endnote w:type="separator" w:id="-1">
     <w:p>
       <w:pPr>
@@ -6100,7 +5996,7 @@
 </file>
 
 <file path=word/footer1.xml><?xml version="1.0" encoding="utf-8"?>
-<w:ftr xmlns:wpc="http://schemas.microsoft.com/office/word/2010/wordprocessingCanvas" xmlns:cx="http://schemas.microsoft.com/office/drawing/2014/chartex" xmlns:cx1="http://schemas.microsoft.com/office/drawing/2015/9/8/chartex" xmlns:cx2="http://schemas.microsoft.com/office/drawing/2015/10/21/chartex" xmlns:cx3="http://schemas.microsoft.com/office/drawing/2016/5/9/chartex" xmlns:cx4="http://schemas.microsoft.com/office/drawing/2016/5/10/chartex" xmlns:cx5="http://schemas.microsoft.com/office/drawing/2016/5/11/chartex" xmlns:cx6="http://schemas.microsoft.com/office/drawing/2016/5/12/chartex" xmlns:cx7="http://schemas.microsoft.com/office/drawing/2016/5/13/chartex" xmlns:cx8="http://schemas.microsoft.com/office/drawing/2016/5/14/chartex" xmlns:mc="http://schemas.openxmlformats.org/markup-compatibility/2006" xmlns:aink="http://schemas.microsoft.com/office/drawing/2016/ink" xmlns:am3d="http://schemas.microsoft.com/office/drawing/2017/model3d" xmlns:o="urn:schemas-microsoft-com:office:office" xmlns:oel="http://schemas.microsoft.com/office/2019/extlst" xmlns:r="http://schemas.openxmlformats.org/officeDocument/2006/relationships" xmlns:m="http://schemas.openxmlformats.org/officeDocument/2006/math" xmlns:v="urn:schemas-microsoft-com:vml" xmlns:wp14="http://schemas.microsoft.com/office/word/2010/wordprocessingDrawing" xmlns:wp="http://schemas.openxmlformats.org/drawingml/2006/wordprocessingDrawing" xmlns:w10="urn:schemas-microsoft-com:office:word" xmlns:w="http://schemas.openxmlformats.org/wordprocessingml/2006/main" xmlns:w14="http://schemas.microsoft.com/office/word/2010/wordml" xmlns:w15="http://schemas.microsoft.com/office/word/2012/wordml" xmlns:w16cex="http://schemas.microsoft.com/office/word/2018/wordml/cex" xmlns:w16cid="http://schemas.microsoft.com/office/word/2016/wordml/cid" xmlns:w16="http://schemas.microsoft.com/office/word/2018/wordml" xmlns:w16du="http://schemas.microsoft.com/office/word/2023/wordml/word16du" xmlns:w16sdtdh="http://schemas.microsoft.com/office/word/2020/wordml/sdtdatahash" xmlns:w16se="http://schemas.microsoft.com/office/word/2015/wordml/symex" xmlns:wpg="http://schemas.microsoft.com/office/word/2010/wordprocessingGroup" xmlns:wpi="http://schemas.microsoft.com/office/word/2010/wordprocessingInk" xmlns:wne="http://schemas.microsoft.com/office/word/2006/wordml" xmlns:wps="http://schemas.microsoft.com/office/word/2010/wordprocessingShape" mc:Ignorable="w14 w15 w16se w16cid w16 w16cex w16sdtdh w16du wp14">
+<w:ftr xmlns:wpc="http://schemas.microsoft.com/office/word/2010/wordprocessingCanvas" xmlns:cx="http://schemas.microsoft.com/office/drawing/2014/chartex" xmlns:cx1="http://schemas.microsoft.com/office/drawing/2015/9/8/chartex" xmlns:cx2="http://schemas.microsoft.com/office/drawing/2015/10/21/chartex" xmlns:cx3="http://schemas.microsoft.com/office/drawing/2016/5/9/chartex" xmlns:cx4="http://schemas.microsoft.com/office/drawing/2016/5/10/chartex" xmlns:cx5="http://schemas.microsoft.com/office/drawing/2016/5/11/chartex" xmlns:cx6="http://schemas.microsoft.com/office/drawing/2016/5/12/chartex" xmlns:cx7="http://schemas.microsoft.com/office/drawing/2016/5/13/chartex" xmlns:cx8="http://schemas.microsoft.com/office/drawing/2016/5/14/chartex" xmlns:mc="http://schemas.openxmlformats.org/markup-compatibility/2006" xmlns:aink="http://schemas.microsoft.com/office/drawing/2016/ink" xmlns:am3d="http://schemas.microsoft.com/office/drawing/2017/model3d" xmlns:o="urn:schemas-microsoft-com:office:office" xmlns:r="http://schemas.openxmlformats.org/officeDocument/2006/relationships" xmlns:m="http://schemas.openxmlformats.org/officeDocument/2006/math" xmlns:v="urn:schemas-microsoft-com:vml" xmlns:wp14="http://schemas.microsoft.com/office/word/2010/wordprocessingDrawing" xmlns:wp="http://schemas.openxmlformats.org/drawingml/2006/wordprocessingDrawing" xmlns:w10="urn:schemas-microsoft-com:office:word" xmlns:w="http://schemas.openxmlformats.org/wordprocessingml/2006/main" xmlns:w14="http://schemas.microsoft.com/office/word/2010/wordml" xmlns:w15="http://schemas.microsoft.com/office/word/2012/wordml" xmlns:w16cid="http://schemas.microsoft.com/office/word/2016/wordml/cid" xmlns:w16se="http://schemas.microsoft.com/office/word/2015/wordml/symex" xmlns:wpg="http://schemas.microsoft.com/office/word/2010/wordprocessingGroup" xmlns:wpi="http://schemas.microsoft.com/office/word/2010/wordprocessingInk" xmlns:wne="http://schemas.microsoft.com/office/word/2006/wordml" xmlns:wps="http://schemas.microsoft.com/office/word/2010/wordprocessingShape" mc:Ignorable="w14 w15 w16se w16cid wp14">
   <w:tbl>
     <w:tblPr>
       <w:tblStyle w:val="a9"/>
@@ -6295,6 +6191,7 @@
               <w:docPartUnique/>
             </w:docPartObj>
           </w:sdtPr>
+          <w:sdtEndPr/>
           <w:sdtContent>
             <w:sdt>
               <w:sdtPr>
@@ -6309,6 +6206,7 @@
                   <w:docPartUnique/>
                 </w:docPartObj>
               </w:sdtPr>
+              <w:sdtEndPr/>
               <w:sdtContent>
                 <w:p>
                   <w:pPr>
@@ -6478,7 +6376,7 @@
 </file>
 
 <file path=word/footnotes.xml><?xml version="1.0" encoding="utf-8"?>
-<w:footnotes xmlns:wpc="http://schemas.microsoft.com/office/word/2010/wordprocessingCanvas" xmlns:cx="http://schemas.microsoft.com/office/drawing/2014/chartex" xmlns:cx1="http://schemas.microsoft.com/office/drawing/2015/9/8/chartex" xmlns:cx2="http://schemas.microsoft.com/office/drawing/2015/10/21/chartex" xmlns:cx3="http://schemas.microsoft.com/office/drawing/2016/5/9/chartex" xmlns:cx4="http://schemas.microsoft.com/office/drawing/2016/5/10/chartex" xmlns:cx5="http://schemas.microsoft.com/office/drawing/2016/5/11/chartex" xmlns:cx6="http://schemas.microsoft.com/office/drawing/2016/5/12/chartex" xmlns:cx7="http://schemas.microsoft.com/office/drawing/2016/5/13/chartex" xmlns:cx8="http://schemas.microsoft.com/office/drawing/2016/5/14/chartex" xmlns:mc="http://schemas.openxmlformats.org/markup-compatibility/2006" xmlns:aink="http://schemas.microsoft.com/office/drawing/2016/ink" xmlns:am3d="http://schemas.microsoft.com/office/drawing/2017/model3d" xmlns:o="urn:schemas-microsoft-com:office:office" xmlns:oel="http://schemas.microsoft.com/office/2019/extlst" xmlns:r="http://schemas.openxmlformats.org/officeDocument/2006/relationships" xmlns:m="http://schemas.openxmlformats.org/officeDocument/2006/math" xmlns:v="urn:schemas-microsoft-com:vml" xmlns:wp14="http://schemas.microsoft.com/office/word/2010/wordprocessingDrawing" xmlns:wp="http://schemas.openxmlformats.org/drawingml/2006/wordprocessingDrawing" xmlns:w10="urn:schemas-microsoft-com:office:word" xmlns:w="http://schemas.openxmlformats.org/wordprocessingml/2006/main" xmlns:w14="http://schemas.microsoft.com/office/word/2010/wordml" xmlns:w15="http://schemas.microsoft.com/office/word/2012/wordml" xmlns:w16cex="http://schemas.microsoft.com/office/word/2018/wordml/cex" xmlns:w16cid="http://schemas.microsoft.com/office/word/2016/wordml/cid" xmlns:w16="http://schemas.microsoft.com/office/word/2018/wordml" xmlns:w16du="http://schemas.microsoft.com/office/word/2023/wordml/word16du" xmlns:w16sdtdh="http://schemas.microsoft.com/office/word/2020/wordml/sdtdatahash" xmlns:w16se="http://schemas.microsoft.com/office/word/2015/wordml/symex" xmlns:wpg="http://schemas.microsoft.com/office/word/2010/wordprocessingGroup" xmlns:wpi="http://schemas.microsoft.com/office/word/2010/wordprocessingInk" xmlns:wne="http://schemas.microsoft.com/office/word/2006/wordml" xmlns:wps="http://schemas.microsoft.com/office/word/2010/wordprocessingShape" mc:Ignorable="w14 w15 w16se w16cid w16 w16cex w16sdtdh w16du wp14">
+<w:footnotes xmlns:wpc="http://schemas.microsoft.com/office/word/2010/wordprocessingCanvas" xmlns:cx="http://schemas.microsoft.com/office/drawing/2014/chartex" xmlns:cx1="http://schemas.microsoft.com/office/drawing/2015/9/8/chartex" xmlns:cx2="http://schemas.microsoft.com/office/drawing/2015/10/21/chartex" xmlns:cx3="http://schemas.microsoft.com/office/drawing/2016/5/9/chartex" xmlns:cx4="http://schemas.microsoft.com/office/drawing/2016/5/10/chartex" xmlns:cx5="http://schemas.microsoft.com/office/drawing/2016/5/11/chartex" xmlns:cx6="http://schemas.microsoft.com/office/drawing/2016/5/12/chartex" xmlns:cx7="http://schemas.microsoft.com/office/drawing/2016/5/13/chartex" xmlns:cx8="http://schemas.microsoft.com/office/drawing/2016/5/14/chartex" xmlns:mc="http://schemas.openxmlformats.org/markup-compatibility/2006" xmlns:aink="http://schemas.microsoft.com/office/drawing/2016/ink" xmlns:am3d="http://schemas.microsoft.com/office/drawing/2017/model3d" xmlns:o="urn:schemas-microsoft-com:office:office" xmlns:r="http://schemas.openxmlformats.org/officeDocument/2006/relationships" xmlns:m="http://schemas.openxmlformats.org/officeDocument/2006/math" xmlns:v="urn:schemas-microsoft-com:vml" xmlns:wp14="http://schemas.microsoft.com/office/word/2010/wordprocessingDrawing" xmlns:wp="http://schemas.openxmlformats.org/drawingml/2006/wordprocessingDrawing" xmlns:w10="urn:schemas-microsoft-com:office:word" xmlns:w="http://schemas.openxmlformats.org/wordprocessingml/2006/main" xmlns:w14="http://schemas.microsoft.com/office/word/2010/wordml" xmlns:w15="http://schemas.microsoft.com/office/word/2012/wordml" xmlns:w16cid="http://schemas.microsoft.com/office/word/2016/wordml/cid" xmlns:w16se="http://schemas.microsoft.com/office/word/2015/wordml/symex" xmlns:wpg="http://schemas.microsoft.com/office/word/2010/wordprocessingGroup" xmlns:wpi="http://schemas.microsoft.com/office/word/2010/wordprocessingInk" xmlns:wne="http://schemas.microsoft.com/office/word/2006/wordml" xmlns:wps="http://schemas.microsoft.com/office/word/2010/wordprocessingShape" mc:Ignorable="w14 w15 w16se w16cid wp14">
   <w:footnote w:type="separator" w:id="-1">
     <w:p>
       <w:pPr>
@@ -6578,7 +6476,7 @@
 </file>
 
 <file path=word/header1.xml><?xml version="1.0" encoding="utf-8"?>
-<w:hdr xmlns:wpc="http://schemas.microsoft.com/office/word/2010/wordprocessingCanvas" xmlns:cx="http://schemas.microsoft.com/office/drawing/2014/chartex" xmlns:cx1="http://schemas.microsoft.com/office/drawing/2015/9/8/chartex" xmlns:cx2="http://schemas.microsoft.com/office/drawing/2015/10/21/chartex" xmlns:cx3="http://schemas.microsoft.com/office/drawing/2016/5/9/chartex" xmlns:cx4="http://schemas.microsoft.com/office/drawing/2016/5/10/chartex" xmlns:cx5="http://schemas.microsoft.com/office/drawing/2016/5/11/chartex" xmlns:cx6="http://schemas.microsoft.com/office/drawing/2016/5/12/chartex" xmlns:cx7="http://schemas.microsoft.com/office/drawing/2016/5/13/chartex" xmlns:cx8="http://schemas.microsoft.com/office/drawing/2016/5/14/chartex" xmlns:mc="http://schemas.openxmlformats.org/markup-compatibility/2006" xmlns:aink="http://schemas.microsoft.com/office/drawing/2016/ink" xmlns:am3d="http://schemas.microsoft.com/office/drawing/2017/model3d" xmlns:o="urn:schemas-microsoft-com:office:office" xmlns:oel="http://schemas.microsoft.com/office/2019/extlst" xmlns:r="http://schemas.openxmlformats.org/officeDocument/2006/relationships" xmlns:m="http://schemas.openxmlformats.org/officeDocument/2006/math" xmlns:v="urn:schemas-microsoft-com:vml" xmlns:wp14="http://schemas.microsoft.com/office/word/2010/wordprocessingDrawing" xmlns:wp="http://schemas.openxmlformats.org/drawingml/2006/wordprocessingDrawing" xmlns:w10="urn:schemas-microsoft-com:office:word" xmlns:w="http://schemas.openxmlformats.org/wordprocessingml/2006/main" xmlns:w14="http://schemas.microsoft.com/office/word/2010/wordml" xmlns:w15="http://schemas.microsoft.com/office/word/2012/wordml" xmlns:w16cex="http://schemas.microsoft.com/office/word/2018/wordml/cex" xmlns:w16cid="http://schemas.microsoft.com/office/word/2016/wordml/cid" xmlns:w16="http://schemas.microsoft.com/office/word/2018/wordml" xmlns:w16du="http://schemas.microsoft.com/office/word/2023/wordml/word16du" xmlns:w16sdtdh="http://schemas.microsoft.com/office/word/2020/wordml/sdtdatahash" xmlns:w16se="http://schemas.microsoft.com/office/word/2015/wordml/symex" xmlns:wpg="http://schemas.microsoft.com/office/word/2010/wordprocessingGroup" xmlns:wpi="http://schemas.microsoft.com/office/word/2010/wordprocessingInk" xmlns:wne="http://schemas.microsoft.com/office/word/2006/wordml" xmlns:wps="http://schemas.microsoft.com/office/word/2010/wordprocessingShape" mc:Ignorable="w14 w15 w16se w16cid w16 w16cex w16sdtdh w16du wp14">
+<w:hdr xmlns:wpc="http://schemas.microsoft.com/office/word/2010/wordprocessingCanvas" xmlns:cx="http://schemas.microsoft.com/office/drawing/2014/chartex" xmlns:cx1="http://schemas.microsoft.com/office/drawing/2015/9/8/chartex" xmlns:cx2="http://schemas.microsoft.com/office/drawing/2015/10/21/chartex" xmlns:cx3="http://schemas.microsoft.com/office/drawing/2016/5/9/chartex" xmlns:cx4="http://schemas.microsoft.com/office/drawing/2016/5/10/chartex" xmlns:cx5="http://schemas.microsoft.com/office/drawing/2016/5/11/chartex" xmlns:cx6="http://schemas.microsoft.com/office/drawing/2016/5/12/chartex" xmlns:cx7="http://schemas.microsoft.com/office/drawing/2016/5/13/chartex" xmlns:cx8="http://schemas.microsoft.com/office/drawing/2016/5/14/chartex" xmlns:mc="http://schemas.openxmlformats.org/markup-compatibility/2006" xmlns:aink="http://schemas.microsoft.com/office/drawing/2016/ink" xmlns:am3d="http://schemas.microsoft.com/office/drawing/2017/model3d" xmlns:o="urn:schemas-microsoft-com:office:office" xmlns:r="http://schemas.openxmlformats.org/officeDocument/2006/relationships" xmlns:m="http://schemas.openxmlformats.org/officeDocument/2006/math" xmlns:v="urn:schemas-microsoft-com:vml" xmlns:wp14="http://schemas.microsoft.com/office/word/2010/wordprocessingDrawing" xmlns:wp="http://schemas.openxmlformats.org/drawingml/2006/wordprocessingDrawing" xmlns:w10="urn:schemas-microsoft-com:office:word" xmlns:w="http://schemas.openxmlformats.org/wordprocessingml/2006/main" xmlns:w14="http://schemas.microsoft.com/office/word/2010/wordml" xmlns:w15="http://schemas.microsoft.com/office/word/2012/wordml" xmlns:w16cid="http://schemas.microsoft.com/office/word/2016/wordml/cid" xmlns:w16se="http://schemas.microsoft.com/office/word/2015/wordml/symex" xmlns:wpg="http://schemas.microsoft.com/office/word/2010/wordprocessingGroup" xmlns:wpi="http://schemas.microsoft.com/office/word/2010/wordprocessingInk" xmlns:wne="http://schemas.microsoft.com/office/word/2006/wordml" xmlns:wps="http://schemas.microsoft.com/office/word/2010/wordprocessingShape" mc:Ignorable="w14 w15 w16se w16cid wp14">
   <w:tbl>
     <w:tblPr>
       <w:tblStyle w:val="a9"/>
@@ -6805,7 +6703,7 @@
 </file>
 
 <file path=word/numbering.xml><?xml version="1.0" encoding="utf-8"?>
-<w:numbering xmlns:wpc="http://schemas.microsoft.com/office/word/2010/wordprocessingCanvas" xmlns:cx="http://schemas.microsoft.com/office/drawing/2014/chartex" xmlns:cx1="http://schemas.microsoft.com/office/drawing/2015/9/8/chartex" xmlns:cx2="http://schemas.microsoft.com/office/drawing/2015/10/21/chartex" xmlns:cx3="http://schemas.microsoft.com/office/drawing/2016/5/9/chartex" xmlns:cx4="http://schemas.microsoft.com/office/drawing/2016/5/10/chartex" xmlns:cx5="http://schemas.microsoft.com/office/drawing/2016/5/11/chartex" xmlns:cx6="http://schemas.microsoft.com/office/drawing/2016/5/12/chartex" xmlns:cx7="http://schemas.microsoft.com/office/drawing/2016/5/13/chartex" xmlns:cx8="http://schemas.microsoft.com/office/drawing/2016/5/14/chartex" xmlns:mc="http://schemas.openxmlformats.org/markup-compatibility/2006" xmlns:aink="http://schemas.microsoft.com/office/drawing/2016/ink" xmlns:am3d="http://schemas.microsoft.com/office/drawing/2017/model3d" xmlns:o="urn:schemas-microsoft-com:office:office" xmlns:oel="http://schemas.microsoft.com/office/2019/extlst" xmlns:r="http://schemas.openxmlformats.org/officeDocument/2006/relationships" xmlns:m="http://schemas.openxmlformats.org/officeDocument/2006/math" xmlns:v="urn:schemas-microsoft-com:vml" xmlns:wp14="http://schemas.microsoft.com/office/word/2010/wordprocessingDrawing" xmlns:wp="http://schemas.openxmlformats.org/drawingml/2006/wordprocessingDrawing" xmlns:w10="urn:schemas-microsoft-com:office:word" xmlns:w="http://schemas.openxmlformats.org/wordprocessingml/2006/main" xmlns:w14="http://schemas.microsoft.com/office/word/2010/wordml" xmlns:w15="http://schemas.microsoft.com/office/word/2012/wordml" xmlns:w16cex="http://schemas.microsoft.com/office/word/2018/wordml/cex" xmlns:w16cid="http://schemas.microsoft.com/office/word/2016/wordml/cid" xmlns:w16="http://schemas.microsoft.com/office/word/2018/wordml" xmlns:w16du="http://schemas.microsoft.com/office/word/2023/wordml/word16du" xmlns:w16sdtdh="http://schemas.microsoft.com/office/word/2020/wordml/sdtdatahash" xmlns:w16se="http://schemas.microsoft.com/office/word/2015/wordml/symex" xmlns:wpg="http://schemas.microsoft.com/office/word/2010/wordprocessingGroup" xmlns:wpi="http://schemas.microsoft.com/office/word/2010/wordprocessingInk" xmlns:wne="http://schemas.microsoft.com/office/word/2006/wordml" xmlns:wps="http://schemas.microsoft.com/office/word/2010/wordprocessingShape" mc:Ignorable="w14 w15 w16se w16cid w16 w16cex w16sdtdh w16du wp14">
+<w:numbering xmlns:wpc="http://schemas.microsoft.com/office/word/2010/wordprocessingCanvas" xmlns:cx="http://schemas.microsoft.com/office/drawing/2014/chartex" xmlns:cx1="http://schemas.microsoft.com/office/drawing/2015/9/8/chartex" xmlns:cx2="http://schemas.microsoft.com/office/drawing/2015/10/21/chartex" xmlns:cx3="http://schemas.microsoft.com/office/drawing/2016/5/9/chartex" xmlns:cx4="http://schemas.microsoft.com/office/drawing/2016/5/10/chartex" xmlns:cx5="http://schemas.microsoft.com/office/drawing/2016/5/11/chartex" xmlns:cx6="http://schemas.microsoft.com/office/drawing/2016/5/12/chartex" xmlns:cx7="http://schemas.microsoft.com/office/drawing/2016/5/13/chartex" xmlns:cx8="http://schemas.microsoft.com/office/drawing/2016/5/14/chartex" xmlns:mc="http://schemas.openxmlformats.org/markup-compatibility/2006" xmlns:aink="http://schemas.microsoft.com/office/drawing/2016/ink" xmlns:am3d="http://schemas.microsoft.com/office/drawing/2017/model3d" xmlns:o="urn:schemas-microsoft-com:office:office" xmlns:r="http://schemas.openxmlformats.org/officeDocument/2006/relationships" xmlns:m="http://schemas.openxmlformats.org/officeDocument/2006/math" xmlns:v="urn:schemas-microsoft-com:vml" xmlns:wp14="http://schemas.microsoft.com/office/word/2010/wordprocessingDrawing" xmlns:wp="http://schemas.openxmlformats.org/drawingml/2006/wordprocessingDrawing" xmlns:w10="urn:schemas-microsoft-com:office:word" xmlns:w="http://schemas.openxmlformats.org/wordprocessingml/2006/main" xmlns:w14="http://schemas.microsoft.com/office/word/2010/wordml" xmlns:w15="http://schemas.microsoft.com/office/word/2012/wordml" xmlns:w16cid="http://schemas.microsoft.com/office/word/2016/wordml/cid" xmlns:w16se="http://schemas.microsoft.com/office/word/2015/wordml/symex" xmlns:wpg="http://schemas.microsoft.com/office/word/2010/wordprocessingGroup" xmlns:wpi="http://schemas.microsoft.com/office/word/2010/wordprocessingInk" xmlns:wne="http://schemas.microsoft.com/office/word/2006/wordml" xmlns:wps="http://schemas.microsoft.com/office/word/2010/wordprocessingShape" mc:Ignorable="w14 w15 w16se w16cid wp14">
   <w:abstractNum w:abstractNumId="0" w15:restartNumberingAfterBreak="0">
     <w:nsid w:val="0728419E"/>
     <w:multiLevelType w:val="multilevel"/>
@@ -8199,59 +8097,59 @@
       </w:rPr>
     </w:lvl>
   </w:abstractNum>
-  <w:num w:numId="1" w16cid:durableId="1021206583">
+  <w:num w:numId="1">
     <w:abstractNumId w:val="1"/>
   </w:num>
-  <w:num w:numId="2" w16cid:durableId="445738277">
+  <w:num w:numId="2">
     <w:abstractNumId w:val="1"/>
   </w:num>
-  <w:num w:numId="3" w16cid:durableId="1661352481">
+  <w:num w:numId="3">
     <w:abstractNumId w:val="1"/>
   </w:num>
-  <w:num w:numId="4" w16cid:durableId="486360068">
+  <w:num w:numId="4">
     <w:abstractNumId w:val="0"/>
   </w:num>
-  <w:num w:numId="5" w16cid:durableId="94179243">
+  <w:num w:numId="5">
     <w:abstractNumId w:val="11"/>
   </w:num>
-  <w:num w:numId="6" w16cid:durableId="1279530641">
+  <w:num w:numId="6">
     <w:abstractNumId w:val="2"/>
   </w:num>
-  <w:num w:numId="7" w16cid:durableId="1425347711">
+  <w:num w:numId="7">
     <w:abstractNumId w:val="10"/>
   </w:num>
-  <w:num w:numId="8" w16cid:durableId="1741515215">
+  <w:num w:numId="8">
     <w:abstractNumId w:val="3"/>
   </w:num>
-  <w:num w:numId="9" w16cid:durableId="664549586">
+  <w:num w:numId="9">
     <w:abstractNumId w:val="13"/>
   </w:num>
-  <w:num w:numId="10" w16cid:durableId="400295106">
+  <w:num w:numId="10">
     <w:abstractNumId w:val="8"/>
   </w:num>
-  <w:num w:numId="11" w16cid:durableId="1647011751">
+  <w:num w:numId="11">
     <w:abstractNumId w:val="5"/>
   </w:num>
-  <w:num w:numId="12" w16cid:durableId="1221789820">
+  <w:num w:numId="12">
     <w:abstractNumId w:val="9"/>
   </w:num>
-  <w:num w:numId="13" w16cid:durableId="1172138900">
+  <w:num w:numId="13">
     <w:abstractNumId w:val="6"/>
   </w:num>
-  <w:num w:numId="14" w16cid:durableId="1928077146">
+  <w:num w:numId="14">
     <w:abstractNumId w:val="4"/>
   </w:num>
-  <w:num w:numId="15" w16cid:durableId="1552645923">
+  <w:num w:numId="15">
     <w:abstractNumId w:val="12"/>
   </w:num>
-  <w:num w:numId="16" w16cid:durableId="940383368">
+  <w:num w:numId="16">
     <w:abstractNumId w:val="7"/>
   </w:num>
 </w:numbering>
 </file>
 
 <file path=word/styles.xml><?xml version="1.0" encoding="utf-8"?>
-<w:styles xmlns:mc="http://schemas.openxmlformats.org/markup-compatibility/2006" xmlns:r="http://schemas.openxmlformats.org/officeDocument/2006/relationships" xmlns:w="http://schemas.openxmlformats.org/wordprocessingml/2006/main" xmlns:w14="http://schemas.microsoft.com/office/word/2010/wordml" xmlns:w15="http://schemas.microsoft.com/office/word/2012/wordml" xmlns:w16cex="http://schemas.microsoft.com/office/word/2018/wordml/cex" xmlns:w16cid="http://schemas.microsoft.com/office/word/2016/wordml/cid" xmlns:w16="http://schemas.microsoft.com/office/word/2018/wordml" xmlns:w16du="http://schemas.microsoft.com/office/word/2023/wordml/word16du" xmlns:w16sdtdh="http://schemas.microsoft.com/office/word/2020/wordml/sdtdatahash" xmlns:w16se="http://schemas.microsoft.com/office/word/2015/wordml/symex" mc:Ignorable="w14 w15 w16se w16cid w16 w16cex w16sdtdh w16du">
+<w:styles xmlns:mc="http://schemas.openxmlformats.org/markup-compatibility/2006" xmlns:r="http://schemas.openxmlformats.org/officeDocument/2006/relationships" xmlns:w="http://schemas.openxmlformats.org/wordprocessingml/2006/main" xmlns:w14="http://schemas.microsoft.com/office/word/2010/wordml" xmlns:w15="http://schemas.microsoft.com/office/word/2012/wordml" xmlns:w16cid="http://schemas.microsoft.com/office/word/2016/wordml/cid" xmlns:w16se="http://schemas.microsoft.com/office/word/2015/wordml/symex" mc:Ignorable="w14 w15 w16se w16cid">
   <w:docDefaults>
     <w:rPrDefault>
       <w:rPr>
@@ -8267,7 +8165,7 @@
       </w:pPr>
     </w:pPrDefault>
   </w:docDefaults>
-  <w:latentStyles w:defLockedState="0" w:defUIPriority="99" w:defSemiHidden="0" w:defUnhideWhenUsed="0" w:defQFormat="0" w:count="376">
+  <w:latentStyles w:defLockedState="0" w:defUIPriority="99" w:defSemiHidden="0" w:defUnhideWhenUsed="0" w:defQFormat="0" w:count="375">
     <w:lsdException w:name="Normal" w:uiPriority="0" w:qFormat="1"/>
     <w:lsdException w:name="heading 1" w:uiPriority="9" w:qFormat="1"/>
     <w:lsdException w:name="heading 2" w:semiHidden="1" w:uiPriority="9" w:unhideWhenUsed="1" w:qFormat="1"/>
@@ -8643,7 +8541,6 @@
     <w:lsdException w:name="Smart Hyperlink" w:semiHidden="1" w:unhideWhenUsed="1"/>
     <w:lsdException w:name="Hashtag" w:semiHidden="1" w:unhideWhenUsed="1"/>
     <w:lsdException w:name="Unresolved Mention" w:semiHidden="1" w:unhideWhenUsed="1"/>
-    <w:lsdException w:name="Smart Link" w:semiHidden="1" w:unhideWhenUsed="1"/>
   </w:latentStyles>
   <w:style w:type="paragraph" w:default="1" w:styleId="a0">
     <w:name w:val="Normal"/>
@@ -9150,7 +9047,7 @@
 </file>
 
 <file path=customXml/itemProps1.xml><?xml version="1.0" encoding="utf-8"?>
-<ds:datastoreItem xmlns:ds="http://schemas.openxmlformats.org/officeDocument/2006/customXml" ds:itemID="{A0641FB7-D519-4DD9-AF51-560DA1AB118D}">
+<ds:datastoreItem xmlns:ds="http://schemas.openxmlformats.org/officeDocument/2006/customXml" ds:itemID="{82C2BF6E-5BCD-4814-8012-074598B406D8}">
   <ds:schemaRefs>
     <ds:schemaRef ds:uri="http://schemas.openxmlformats.org/officeDocument/2006/bibliography"/>
   </ds:schemaRefs>

</xml_diff>